<commit_message>
Added screenshot for P11 to Project Unit evidence
</commit_message>
<xml_diff>
--- a/Project Unit - Evidence.docx
+++ b/Project Unit - Evidence.docx
@@ -1187,8 +1187,6 @@
       <w:r>
         <w:t>Pseudocode Example Screenshot</w:t>
       </w:r>
-      <w:bookmarkStart w:id="0" w:name="_GoBack"/>
-      <w:bookmarkEnd w:id="0"/>
     </w:p>
     <w:p/>
     <w:p>
@@ -1249,16 +1247,184 @@
     <w:p/>
     <w:p>
       <w:pPr>
+        <w:rPr>
+          <w:rFonts w:asciiTheme="majorHAnsi" w:eastAsiaTheme="majorEastAsia" w:hAnsiTheme="majorHAnsi" w:cstheme="majorBidi"/>
+          <w:color w:val="2F5496" w:themeColor="accent1" w:themeShade="BF"/>
+          <w:sz w:val="26"/>
+          <w:szCs w:val="26"/>
+        </w:rPr>
+      </w:pPr>
+      <w:r>
+        <w:br w:type="page"/>
+      </w:r>
+    </w:p>
+    <w:p>
+      <w:pPr>
         <w:pStyle w:val="Heading2"/>
       </w:pPr>
       <w:r>
+        <w:lastRenderedPageBreak/>
         <w:t xml:space="preserve">P11 – </w:t>
       </w:r>
       <w:r>
         <w:t>Individual Project Screenshot and GitHub Link</w:t>
       </w:r>
-      <w:r>
-        <w:t xml:space="preserve"> *W</w:t>
+    </w:p>
+    <w:p/>
+    <w:p>
+      <w:r>
+        <w:rPr>
+          <w:noProof/>
+        </w:rPr>
+        <w:drawing>
+          <wp:inline distT="0" distB="0" distL="0" distR="0" wp14:anchorId="6724EAB5" wp14:editId="076907E8">
+            <wp:extent cx="5041900" cy="3899367"/>
+            <wp:effectExtent l="0" t="0" r="0" b="0"/>
+            <wp:docPr id="2" name="Picture 2"/>
+            <wp:cNvGraphicFramePr>
+              <a:graphicFrameLocks xmlns:a="http://schemas.openxmlformats.org/drawingml/2006/main" noChangeAspect="1"/>
+            </wp:cNvGraphicFramePr>
+            <a:graphic xmlns:a="http://schemas.openxmlformats.org/drawingml/2006/main">
+              <a:graphicData uri="http://schemas.openxmlformats.org/drawingml/2006/picture">
+                <pic:pic xmlns:pic="http://schemas.openxmlformats.org/drawingml/2006/picture">
+                  <pic:nvPicPr>
+                    <pic:cNvPr id="2" name="RunningYahtzeeGame.png"/>
+                    <pic:cNvPicPr/>
+                  </pic:nvPicPr>
+                  <pic:blipFill>
+                    <a:blip r:embed="rId6">
+                      <a:extLst>
+                        <a:ext uri="{28A0092B-C50C-407E-A947-70E740481C1C}">
+                          <a14:useLocalDpi xmlns:a14="http://schemas.microsoft.com/office/drawing/2010/main" val="0"/>
+                        </a:ext>
+                      </a:extLst>
+                    </a:blip>
+                    <a:stretch>
+                      <a:fillRect/>
+                    </a:stretch>
+                  </pic:blipFill>
+                  <pic:spPr>
+                    <a:xfrm>
+                      <a:off x="0" y="0"/>
+                      <a:ext cx="5046314" cy="3902780"/>
+                    </a:xfrm>
+                    <a:prstGeom prst="rect">
+                      <a:avLst/>
+                    </a:prstGeom>
+                  </pic:spPr>
+                </pic:pic>
+              </a:graphicData>
+            </a:graphic>
+          </wp:inline>
+        </w:drawing>
+      </w:r>
+    </w:p>
+    <w:p/>
+    <w:p>
+      <w:r>
+        <w:rPr>
+          <w:noProof/>
+        </w:rPr>
+        <w:drawing>
+          <wp:inline distT="0" distB="0" distL="0" distR="0" wp14:anchorId="422C8ABD" wp14:editId="710C2BB2">
+            <wp:extent cx="5041900" cy="3386793"/>
+            <wp:effectExtent l="0" t="0" r="0" b="4445"/>
+            <wp:docPr id="3" name="Picture 3"/>
+            <wp:cNvGraphicFramePr>
+              <a:graphicFrameLocks xmlns:a="http://schemas.openxmlformats.org/drawingml/2006/main" noChangeAspect="1"/>
+            </wp:cNvGraphicFramePr>
+            <a:graphic xmlns:a="http://schemas.openxmlformats.org/drawingml/2006/main">
+              <a:graphicData uri="http://schemas.openxmlformats.org/drawingml/2006/picture">
+                <pic:pic xmlns:pic="http://schemas.openxmlformats.org/drawingml/2006/picture">
+                  <pic:nvPicPr>
+                    <pic:cNvPr id="3" name="GitHub page.png"/>
+                    <pic:cNvPicPr/>
+                  </pic:nvPicPr>
+                  <pic:blipFill>
+                    <a:blip r:embed="rId7">
+                      <a:extLst>
+                        <a:ext uri="{28A0092B-C50C-407E-A947-70E740481C1C}">
+                          <a14:useLocalDpi xmlns:a14="http://schemas.microsoft.com/office/drawing/2010/main" val="0"/>
+                        </a:ext>
+                      </a:extLst>
+                    </a:blip>
+                    <a:stretch>
+                      <a:fillRect/>
+                    </a:stretch>
+                  </pic:blipFill>
+                  <pic:spPr>
+                    <a:xfrm>
+                      <a:off x="0" y="0"/>
+                      <a:ext cx="5051229" cy="3393060"/>
+                    </a:xfrm>
+                    <a:prstGeom prst="rect">
+                      <a:avLst/>
+                    </a:prstGeom>
+                  </pic:spPr>
+                </pic:pic>
+              </a:graphicData>
+            </a:graphic>
+          </wp:inline>
+        </w:drawing>
+      </w:r>
+    </w:p>
+    <w:p/>
+    <w:p>
+      <w:hyperlink r:id="rId8" w:history="1">
+        <w:r>
+          <w:rPr>
+            <w:rStyle w:val="Hyperlink"/>
+          </w:rPr>
+          <w:t>https://</w:t>
+        </w:r>
+        <w:proofErr w:type="spellStart"/>
+        <w:r>
+          <w:rPr>
+            <w:rStyle w:val="Hyperlink"/>
+          </w:rPr>
+          <w:t>github.com</w:t>
+        </w:r>
+        <w:proofErr w:type="spellEnd"/>
+        <w:r>
+          <w:rPr>
+            <w:rStyle w:val="Hyperlink"/>
+          </w:rPr>
+          <w:t>/</w:t>
+        </w:r>
+        <w:proofErr w:type="spellStart"/>
+        <w:r>
+          <w:rPr>
+            <w:rStyle w:val="Hyperlink"/>
+          </w:rPr>
+          <w:t>davey</w:t>
+        </w:r>
+        <w:proofErr w:type="spellEnd"/>
+        <w:r>
+          <w:rPr>
+            <w:rStyle w:val="Hyperlink"/>
+          </w:rPr>
+          <w:t>-e/project2_week9_java_yahtzee_game</w:t>
+        </w:r>
+      </w:hyperlink>
+    </w:p>
+    <w:p>
+      <w:r>
+        <w:br w:type="page"/>
+      </w:r>
+    </w:p>
+    <w:p>
+      <w:pPr>
+        <w:pStyle w:val="Heading2"/>
+      </w:pPr>
+      <w:r>
+        <w:lastRenderedPageBreak/>
+        <w:t xml:space="preserve">P12 – </w:t>
+      </w:r>
+      <w:r>
+        <w:t xml:space="preserve">Project Planning Screenshots/Photos at Different Stages </w:t>
+      </w:r>
+      <w:r>
+        <w:t>*W</w:t>
       </w:r>
       <w:r>
         <w:t>9</w:t>
@@ -1280,16 +1446,25 @@
         <w:t xml:space="preserve"> </w:t>
       </w:r>
       <w:r>
-        <w:t>a</w:t>
-      </w:r>
-      <w:r>
-        <w:rPr>
-          <w:rFonts w:ascii="Times" w:hAnsi="Times" w:cs="Times"/>
-        </w:rPr>
-        <w:t xml:space="preserve"> </w:t>
-      </w:r>
-      <w:r>
-        <w:t>screenshot</w:t>
+        <w:t>screenshots</w:t>
+      </w:r>
+      <w:r>
+        <w:rPr>
+          <w:rFonts w:ascii="Times" w:hAnsi="Times" w:cs="Times"/>
+        </w:rPr>
+        <w:t xml:space="preserve"> </w:t>
+      </w:r>
+      <w:r>
+        <w:t>or</w:t>
+      </w:r>
+      <w:r>
+        <w:rPr>
+          <w:rFonts w:ascii="Times" w:hAnsi="Times" w:cs="Times"/>
+        </w:rPr>
+        <w:t xml:space="preserve"> </w:t>
+      </w:r>
+      <w:r>
+        <w:t>photos</w:t>
       </w:r>
       <w:r>
         <w:rPr>
@@ -1307,7 +1482,52 @@
         <w:t xml:space="preserve"> </w:t>
       </w:r>
       <w:r>
-        <w:t>one</w:t>
+        <w:t>your</w:t>
+      </w:r>
+      <w:r>
+        <w:rPr>
+          <w:rFonts w:ascii="Times" w:hAnsi="Times" w:cs="Times"/>
+        </w:rPr>
+        <w:t xml:space="preserve"> </w:t>
+      </w:r>
+      <w:r>
+        <w:t>planning</w:t>
+      </w:r>
+      <w:r>
+        <w:rPr>
+          <w:rFonts w:ascii="Times" w:hAnsi="Times" w:cs="Times"/>
+        </w:rPr>
+        <w:t xml:space="preserve"> </w:t>
+      </w:r>
+      <w:r>
+        <w:t>and</w:t>
+      </w:r>
+      <w:r>
+        <w:rPr>
+          <w:rFonts w:ascii="Times" w:hAnsi="Times" w:cs="Times"/>
+        </w:rPr>
+        <w:t xml:space="preserve"> </w:t>
+      </w:r>
+      <w:r>
+        <w:t>the</w:t>
+      </w:r>
+      <w:r>
+        <w:rPr>
+          <w:rFonts w:ascii="Times" w:hAnsi="Times" w:cs="Times"/>
+        </w:rPr>
+        <w:t xml:space="preserve"> </w:t>
+      </w:r>
+      <w:r>
+        <w:t>different</w:t>
+      </w:r>
+      <w:r>
+        <w:rPr>
+          <w:rFonts w:ascii="Times" w:hAnsi="Times" w:cs="Times"/>
+        </w:rPr>
+        <w:t xml:space="preserve"> </w:t>
+      </w:r>
+      <w:r>
+        <w:t>stages</w:t>
       </w:r>
       <w:r>
         <w:rPr>
@@ -1325,109 +1545,37 @@
         <w:t xml:space="preserve"> </w:t>
       </w:r>
       <w:r>
-        <w:t>your</w:t>
-      </w:r>
-      <w:r>
-        <w:rPr>
-          <w:rFonts w:ascii="Times" w:hAnsi="Times" w:cs="Times"/>
-        </w:rPr>
-        <w:t xml:space="preserve"> </w:t>
-      </w:r>
-      <w:r>
-        <w:t>projects</w:t>
-      </w:r>
-      <w:r>
-        <w:rPr>
-          <w:rFonts w:ascii="Times" w:hAnsi="Times" w:cs="Times"/>
-        </w:rPr>
-        <w:t xml:space="preserve"> </w:t>
-      </w:r>
-      <w:r>
-        <w:t>where</w:t>
-      </w:r>
-      <w:r>
-        <w:rPr>
-          <w:rFonts w:ascii="Times" w:hAnsi="Times" w:cs="Times"/>
-        </w:rPr>
-        <w:t xml:space="preserve"> </w:t>
-      </w:r>
-      <w:r>
-        <w:t>you</w:t>
-      </w:r>
-      <w:r>
-        <w:rPr>
-          <w:rFonts w:ascii="Times" w:hAnsi="Times" w:cs="Times"/>
-        </w:rPr>
-        <w:t xml:space="preserve"> </w:t>
-      </w:r>
-      <w:r>
-        <w:t>have</w:t>
-      </w:r>
-      <w:r>
-        <w:rPr>
-          <w:rFonts w:ascii="Times" w:hAnsi="Times" w:cs="Times"/>
-        </w:rPr>
-        <w:t xml:space="preserve"> </w:t>
-      </w:r>
-      <w:r>
-        <w:t>worked</w:t>
-      </w:r>
-      <w:r>
-        <w:rPr>
-          <w:rFonts w:ascii="Times" w:hAnsi="Times" w:cs="Times"/>
-        </w:rPr>
-        <w:t xml:space="preserve"> </w:t>
-      </w:r>
-      <w:r>
-        <w:t>alone</w:t>
-      </w:r>
-      <w:r>
-        <w:rPr>
-          <w:rFonts w:ascii="Times" w:hAnsi="Times" w:cs="Times"/>
-        </w:rPr>
-        <w:t xml:space="preserve"> </w:t>
-      </w:r>
-      <w:r>
-        <w:t>and</w:t>
-      </w:r>
-      <w:r>
-        <w:rPr>
-          <w:rFonts w:ascii="Times" w:hAnsi="Times" w:cs="Times"/>
-        </w:rPr>
-        <w:t xml:space="preserve"> </w:t>
-      </w:r>
-      <w:r>
-        <w:t>attach</w:t>
-      </w:r>
-      <w:r>
-        <w:rPr>
-          <w:rFonts w:ascii="Times" w:hAnsi="Times" w:cs="Times"/>
-        </w:rPr>
-        <w:t xml:space="preserve"> </w:t>
-      </w:r>
-      <w:r>
-        <w:t>the</w:t>
-      </w:r>
-      <w:r>
-        <w:rPr>
-          <w:rFonts w:ascii="Times" w:hAnsi="Times" w:cs="Times"/>
-        </w:rPr>
-        <w:t xml:space="preserve"> </w:t>
-      </w:r>
-      <w:proofErr w:type="spellStart"/>
-      <w:r>
-        <w:t>Github</w:t>
-      </w:r>
-      <w:proofErr w:type="spellEnd"/>
-      <w:r>
-        <w:rPr>
-          <w:rFonts w:ascii="Times" w:hAnsi="Times" w:cs="Times"/>
-        </w:rPr>
-        <w:t xml:space="preserve"> </w:t>
-      </w:r>
-      <w:r>
-        <w:t>link</w:t>
-      </w:r>
+        <w:t>development</w:t>
+      </w:r>
+      <w:r>
+        <w:rPr>
+          <w:rFonts w:ascii="Times" w:hAnsi="Times" w:cs="Times"/>
+        </w:rPr>
+        <w:t xml:space="preserve"> </w:t>
+      </w:r>
+      <w:r>
+        <w:t>to</w:t>
+      </w:r>
+      <w:r>
+        <w:rPr>
+          <w:rFonts w:ascii="Times" w:hAnsi="Times" w:cs="Times"/>
+        </w:rPr>
+        <w:t xml:space="preserve"> </w:t>
+      </w:r>
+      <w:r>
+        <w:t>show</w:t>
+      </w:r>
+      <w:r>
+        <w:rPr>
+          <w:rFonts w:ascii="Times" w:hAnsi="Times" w:cs="Times"/>
+        </w:rPr>
+        <w:t xml:space="preserve"> </w:t>
+      </w:r>
+      <w:r>
+        <w:t xml:space="preserve">changes. </w:t>
+      </w:r>
+      <w:bookmarkStart w:id="0" w:name="_GoBack"/>
+      <w:bookmarkEnd w:id="0"/>
     </w:p>
     <w:p/>
     <w:p/>
@@ -1436,24 +1584,105 @@
         <w:pStyle w:val="Heading2"/>
       </w:pPr>
       <w:r>
-        <w:t xml:space="preserve">P12 – </w:t>
-      </w:r>
-      <w:r>
-        <w:t xml:space="preserve">Project Planning Screenshots/Photos at Different Stages </w:t>
-      </w:r>
-      <w:r>
-        <w:t>*W</w:t>
-      </w:r>
-      <w:r>
-        <w:t>9</w:t>
-      </w:r>
-    </w:p>
-    <w:p>
-      <w:pPr>
-        <w:rPr>
-          <w:rFonts w:ascii="Times" w:hAnsi="Times" w:cs="Times"/>
-        </w:rPr>
-      </w:pPr>
+        <w:t xml:space="preserve">P13 – </w:t>
+      </w:r>
+      <w:r>
+        <w:t>User Input Processing Screenshots</w:t>
+      </w:r>
+      <w:r>
+        <w:t xml:space="preserve"> *W</w:t>
+      </w:r>
+      <w:r>
+        <w:t>5</w:t>
+      </w:r>
+    </w:p>
+    <w:p>
+      <w:pPr>
+        <w:rPr>
+          <w:rFonts w:ascii="Times" w:hAnsi="Times" w:cs="Times"/>
+        </w:rPr>
+      </w:pPr>
+      <w:r>
+        <w:t>Show</w:t>
+      </w:r>
+      <w:r>
+        <w:rPr>
+          <w:rFonts w:ascii="Times" w:hAnsi="Times" w:cs="Times"/>
+        </w:rPr>
+        <w:t xml:space="preserve"> </w:t>
+      </w:r>
+      <w:r>
+        <w:t>user</w:t>
+      </w:r>
+      <w:r>
+        <w:rPr>
+          <w:rFonts w:ascii="Times" w:hAnsi="Times" w:cs="Times"/>
+        </w:rPr>
+        <w:t xml:space="preserve"> </w:t>
+      </w:r>
+      <w:r>
+        <w:t>input</w:t>
+      </w:r>
+      <w:r>
+        <w:rPr>
+          <w:rFonts w:ascii="Times" w:hAnsi="Times" w:cs="Times"/>
+        </w:rPr>
+        <w:t xml:space="preserve"> </w:t>
+      </w:r>
+      <w:r>
+        <w:t>being</w:t>
+      </w:r>
+      <w:r>
+        <w:rPr>
+          <w:rFonts w:ascii="Times" w:hAnsi="Times" w:cs="Times"/>
+        </w:rPr>
+        <w:t xml:space="preserve"> </w:t>
+      </w:r>
+      <w:r>
+        <w:t>processed</w:t>
+      </w:r>
+      <w:r>
+        <w:rPr>
+          <w:rFonts w:ascii="Times" w:hAnsi="Times" w:cs="Times"/>
+        </w:rPr>
+        <w:t xml:space="preserve"> </w:t>
+      </w:r>
+      <w:r>
+        <w:t>according</w:t>
+      </w:r>
+      <w:r>
+        <w:rPr>
+          <w:rFonts w:ascii="Times" w:hAnsi="Times" w:cs="Times"/>
+        </w:rPr>
+        <w:t xml:space="preserve"> </w:t>
+      </w:r>
+      <w:r>
+        <w:t>to</w:t>
+      </w:r>
+      <w:r>
+        <w:rPr>
+          <w:rFonts w:ascii="Times" w:hAnsi="Times" w:cs="Times"/>
+        </w:rPr>
+        <w:t xml:space="preserve"> </w:t>
+      </w:r>
+      <w:r>
+        <w:t>design</w:t>
+      </w:r>
+      <w:r>
+        <w:rPr>
+          <w:rFonts w:ascii="Times" w:hAnsi="Times" w:cs="Times"/>
+        </w:rPr>
+        <w:t xml:space="preserve"> </w:t>
+      </w:r>
+      <w:r>
+        <w:t>requirements.</w:t>
+      </w:r>
+      <w:r>
+        <w:rPr>
+          <w:rFonts w:ascii="Times" w:hAnsi="Times" w:cs="Times"/>
+        </w:rPr>
+        <w:t xml:space="preserve"> </w:t>
+      </w:r>
       <w:r>
         <w:t>Take</w:t>
       </w:r>
@@ -1464,7 +1693,166 @@
         <w:t xml:space="preserve"> </w:t>
       </w:r>
       <w:r>
-        <w:t>screenshots</w:t>
+        <w:t>a</w:t>
+      </w:r>
+      <w:r>
+        <w:rPr>
+          <w:rFonts w:ascii="Times" w:hAnsi="Times" w:cs="Times"/>
+        </w:rPr>
+        <w:t xml:space="preserve"> </w:t>
+      </w:r>
+      <w:r>
+        <w:t>screenshot</w:t>
+      </w:r>
+      <w:r>
+        <w:rPr>
+          <w:rFonts w:ascii="Times" w:hAnsi="Times" w:cs="Times"/>
+        </w:rPr>
+        <w:t xml:space="preserve"> </w:t>
+      </w:r>
+      <w:r>
+        <w:t xml:space="preserve">of: </w:t>
+      </w:r>
+    </w:p>
+    <w:p>
+      <w:pPr>
+        <w:rPr>
+          <w:rFonts w:ascii="Times" w:hAnsi="Times" w:cs="Times"/>
+        </w:rPr>
+      </w:pPr>
+      <w:r>
+        <w:rPr>
+          <w:kern w:val="1"/>
+        </w:rPr>
+        <w:tab/>
+      </w:r>
+      <w:r>
+        <w:rPr>
+          <w:kern w:val="1"/>
+        </w:rPr>
+        <w:tab/>
+      </w:r>
+      <w:r>
+        <w:t>●  The</w:t>
+      </w:r>
+      <w:r>
+        <w:rPr>
+          <w:rFonts w:ascii="Times" w:hAnsi="Times" w:cs="Times"/>
+        </w:rPr>
+        <w:t xml:space="preserve"> </w:t>
+      </w:r>
+      <w:r>
+        <w:t>user</w:t>
+      </w:r>
+      <w:r>
+        <w:rPr>
+          <w:rFonts w:ascii="Times" w:hAnsi="Times" w:cs="Times"/>
+        </w:rPr>
+        <w:t xml:space="preserve"> </w:t>
+      </w:r>
+      <w:r>
+        <w:t>inputting</w:t>
+      </w:r>
+      <w:r>
+        <w:rPr>
+          <w:rFonts w:ascii="Times" w:hAnsi="Times" w:cs="Times"/>
+        </w:rPr>
+        <w:t xml:space="preserve"> </w:t>
+      </w:r>
+      <w:r>
+        <w:t>something</w:t>
+      </w:r>
+      <w:r>
+        <w:rPr>
+          <w:rFonts w:ascii="Times" w:hAnsi="Times" w:cs="Times"/>
+        </w:rPr>
+        <w:t xml:space="preserve"> </w:t>
+      </w:r>
+      <w:r>
+        <w:t>into</w:t>
+      </w:r>
+      <w:r>
+        <w:rPr>
+          <w:rFonts w:ascii="Times" w:hAnsi="Times" w:cs="Times"/>
+        </w:rPr>
+        <w:t xml:space="preserve"> </w:t>
+      </w:r>
+      <w:r>
+        <w:t>your</w:t>
+      </w:r>
+      <w:r>
+        <w:rPr>
+          <w:rFonts w:ascii="Times" w:hAnsi="Times" w:cs="Times"/>
+        </w:rPr>
+        <w:t xml:space="preserve"> </w:t>
+      </w:r>
+      <w:r>
+        <w:t xml:space="preserve">program </w:t>
+      </w:r>
+      <w:r>
+        <w:rPr>
+          <w:rFonts w:ascii="MS Mincho" w:eastAsia="MS Mincho" w:hAnsi="MS Mincho" w:cs="MS Mincho" w:hint="eastAsia"/>
+        </w:rPr>
+        <w:t> +</w:t>
+      </w:r>
+    </w:p>
+    <w:p>
+      <w:pPr>
+        <w:rPr>
+          <w:rFonts w:ascii="Times" w:hAnsi="Times" w:cs="Times"/>
+        </w:rPr>
+      </w:pPr>
+      <w:r>
+        <w:rPr>
+          <w:kern w:val="1"/>
+        </w:rPr>
+        <w:tab/>
+      </w:r>
+      <w:r>
+        <w:rPr>
+          <w:kern w:val="1"/>
+        </w:rPr>
+        <w:tab/>
+      </w:r>
+      <w:r>
+        <w:t>●  The</w:t>
+      </w:r>
+      <w:r>
+        <w:rPr>
+          <w:rFonts w:ascii="Times" w:hAnsi="Times" w:cs="Times"/>
+        </w:rPr>
+        <w:t xml:space="preserve"> </w:t>
+      </w:r>
+      <w:r>
+        <w:t>user</w:t>
+      </w:r>
+      <w:r>
+        <w:rPr>
+          <w:rFonts w:ascii="Times" w:hAnsi="Times" w:cs="Times"/>
+        </w:rPr>
+        <w:t xml:space="preserve"> </w:t>
+      </w:r>
+      <w:r>
+        <w:t>input</w:t>
+      </w:r>
+      <w:r>
+        <w:rPr>
+          <w:rFonts w:ascii="Times" w:hAnsi="Times" w:cs="Times"/>
+        </w:rPr>
+        <w:t xml:space="preserve"> </w:t>
+      </w:r>
+      <w:r>
+        <w:t>being</w:t>
+      </w:r>
+      <w:r>
+        <w:rPr>
+          <w:rFonts w:ascii="Times" w:hAnsi="Times" w:cs="Times"/>
+        </w:rPr>
+        <w:t xml:space="preserve"> </w:t>
+      </w:r>
+      <w:r>
+        <w:t>saved</w:t>
       </w:r>
       <w:r>
         <w:rPr>
@@ -1482,115 +1870,41 @@
         <w:t xml:space="preserve"> </w:t>
       </w:r>
       <w:r>
-        <w:t>photos</w:t>
-      </w:r>
-      <w:r>
-        <w:rPr>
-          <w:rFonts w:ascii="Times" w:hAnsi="Times" w:cs="Times"/>
-        </w:rPr>
-        <w:t xml:space="preserve"> </w:t>
-      </w:r>
-      <w:r>
-        <w:t>of</w:t>
-      </w:r>
-      <w:r>
-        <w:rPr>
-          <w:rFonts w:ascii="Times" w:hAnsi="Times" w:cs="Times"/>
-        </w:rPr>
-        <w:t xml:space="preserve"> </w:t>
-      </w:r>
-      <w:r>
-        <w:t>your</w:t>
-      </w:r>
-      <w:r>
-        <w:rPr>
-          <w:rFonts w:ascii="Times" w:hAnsi="Times" w:cs="Times"/>
-        </w:rPr>
-        <w:t xml:space="preserve"> </w:t>
-      </w:r>
-      <w:r>
-        <w:t>planning</w:t>
-      </w:r>
-      <w:r>
-        <w:rPr>
-          <w:rFonts w:ascii="Times" w:hAnsi="Times" w:cs="Times"/>
-        </w:rPr>
-        <w:t xml:space="preserve"> </w:t>
-      </w:r>
-      <w:r>
-        <w:t>and</w:t>
-      </w:r>
-      <w:r>
-        <w:rPr>
-          <w:rFonts w:ascii="Times" w:hAnsi="Times" w:cs="Times"/>
-        </w:rPr>
-        <w:t xml:space="preserve"> </w:t>
-      </w:r>
-      <w:r>
-        <w:t>the</w:t>
-      </w:r>
-      <w:r>
-        <w:rPr>
-          <w:rFonts w:ascii="Times" w:hAnsi="Times" w:cs="Times"/>
-        </w:rPr>
-        <w:t xml:space="preserve"> </w:t>
-      </w:r>
-      <w:r>
-        <w:t>different</w:t>
-      </w:r>
-      <w:r>
-        <w:rPr>
-          <w:rFonts w:ascii="Times" w:hAnsi="Times" w:cs="Times"/>
-        </w:rPr>
-        <w:t xml:space="preserve"> </w:t>
-      </w:r>
-      <w:r>
-        <w:t>stages</w:t>
-      </w:r>
-      <w:r>
-        <w:rPr>
-          <w:rFonts w:ascii="Times" w:hAnsi="Times" w:cs="Times"/>
-        </w:rPr>
-        <w:t xml:space="preserve"> </w:t>
-      </w:r>
-      <w:r>
-        <w:t>of</w:t>
-      </w:r>
-      <w:r>
-        <w:rPr>
-          <w:rFonts w:ascii="Times" w:hAnsi="Times" w:cs="Times"/>
-        </w:rPr>
-        <w:t xml:space="preserve"> </w:t>
-      </w:r>
-      <w:r>
-        <w:t>development</w:t>
-      </w:r>
-      <w:r>
-        <w:rPr>
-          <w:rFonts w:ascii="Times" w:hAnsi="Times" w:cs="Times"/>
-        </w:rPr>
-        <w:t xml:space="preserve"> </w:t>
-      </w:r>
-      <w:r>
-        <w:t>to</w:t>
-      </w:r>
-      <w:r>
-        <w:rPr>
-          <w:rFonts w:ascii="Times" w:hAnsi="Times" w:cs="Times"/>
-        </w:rPr>
-        <w:t xml:space="preserve"> </w:t>
-      </w:r>
-      <w:r>
-        <w:t>show</w:t>
-      </w:r>
-      <w:r>
-        <w:rPr>
-          <w:rFonts w:ascii="Times" w:hAnsi="Times" w:cs="Times"/>
-        </w:rPr>
-        <w:t xml:space="preserve"> </w:t>
-      </w:r>
-      <w:r>
-        <w:t xml:space="preserve">changes. </w:t>
+        <w:t>used</w:t>
+      </w:r>
+      <w:r>
+        <w:rPr>
+          <w:rFonts w:ascii="Times" w:hAnsi="Times" w:cs="Times"/>
+        </w:rPr>
+        <w:t xml:space="preserve"> </w:t>
+      </w:r>
+      <w:r>
+        <w:t>in</w:t>
+      </w:r>
+      <w:r>
+        <w:rPr>
+          <w:rFonts w:ascii="Times" w:hAnsi="Times" w:cs="Times"/>
+        </w:rPr>
+        <w:t xml:space="preserve"> </w:t>
+      </w:r>
+      <w:r>
+        <w:t>some</w:t>
+      </w:r>
+      <w:r>
+        <w:rPr>
+          <w:rFonts w:ascii="Times" w:hAnsi="Times" w:cs="Times"/>
+        </w:rPr>
+        <w:t xml:space="preserve"> </w:t>
+      </w:r>
+      <w:r>
+        <w:t xml:space="preserve">way </w:t>
+      </w:r>
+      <w:r>
+        <w:rPr>
+          <w:rFonts w:ascii="MS Mincho" w:eastAsia="MS Mincho" w:hAnsi="MS Mincho" w:cs="MS Mincho" w:hint="eastAsia"/>
+        </w:rPr>
+        <w:t> +</w:t>
       </w:r>
     </w:p>
     <w:p/>
@@ -1600,10 +1914,10 @@
         <w:pStyle w:val="Heading2"/>
       </w:pPr>
       <w:r>
-        <w:t xml:space="preserve">P13 – </w:t>
-      </w:r>
-      <w:r>
-        <w:t>User Input Processing Screenshots</w:t>
+        <w:t xml:space="preserve">P14 – </w:t>
+      </w:r>
+      <w:r>
+        <w:t>Data Interaction and Persistence Screenshots</w:t>
       </w:r>
       <w:r>
         <w:t xml:space="preserve"> *W</w:t>
@@ -1628,16 +1942,101 @@
         <w:t xml:space="preserve"> </w:t>
       </w:r>
       <w:r>
-        <w:t>user</w:t>
-      </w:r>
-      <w:r>
-        <w:rPr>
-          <w:rFonts w:ascii="Times" w:hAnsi="Times" w:cs="Times"/>
-        </w:rPr>
-        <w:t xml:space="preserve"> </w:t>
-      </w:r>
-      <w:r>
-        <w:t>input</w:t>
+        <w:t>an</w:t>
+      </w:r>
+      <w:r>
+        <w:rPr>
+          <w:rFonts w:ascii="Times" w:hAnsi="Times" w:cs="Times"/>
+        </w:rPr>
+        <w:t xml:space="preserve"> </w:t>
+      </w:r>
+      <w:r>
+        <w:t>interaction</w:t>
+      </w:r>
+      <w:r>
+        <w:rPr>
+          <w:rFonts w:ascii="Times" w:hAnsi="Times" w:cs="Times"/>
+        </w:rPr>
+        <w:t xml:space="preserve"> </w:t>
+      </w:r>
+      <w:r>
+        <w:t>with</w:t>
+      </w:r>
+      <w:r>
+        <w:rPr>
+          <w:rFonts w:ascii="Times" w:hAnsi="Times" w:cs="Times"/>
+        </w:rPr>
+        <w:t xml:space="preserve"> </w:t>
+      </w:r>
+      <w:r>
+        <w:t>data</w:t>
+      </w:r>
+      <w:r>
+        <w:rPr>
+          <w:rFonts w:ascii="Times" w:hAnsi="Times" w:cs="Times"/>
+        </w:rPr>
+        <w:t xml:space="preserve"> </w:t>
+      </w:r>
+      <w:r>
+        <w:t>persistence.</w:t>
+      </w:r>
+      <w:r>
+        <w:rPr>
+          <w:rFonts w:ascii="Times" w:hAnsi="Times" w:cs="Times"/>
+        </w:rPr>
+        <w:t xml:space="preserve"> </w:t>
+      </w:r>
+      <w:r>
+        <w:t>Take</w:t>
+      </w:r>
+      <w:r>
+        <w:rPr>
+          <w:rFonts w:ascii="Times" w:hAnsi="Times" w:cs="Times"/>
+        </w:rPr>
+        <w:t xml:space="preserve"> </w:t>
+      </w:r>
+      <w:r>
+        <w:t>a</w:t>
+      </w:r>
+      <w:r>
+        <w:rPr>
+          <w:rFonts w:ascii="Times" w:hAnsi="Times" w:cs="Times"/>
+        </w:rPr>
+        <w:t xml:space="preserve"> </w:t>
+      </w:r>
+      <w:r>
+        <w:t>screenshot</w:t>
+      </w:r>
+      <w:r>
+        <w:rPr>
+          <w:rFonts w:ascii="Times" w:hAnsi="Times" w:cs="Times"/>
+        </w:rPr>
+        <w:t xml:space="preserve"> </w:t>
+      </w:r>
+      <w:r>
+        <w:t xml:space="preserve">of: </w:t>
+      </w:r>
+    </w:p>
+    <w:p>
+      <w:pPr>
+        <w:rPr>
+          <w:rFonts w:ascii="Times" w:hAnsi="Times" w:cs="Times"/>
+        </w:rPr>
+      </w:pPr>
+      <w:r>
+        <w:rPr>
+          <w:kern w:val="1"/>
+        </w:rPr>
+        <w:tab/>
+      </w:r>
+      <w:r>
+        <w:rPr>
+          <w:kern w:val="1"/>
+        </w:rPr>
+        <w:tab/>
+      </w:r>
+      <w:r>
+        <w:t>●  Data</w:t>
       </w:r>
       <w:r>
         <w:rPr>
@@ -1655,128 +2054,7 @@
         <w:t xml:space="preserve"> </w:t>
       </w:r>
       <w:r>
-        <w:t>processed</w:t>
-      </w:r>
-      <w:r>
-        <w:rPr>
-          <w:rFonts w:ascii="Times" w:hAnsi="Times" w:cs="Times"/>
-        </w:rPr>
-        <w:t xml:space="preserve"> </w:t>
-      </w:r>
-      <w:r>
-        <w:t>according</w:t>
-      </w:r>
-      <w:r>
-        <w:rPr>
-          <w:rFonts w:ascii="Times" w:hAnsi="Times" w:cs="Times"/>
-        </w:rPr>
-        <w:t xml:space="preserve"> </w:t>
-      </w:r>
-      <w:r>
-        <w:t>to</w:t>
-      </w:r>
-      <w:r>
-        <w:rPr>
-          <w:rFonts w:ascii="Times" w:hAnsi="Times" w:cs="Times"/>
-        </w:rPr>
-        <w:t xml:space="preserve"> </w:t>
-      </w:r>
-      <w:r>
-        <w:t>design</w:t>
-      </w:r>
-      <w:r>
-        <w:rPr>
-          <w:rFonts w:ascii="Times" w:hAnsi="Times" w:cs="Times"/>
-        </w:rPr>
-        <w:t xml:space="preserve"> </w:t>
-      </w:r>
-      <w:r>
-        <w:t>requirements.</w:t>
-      </w:r>
-      <w:r>
-        <w:rPr>
-          <w:rFonts w:ascii="Times" w:hAnsi="Times" w:cs="Times"/>
-        </w:rPr>
-        <w:t xml:space="preserve"> </w:t>
-      </w:r>
-      <w:r>
-        <w:t>Take</w:t>
-      </w:r>
-      <w:r>
-        <w:rPr>
-          <w:rFonts w:ascii="Times" w:hAnsi="Times" w:cs="Times"/>
-        </w:rPr>
-        <w:t xml:space="preserve"> </w:t>
-      </w:r>
-      <w:r>
-        <w:t>a</w:t>
-      </w:r>
-      <w:r>
-        <w:rPr>
-          <w:rFonts w:ascii="Times" w:hAnsi="Times" w:cs="Times"/>
-        </w:rPr>
-        <w:t xml:space="preserve"> </w:t>
-      </w:r>
-      <w:r>
-        <w:t>screenshot</w:t>
-      </w:r>
-      <w:r>
-        <w:rPr>
-          <w:rFonts w:ascii="Times" w:hAnsi="Times" w:cs="Times"/>
-        </w:rPr>
-        <w:t xml:space="preserve"> </w:t>
-      </w:r>
-      <w:r>
-        <w:t xml:space="preserve">of: </w:t>
-      </w:r>
-    </w:p>
-    <w:p>
-      <w:pPr>
-        <w:rPr>
-          <w:rFonts w:ascii="Times" w:hAnsi="Times" w:cs="Times"/>
-        </w:rPr>
-      </w:pPr>
-      <w:r>
-        <w:rPr>
-          <w:kern w:val="1"/>
-        </w:rPr>
-        <w:tab/>
-      </w:r>
-      <w:r>
-        <w:rPr>
-          <w:kern w:val="1"/>
-        </w:rPr>
-        <w:tab/>
-      </w:r>
-      <w:r>
-        <w:t>●  The</w:t>
-      </w:r>
-      <w:r>
-        <w:rPr>
-          <w:rFonts w:ascii="Times" w:hAnsi="Times" w:cs="Times"/>
-        </w:rPr>
-        <w:t xml:space="preserve"> </w:t>
-      </w:r>
-      <w:r>
-        <w:t>user</w:t>
-      </w:r>
-      <w:r>
-        <w:rPr>
-          <w:rFonts w:ascii="Times" w:hAnsi="Times" w:cs="Times"/>
-        </w:rPr>
-        <w:t xml:space="preserve"> </w:t>
-      </w:r>
-      <w:r>
-        <w:t>inputting</w:t>
-      </w:r>
-      <w:r>
-        <w:rPr>
-          <w:rFonts w:ascii="Times" w:hAnsi="Times" w:cs="Times"/>
-        </w:rPr>
-        <w:t xml:space="preserve"> </w:t>
-      </w:r>
-      <w:r>
-        <w:t>something</w:t>
+        <w:t>inputted</w:t>
       </w:r>
       <w:r>
         <w:rPr>
@@ -1832,25 +2110,34 @@
         <w:tab/>
       </w:r>
       <w:r>
-        <w:t>●  The</w:t>
-      </w:r>
-      <w:r>
-        <w:rPr>
-          <w:rFonts w:ascii="Times" w:hAnsi="Times" w:cs="Times"/>
-        </w:rPr>
-        <w:t xml:space="preserve"> </w:t>
-      </w:r>
-      <w:r>
-        <w:t>user</w:t>
-      </w:r>
-      <w:r>
-        <w:rPr>
-          <w:rFonts w:ascii="Times" w:hAnsi="Times" w:cs="Times"/>
-        </w:rPr>
-        <w:t xml:space="preserve"> </w:t>
-      </w:r>
-      <w:r>
-        <w:t>input</w:t>
+        <w:t>●  Confirmation</w:t>
+      </w:r>
+      <w:r>
+        <w:rPr>
+          <w:rFonts w:ascii="Times" w:hAnsi="Times" w:cs="Times"/>
+        </w:rPr>
+        <w:t xml:space="preserve"> </w:t>
+      </w:r>
+      <w:r>
+        <w:t>of</w:t>
+      </w:r>
+      <w:r>
+        <w:rPr>
+          <w:rFonts w:ascii="Times" w:hAnsi="Times" w:cs="Times"/>
+        </w:rPr>
+        <w:t xml:space="preserve"> </w:t>
+      </w:r>
+      <w:r>
+        <w:t>the</w:t>
+      </w:r>
+      <w:r>
+        <w:rPr>
+          <w:rFonts w:ascii="Times" w:hAnsi="Times" w:cs="Times"/>
+        </w:rPr>
+        <w:t xml:space="preserve"> </w:t>
+      </w:r>
+      <w:r>
+        <w:t>data</w:t>
       </w:r>
       <w:r>
         <w:rPr>
@@ -1868,52 +2155,7 @@
         <w:t xml:space="preserve"> </w:t>
       </w:r>
       <w:r>
-        <w:t>saved</w:t>
-      </w:r>
-      <w:r>
-        <w:rPr>
-          <w:rFonts w:ascii="Times" w:hAnsi="Times" w:cs="Times"/>
-        </w:rPr>
-        <w:t xml:space="preserve"> </w:t>
-      </w:r>
-      <w:r>
-        <w:t>or</w:t>
-      </w:r>
-      <w:r>
-        <w:rPr>
-          <w:rFonts w:ascii="Times" w:hAnsi="Times" w:cs="Times"/>
-        </w:rPr>
-        <w:t xml:space="preserve"> </w:t>
-      </w:r>
-      <w:r>
-        <w:t>used</w:t>
-      </w:r>
-      <w:r>
-        <w:rPr>
-          <w:rFonts w:ascii="Times" w:hAnsi="Times" w:cs="Times"/>
-        </w:rPr>
-        <w:t xml:space="preserve"> </w:t>
-      </w:r>
-      <w:r>
-        <w:t>in</w:t>
-      </w:r>
-      <w:r>
-        <w:rPr>
-          <w:rFonts w:ascii="Times" w:hAnsi="Times" w:cs="Times"/>
-        </w:rPr>
-        <w:t xml:space="preserve"> </w:t>
-      </w:r>
-      <w:r>
-        <w:t>some</w:t>
-      </w:r>
-      <w:r>
-        <w:rPr>
-          <w:rFonts w:ascii="Times" w:hAnsi="Times" w:cs="Times"/>
-        </w:rPr>
-        <w:t xml:space="preserve"> </w:t>
-      </w:r>
-      <w:r>
-        <w:t xml:space="preserve">way </w:t>
+        <w:t xml:space="preserve">saved </w:t>
       </w:r>
       <w:r>
         <w:rPr>
@@ -1930,10 +2172,10 @@
         <w:pStyle w:val="Heading2"/>
       </w:pPr>
       <w:r>
-        <w:t xml:space="preserve">P14 – </w:t>
-      </w:r>
-      <w:r>
-        <w:t>Data Interaction and Persistence Screenshots</w:t>
+        <w:t xml:space="preserve">P15 – </w:t>
+      </w:r>
+      <w:r>
+        <w:t>User Feedback/Output Screenshots</w:t>
       </w:r>
       <w:r>
         <w:t xml:space="preserve"> *W</w:t>
@@ -1958,6 +2200,181 @@
         <w:t xml:space="preserve"> </w:t>
       </w:r>
       <w:r>
+        <w:t>the</w:t>
+      </w:r>
+      <w:r>
+        <w:rPr>
+          <w:rFonts w:ascii="Times" w:hAnsi="Times" w:cs="Times"/>
+        </w:rPr>
+        <w:t xml:space="preserve"> </w:t>
+      </w:r>
+      <w:r>
+        <w:t>correct</w:t>
+      </w:r>
+      <w:r>
+        <w:rPr>
+          <w:rFonts w:ascii="Times" w:hAnsi="Times" w:cs="Times"/>
+        </w:rPr>
+        <w:t xml:space="preserve"> </w:t>
+      </w:r>
+      <w:r>
+        <w:t>output</w:t>
+      </w:r>
+      <w:r>
+        <w:rPr>
+          <w:rFonts w:ascii="Times" w:hAnsi="Times" w:cs="Times"/>
+        </w:rPr>
+        <w:t xml:space="preserve"> </w:t>
+      </w:r>
+      <w:r>
+        <w:t>of</w:t>
+      </w:r>
+      <w:r>
+        <w:rPr>
+          <w:rFonts w:ascii="Times" w:hAnsi="Times" w:cs="Times"/>
+        </w:rPr>
+        <w:t xml:space="preserve"> </w:t>
+      </w:r>
+      <w:r>
+        <w:t>results</w:t>
+      </w:r>
+      <w:r>
+        <w:rPr>
+          <w:rFonts w:ascii="Times" w:hAnsi="Times" w:cs="Times"/>
+        </w:rPr>
+        <w:t xml:space="preserve"> </w:t>
+      </w:r>
+      <w:r>
+        <w:t>and</w:t>
+      </w:r>
+      <w:r>
+        <w:rPr>
+          <w:rFonts w:ascii="Times" w:hAnsi="Times" w:cs="Times"/>
+        </w:rPr>
+        <w:t xml:space="preserve"> </w:t>
+      </w:r>
+      <w:r>
+        <w:t>feedback</w:t>
+      </w:r>
+      <w:r>
+        <w:rPr>
+          <w:rFonts w:ascii="Times" w:hAnsi="Times" w:cs="Times"/>
+        </w:rPr>
+        <w:t xml:space="preserve"> </w:t>
+      </w:r>
+      <w:r>
+        <w:t>to</w:t>
+      </w:r>
+      <w:r>
+        <w:rPr>
+          <w:rFonts w:ascii="Times" w:hAnsi="Times" w:cs="Times"/>
+        </w:rPr>
+        <w:t xml:space="preserve"> </w:t>
+      </w:r>
+      <w:r>
+        <w:t>user.</w:t>
+      </w:r>
+      <w:r>
+        <w:rPr>
+          <w:rFonts w:ascii="Times" w:hAnsi="Times" w:cs="Times"/>
+        </w:rPr>
+        <w:t xml:space="preserve"> </w:t>
+      </w:r>
+      <w:r>
+        <w:t>Take</w:t>
+      </w:r>
+      <w:r>
+        <w:rPr>
+          <w:rFonts w:ascii="Times" w:hAnsi="Times" w:cs="Times"/>
+        </w:rPr>
+        <w:t xml:space="preserve"> </w:t>
+      </w:r>
+      <w:r>
+        <w:t>a</w:t>
+      </w:r>
+      <w:r>
+        <w:rPr>
+          <w:rFonts w:ascii="Times" w:hAnsi="Times" w:cs="Times"/>
+        </w:rPr>
+        <w:t xml:space="preserve"> </w:t>
+      </w:r>
+      <w:r>
+        <w:t>screenshot</w:t>
+      </w:r>
+      <w:r>
+        <w:rPr>
+          <w:rFonts w:ascii="Times" w:hAnsi="Times" w:cs="Times"/>
+        </w:rPr>
+        <w:t xml:space="preserve"> </w:t>
+      </w:r>
+      <w:r>
+        <w:t xml:space="preserve">of: </w:t>
+      </w:r>
+    </w:p>
+    <w:p>
+      <w:pPr>
+        <w:rPr>
+          <w:rFonts w:ascii="Times" w:hAnsi="Times" w:cs="Times"/>
+        </w:rPr>
+      </w:pPr>
+      <w:r>
+        <w:rPr>
+          <w:kern w:val="1"/>
+        </w:rPr>
+        <w:tab/>
+      </w:r>
+      <w:r>
+        <w:rPr>
+          <w:kern w:val="1"/>
+        </w:rPr>
+        <w:tab/>
+      </w:r>
+      <w:r>
+        <w:t>●  The</w:t>
+      </w:r>
+      <w:r>
+        <w:rPr>
+          <w:rFonts w:ascii="Times" w:hAnsi="Times" w:cs="Times"/>
+        </w:rPr>
+        <w:t xml:space="preserve"> </w:t>
+      </w:r>
+      <w:r>
+        <w:t>user</w:t>
+      </w:r>
+      <w:r>
+        <w:rPr>
+          <w:rFonts w:ascii="Times" w:hAnsi="Times" w:cs="Times"/>
+        </w:rPr>
+        <w:t xml:space="preserve"> </w:t>
+      </w:r>
+      <w:r>
+        <w:t>requesting</w:t>
+      </w:r>
+      <w:r>
+        <w:rPr>
+          <w:rFonts w:ascii="Times" w:hAnsi="Times" w:cs="Times"/>
+        </w:rPr>
+        <w:t xml:space="preserve"> </w:t>
+      </w:r>
+      <w:r>
+        <w:t>information</w:t>
+      </w:r>
+      <w:r>
+        <w:rPr>
+          <w:rFonts w:ascii="Times" w:hAnsi="Times" w:cs="Times"/>
+        </w:rPr>
+        <w:t xml:space="preserve"> </w:t>
+      </w:r>
+      <w:r>
+        <w:t>or</w:t>
+      </w:r>
+      <w:r>
+        <w:rPr>
+          <w:rFonts w:ascii="Times" w:hAnsi="Times" w:cs="Times"/>
+        </w:rPr>
+        <w:t xml:space="preserve"> </w:t>
+      </w:r>
+      <w:r>
         <w:t>an</w:t>
       </w:r>
       <w:r>
@@ -1967,137 +2384,34 @@
         <w:t xml:space="preserve"> </w:t>
       </w:r>
       <w:r>
-        <w:t>interaction</w:t>
-      </w:r>
-      <w:r>
-        <w:rPr>
-          <w:rFonts w:ascii="Times" w:hAnsi="Times" w:cs="Times"/>
-        </w:rPr>
-        <w:t xml:space="preserve"> </w:t>
-      </w:r>
-      <w:r>
-        <w:t>with</w:t>
-      </w:r>
-      <w:r>
-        <w:rPr>
-          <w:rFonts w:ascii="Times" w:hAnsi="Times" w:cs="Times"/>
-        </w:rPr>
-        <w:t xml:space="preserve"> </w:t>
-      </w:r>
-      <w:r>
-        <w:t>data</w:t>
-      </w:r>
-      <w:r>
-        <w:rPr>
-          <w:rFonts w:ascii="Times" w:hAnsi="Times" w:cs="Times"/>
-        </w:rPr>
-        <w:t xml:space="preserve"> </w:t>
-      </w:r>
-      <w:r>
-        <w:t>persistence.</w:t>
-      </w:r>
-      <w:r>
-        <w:rPr>
-          <w:rFonts w:ascii="Times" w:hAnsi="Times" w:cs="Times"/>
-        </w:rPr>
-        <w:t xml:space="preserve"> </w:t>
-      </w:r>
-      <w:r>
-        <w:t>Take</w:t>
-      </w:r>
-      <w:r>
-        <w:rPr>
-          <w:rFonts w:ascii="Times" w:hAnsi="Times" w:cs="Times"/>
-        </w:rPr>
-        <w:t xml:space="preserve"> </w:t>
-      </w:r>
-      <w:r>
-        <w:t>a</w:t>
-      </w:r>
-      <w:r>
-        <w:rPr>
-          <w:rFonts w:ascii="Times" w:hAnsi="Times" w:cs="Times"/>
-        </w:rPr>
-        <w:t xml:space="preserve"> </w:t>
-      </w:r>
-      <w:r>
-        <w:t>screenshot</w:t>
-      </w:r>
-      <w:r>
-        <w:rPr>
-          <w:rFonts w:ascii="Times" w:hAnsi="Times" w:cs="Times"/>
-        </w:rPr>
-        <w:t xml:space="preserve"> </w:t>
-      </w:r>
-      <w:r>
-        <w:t xml:space="preserve">of: </w:t>
-      </w:r>
-    </w:p>
-    <w:p>
-      <w:pPr>
-        <w:rPr>
-          <w:rFonts w:ascii="Times" w:hAnsi="Times" w:cs="Times"/>
-        </w:rPr>
-      </w:pPr>
-      <w:r>
-        <w:rPr>
-          <w:kern w:val="1"/>
-        </w:rPr>
-        <w:tab/>
-      </w:r>
-      <w:r>
-        <w:rPr>
-          <w:kern w:val="1"/>
-        </w:rPr>
-        <w:tab/>
-      </w:r>
-      <w:r>
-        <w:t>●  Data</w:t>
-      </w:r>
-      <w:r>
-        <w:rPr>
-          <w:rFonts w:ascii="Times" w:hAnsi="Times" w:cs="Times"/>
-        </w:rPr>
-        <w:t xml:space="preserve"> </w:t>
-      </w:r>
-      <w:r>
-        <w:t>being</w:t>
-      </w:r>
-      <w:r>
-        <w:rPr>
-          <w:rFonts w:ascii="Times" w:hAnsi="Times" w:cs="Times"/>
-        </w:rPr>
-        <w:t xml:space="preserve"> </w:t>
-      </w:r>
-      <w:r>
-        <w:t>inputted</w:t>
-      </w:r>
-      <w:r>
-        <w:rPr>
-          <w:rFonts w:ascii="Times" w:hAnsi="Times" w:cs="Times"/>
-        </w:rPr>
-        <w:t xml:space="preserve"> </w:t>
-      </w:r>
-      <w:r>
-        <w:t>into</w:t>
-      </w:r>
-      <w:r>
-        <w:rPr>
-          <w:rFonts w:ascii="Times" w:hAnsi="Times" w:cs="Times"/>
-        </w:rPr>
-        <w:t xml:space="preserve"> </w:t>
-      </w:r>
-      <w:r>
-        <w:t>your</w:t>
-      </w:r>
-      <w:r>
-        <w:rPr>
-          <w:rFonts w:ascii="Times" w:hAnsi="Times" w:cs="Times"/>
-        </w:rPr>
-        <w:t xml:space="preserve"> </w:t>
-      </w:r>
-      <w:r>
-        <w:t xml:space="preserve">program </w:t>
+        <w:t>action</w:t>
+      </w:r>
+      <w:r>
+        <w:rPr>
+          <w:rFonts w:ascii="Times" w:hAnsi="Times" w:cs="Times"/>
+        </w:rPr>
+        <w:t xml:space="preserve"> </w:t>
+      </w:r>
+      <w:r>
+        <w:t>to</w:t>
+      </w:r>
+      <w:r>
+        <w:rPr>
+          <w:rFonts w:ascii="Times" w:hAnsi="Times" w:cs="Times"/>
+        </w:rPr>
+        <w:t xml:space="preserve"> </w:t>
+      </w:r>
+      <w:r>
+        <w:t>be</w:t>
+      </w:r>
+      <w:r>
+        <w:rPr>
+          <w:rFonts w:ascii="Times" w:hAnsi="Times" w:cs="Times"/>
+        </w:rPr>
+        <w:t xml:space="preserve"> </w:t>
+      </w:r>
+      <w:r>
+        <w:t xml:space="preserve">performed </w:t>
       </w:r>
       <w:r>
         <w:rPr>
@@ -2126,16 +2440,79 @@
         <w:tab/>
       </w:r>
       <w:r>
-        <w:t>●  Confirmation</w:t>
-      </w:r>
-      <w:r>
-        <w:rPr>
-          <w:rFonts w:ascii="Times" w:hAnsi="Times" w:cs="Times"/>
-        </w:rPr>
-        <w:t xml:space="preserve"> </w:t>
-      </w:r>
-      <w:r>
-        <w:t>of</w:t>
+        <w:t>●  The</w:t>
+      </w:r>
+      <w:r>
+        <w:rPr>
+          <w:rFonts w:ascii="Times" w:hAnsi="Times" w:cs="Times"/>
+        </w:rPr>
+        <w:t xml:space="preserve"> </w:t>
+      </w:r>
+      <w:r>
+        <w:t>user</w:t>
+      </w:r>
+      <w:r>
+        <w:rPr>
+          <w:rFonts w:ascii="Times" w:hAnsi="Times" w:cs="Times"/>
+        </w:rPr>
+        <w:t xml:space="preserve"> </w:t>
+      </w:r>
+      <w:r>
+        <w:t>request</w:t>
+      </w:r>
+      <w:r>
+        <w:rPr>
+          <w:rFonts w:ascii="Times" w:hAnsi="Times" w:cs="Times"/>
+        </w:rPr>
+        <w:t xml:space="preserve"> </w:t>
+      </w:r>
+      <w:r>
+        <w:t>being</w:t>
+      </w:r>
+      <w:r>
+        <w:rPr>
+          <w:rFonts w:ascii="Times" w:hAnsi="Times" w:cs="Times"/>
+        </w:rPr>
+        <w:t xml:space="preserve"> </w:t>
+      </w:r>
+      <w:r>
+        <w:t>processed</w:t>
+      </w:r>
+      <w:r>
+        <w:rPr>
+          <w:rFonts w:ascii="Times" w:hAnsi="Times" w:cs="Times"/>
+        </w:rPr>
+        <w:t xml:space="preserve"> </w:t>
+      </w:r>
+      <w:r>
+        <w:t>correctly</w:t>
+      </w:r>
+      <w:r>
+        <w:rPr>
+          <w:rFonts w:ascii="Times" w:hAnsi="Times" w:cs="Times"/>
+        </w:rPr>
+        <w:t xml:space="preserve"> </w:t>
+      </w:r>
+      <w:r>
+        <w:t>and</w:t>
+      </w:r>
+      <w:r>
+        <w:rPr>
+          <w:rFonts w:ascii="Times" w:hAnsi="Times" w:cs="Times"/>
+        </w:rPr>
+        <w:t xml:space="preserve"> </w:t>
+      </w:r>
+      <w:r>
+        <w:t>demonstrated</w:t>
+      </w:r>
+      <w:r>
+        <w:rPr>
+          <w:rFonts w:ascii="Times" w:hAnsi="Times" w:cs="Times"/>
+        </w:rPr>
+        <w:t xml:space="preserve"> </w:t>
+      </w:r>
+      <w:r>
+        <w:t>in</w:t>
       </w:r>
       <w:r>
         <w:rPr>
@@ -2153,25 +2530,7 @@
         <w:t xml:space="preserve"> </w:t>
       </w:r>
       <w:r>
-        <w:t>data</w:t>
-      </w:r>
-      <w:r>
-        <w:rPr>
-          <w:rFonts w:ascii="Times" w:hAnsi="Times" w:cs="Times"/>
-        </w:rPr>
-        <w:t xml:space="preserve"> </w:t>
-      </w:r>
-      <w:r>
-        <w:t>being</w:t>
-      </w:r>
-      <w:r>
-        <w:rPr>
-          <w:rFonts w:ascii="Times" w:hAnsi="Times" w:cs="Times"/>
-        </w:rPr>
-        <w:t xml:space="preserve"> </w:t>
-      </w:r>
-      <w:r>
-        <w:t xml:space="preserve">saved </w:t>
+        <w:t xml:space="preserve">program </w:t>
       </w:r>
       <w:r>
         <w:rPr>
@@ -2188,16 +2547,16 @@
         <w:pStyle w:val="Heading2"/>
       </w:pPr>
       <w:r>
-        <w:t xml:space="preserve">P15 – </w:t>
-      </w:r>
-      <w:r>
-        <w:t>User Feedback/Output Screenshots</w:t>
-      </w:r>
-      <w:r>
-        <w:t xml:space="preserve"> *W</w:t>
-      </w:r>
-      <w:r>
-        <w:t>5</w:t>
+        <w:t>P16 –</w:t>
+      </w:r>
+      <w:r>
+        <w:t xml:space="preserve"> API Usage Screenshots </w:t>
+      </w:r>
+      <w:r>
+        <w:t>*W</w:t>
+      </w:r>
+      <w:r>
+        <w:t>12</w:t>
       </w:r>
     </w:p>
     <w:p>
@@ -2216,6 +2575,172 @@
         <w:t xml:space="preserve"> </w:t>
       </w:r>
       <w:r>
+        <w:t>an</w:t>
+      </w:r>
+      <w:r>
+        <w:rPr>
+          <w:rFonts w:ascii="Times" w:hAnsi="Times" w:cs="Times"/>
+        </w:rPr>
+        <w:t xml:space="preserve"> </w:t>
+      </w:r>
+      <w:r>
+        <w:t>API</w:t>
+      </w:r>
+      <w:r>
+        <w:rPr>
+          <w:rFonts w:ascii="Times" w:hAnsi="Times" w:cs="Times"/>
+        </w:rPr>
+        <w:t xml:space="preserve"> </w:t>
+      </w:r>
+      <w:r>
+        <w:t>being</w:t>
+      </w:r>
+      <w:r>
+        <w:rPr>
+          <w:rFonts w:ascii="Times" w:hAnsi="Times" w:cs="Times"/>
+        </w:rPr>
+        <w:t xml:space="preserve"> </w:t>
+      </w:r>
+      <w:r>
+        <w:t>used</w:t>
+      </w:r>
+      <w:r>
+        <w:rPr>
+          <w:rFonts w:ascii="Times" w:hAnsi="Times" w:cs="Times"/>
+        </w:rPr>
+        <w:t xml:space="preserve"> </w:t>
+      </w:r>
+      <w:r>
+        <w:t>within</w:t>
+      </w:r>
+      <w:r>
+        <w:rPr>
+          <w:rFonts w:ascii="Times" w:hAnsi="Times" w:cs="Times"/>
+        </w:rPr>
+        <w:t xml:space="preserve"> </w:t>
+      </w:r>
+      <w:r>
+        <w:t>your</w:t>
+      </w:r>
+      <w:r>
+        <w:rPr>
+          <w:rFonts w:ascii="Times" w:hAnsi="Times" w:cs="Times"/>
+        </w:rPr>
+        <w:t xml:space="preserve"> </w:t>
+      </w:r>
+      <w:r>
+        <w:t>program.</w:t>
+      </w:r>
+      <w:r>
+        <w:rPr>
+          <w:rFonts w:ascii="Times" w:hAnsi="Times" w:cs="Times"/>
+        </w:rPr>
+        <w:t xml:space="preserve"> </w:t>
+      </w:r>
+      <w:r>
+        <w:t>Take</w:t>
+      </w:r>
+      <w:r>
+        <w:rPr>
+          <w:rFonts w:ascii="Times" w:hAnsi="Times" w:cs="Times"/>
+        </w:rPr>
+        <w:t xml:space="preserve"> </w:t>
+      </w:r>
+      <w:r>
+        <w:t>a</w:t>
+      </w:r>
+      <w:r>
+        <w:rPr>
+          <w:rFonts w:ascii="Times" w:hAnsi="Times" w:cs="Times"/>
+        </w:rPr>
+        <w:t xml:space="preserve"> </w:t>
+      </w:r>
+      <w:r>
+        <w:t>screenshot</w:t>
+      </w:r>
+      <w:r>
+        <w:rPr>
+          <w:rFonts w:ascii="Times" w:hAnsi="Times" w:cs="Times"/>
+        </w:rPr>
+        <w:t xml:space="preserve"> </w:t>
+      </w:r>
+      <w:r>
+        <w:t xml:space="preserve">of: </w:t>
+      </w:r>
+    </w:p>
+    <w:p>
+      <w:pPr>
+        <w:rPr>
+          <w:rFonts w:ascii="Times" w:hAnsi="Times" w:cs="Times"/>
+        </w:rPr>
+      </w:pPr>
+      <w:r>
+        <w:rPr>
+          <w:kern w:val="1"/>
+        </w:rPr>
+        <w:tab/>
+      </w:r>
+      <w:r>
+        <w:rPr>
+          <w:kern w:val="1"/>
+        </w:rPr>
+        <w:tab/>
+      </w:r>
+      <w:r>
+        <w:t>●  The</w:t>
+      </w:r>
+      <w:r>
+        <w:rPr>
+          <w:rFonts w:ascii="Times" w:hAnsi="Times" w:cs="Times"/>
+        </w:rPr>
+        <w:t xml:space="preserve"> </w:t>
+      </w:r>
+      <w:r>
+        <w:t>code</w:t>
+      </w:r>
+      <w:r>
+        <w:rPr>
+          <w:rFonts w:ascii="Times" w:hAnsi="Times" w:cs="Times"/>
+        </w:rPr>
+        <w:t xml:space="preserve"> </w:t>
+      </w:r>
+      <w:r>
+        <w:t>that</w:t>
+      </w:r>
+      <w:r>
+        <w:rPr>
+          <w:rFonts w:ascii="Times" w:hAnsi="Times" w:cs="Times"/>
+        </w:rPr>
+        <w:t xml:space="preserve"> </w:t>
+      </w:r>
+      <w:r>
+        <w:t>uses</w:t>
+      </w:r>
+      <w:r>
+        <w:rPr>
+          <w:rFonts w:ascii="Times" w:hAnsi="Times" w:cs="Times"/>
+        </w:rPr>
+        <w:t xml:space="preserve"> </w:t>
+      </w:r>
+      <w:r>
+        <w:t>or</w:t>
+      </w:r>
+      <w:r>
+        <w:rPr>
+          <w:rFonts w:ascii="Times" w:hAnsi="Times" w:cs="Times"/>
+        </w:rPr>
+        <w:t xml:space="preserve"> </w:t>
+      </w:r>
+      <w:r>
+        <w:t>implements</w:t>
+      </w:r>
+      <w:r>
+        <w:rPr>
+          <w:rFonts w:ascii="Times" w:hAnsi="Times" w:cs="Times"/>
+        </w:rPr>
+        <w:t xml:space="preserve"> </w:t>
+      </w:r>
+      <w:r>
         <w:t>the</w:t>
       </w:r>
       <w:r>
@@ -2225,209 +2750,7 @@
         <w:t xml:space="preserve"> </w:t>
       </w:r>
       <w:r>
-        <w:t>correct</w:t>
-      </w:r>
-      <w:r>
-        <w:rPr>
-          <w:rFonts w:ascii="Times" w:hAnsi="Times" w:cs="Times"/>
-        </w:rPr>
-        <w:t xml:space="preserve"> </w:t>
-      </w:r>
-      <w:r>
-        <w:t>output</w:t>
-      </w:r>
-      <w:r>
-        <w:rPr>
-          <w:rFonts w:ascii="Times" w:hAnsi="Times" w:cs="Times"/>
-        </w:rPr>
-        <w:t xml:space="preserve"> </w:t>
-      </w:r>
-      <w:r>
-        <w:t>of</w:t>
-      </w:r>
-      <w:r>
-        <w:rPr>
-          <w:rFonts w:ascii="Times" w:hAnsi="Times" w:cs="Times"/>
-        </w:rPr>
-        <w:t xml:space="preserve"> </w:t>
-      </w:r>
-      <w:r>
-        <w:t>results</w:t>
-      </w:r>
-      <w:r>
-        <w:rPr>
-          <w:rFonts w:ascii="Times" w:hAnsi="Times" w:cs="Times"/>
-        </w:rPr>
-        <w:t xml:space="preserve"> </w:t>
-      </w:r>
-      <w:r>
-        <w:t>and</w:t>
-      </w:r>
-      <w:r>
-        <w:rPr>
-          <w:rFonts w:ascii="Times" w:hAnsi="Times" w:cs="Times"/>
-        </w:rPr>
-        <w:t xml:space="preserve"> </w:t>
-      </w:r>
-      <w:r>
-        <w:t>feedback</w:t>
-      </w:r>
-      <w:r>
-        <w:rPr>
-          <w:rFonts w:ascii="Times" w:hAnsi="Times" w:cs="Times"/>
-        </w:rPr>
-        <w:t xml:space="preserve"> </w:t>
-      </w:r>
-      <w:r>
-        <w:t>to</w:t>
-      </w:r>
-      <w:r>
-        <w:rPr>
-          <w:rFonts w:ascii="Times" w:hAnsi="Times" w:cs="Times"/>
-        </w:rPr>
-        <w:t xml:space="preserve"> </w:t>
-      </w:r>
-      <w:r>
-        <w:t>user.</w:t>
-      </w:r>
-      <w:r>
-        <w:rPr>
-          <w:rFonts w:ascii="Times" w:hAnsi="Times" w:cs="Times"/>
-        </w:rPr>
-        <w:t xml:space="preserve"> </w:t>
-      </w:r>
-      <w:r>
-        <w:t>Take</w:t>
-      </w:r>
-      <w:r>
-        <w:rPr>
-          <w:rFonts w:ascii="Times" w:hAnsi="Times" w:cs="Times"/>
-        </w:rPr>
-        <w:t xml:space="preserve"> </w:t>
-      </w:r>
-      <w:r>
-        <w:t>a</w:t>
-      </w:r>
-      <w:r>
-        <w:rPr>
-          <w:rFonts w:ascii="Times" w:hAnsi="Times" w:cs="Times"/>
-        </w:rPr>
-        <w:t xml:space="preserve"> </w:t>
-      </w:r>
-      <w:r>
-        <w:t>screenshot</w:t>
-      </w:r>
-      <w:r>
-        <w:rPr>
-          <w:rFonts w:ascii="Times" w:hAnsi="Times" w:cs="Times"/>
-        </w:rPr>
-        <w:t xml:space="preserve"> </w:t>
-      </w:r>
-      <w:r>
-        <w:t xml:space="preserve">of: </w:t>
-      </w:r>
-    </w:p>
-    <w:p>
-      <w:pPr>
-        <w:rPr>
-          <w:rFonts w:ascii="Times" w:hAnsi="Times" w:cs="Times"/>
-        </w:rPr>
-      </w:pPr>
-      <w:r>
-        <w:rPr>
-          <w:kern w:val="1"/>
-        </w:rPr>
-        <w:tab/>
-      </w:r>
-      <w:r>
-        <w:rPr>
-          <w:kern w:val="1"/>
-        </w:rPr>
-        <w:tab/>
-      </w:r>
-      <w:r>
-        <w:t>●  The</w:t>
-      </w:r>
-      <w:r>
-        <w:rPr>
-          <w:rFonts w:ascii="Times" w:hAnsi="Times" w:cs="Times"/>
-        </w:rPr>
-        <w:t xml:space="preserve"> </w:t>
-      </w:r>
-      <w:r>
-        <w:t>user</w:t>
-      </w:r>
-      <w:r>
-        <w:rPr>
-          <w:rFonts w:ascii="Times" w:hAnsi="Times" w:cs="Times"/>
-        </w:rPr>
-        <w:t xml:space="preserve"> </w:t>
-      </w:r>
-      <w:r>
-        <w:t>requesting</w:t>
-      </w:r>
-      <w:r>
-        <w:rPr>
-          <w:rFonts w:ascii="Times" w:hAnsi="Times" w:cs="Times"/>
-        </w:rPr>
-        <w:t xml:space="preserve"> </w:t>
-      </w:r>
-      <w:r>
-        <w:t>information</w:t>
-      </w:r>
-      <w:r>
-        <w:rPr>
-          <w:rFonts w:ascii="Times" w:hAnsi="Times" w:cs="Times"/>
-        </w:rPr>
-        <w:t xml:space="preserve"> </w:t>
-      </w:r>
-      <w:r>
-        <w:t>or</w:t>
-      </w:r>
-      <w:r>
-        <w:rPr>
-          <w:rFonts w:ascii="Times" w:hAnsi="Times" w:cs="Times"/>
-        </w:rPr>
-        <w:t xml:space="preserve"> </w:t>
-      </w:r>
-      <w:r>
-        <w:t>an</w:t>
-      </w:r>
-      <w:r>
-        <w:rPr>
-          <w:rFonts w:ascii="Times" w:hAnsi="Times" w:cs="Times"/>
-        </w:rPr>
-        <w:t xml:space="preserve"> </w:t>
-      </w:r>
-      <w:r>
-        <w:t>action</w:t>
-      </w:r>
-      <w:r>
-        <w:rPr>
-          <w:rFonts w:ascii="Times" w:hAnsi="Times" w:cs="Times"/>
-        </w:rPr>
-        <w:t xml:space="preserve"> </w:t>
-      </w:r>
-      <w:r>
-        <w:t>to</w:t>
-      </w:r>
-      <w:r>
-        <w:rPr>
-          <w:rFonts w:ascii="Times" w:hAnsi="Times" w:cs="Times"/>
-        </w:rPr>
-        <w:t xml:space="preserve"> </w:t>
-      </w:r>
-      <w:r>
-        <w:t>be</w:t>
-      </w:r>
-      <w:r>
-        <w:rPr>
-          <w:rFonts w:ascii="Times" w:hAnsi="Times" w:cs="Times"/>
-        </w:rPr>
-        <w:t xml:space="preserve"> </w:t>
-      </w:r>
-      <w:r>
-        <w:t xml:space="preserve">performed </w:t>
+        <w:t xml:space="preserve">API </w:t>
       </w:r>
       <w:r>
         <w:rPr>
@@ -2447,346 +2770,6 @@
         <w:rPr>
           <w:kern w:val="1"/>
         </w:rPr>
-        <w:tab/>
-      </w:r>
-      <w:r>
-        <w:rPr>
-          <w:kern w:val="1"/>
-        </w:rPr>
-        <w:tab/>
-      </w:r>
-      <w:r>
-        <w:t>●  The</w:t>
-      </w:r>
-      <w:r>
-        <w:rPr>
-          <w:rFonts w:ascii="Times" w:hAnsi="Times" w:cs="Times"/>
-        </w:rPr>
-        <w:t xml:space="preserve"> </w:t>
-      </w:r>
-      <w:r>
-        <w:t>user</w:t>
-      </w:r>
-      <w:r>
-        <w:rPr>
-          <w:rFonts w:ascii="Times" w:hAnsi="Times" w:cs="Times"/>
-        </w:rPr>
-        <w:t xml:space="preserve"> </w:t>
-      </w:r>
-      <w:r>
-        <w:t>request</w:t>
-      </w:r>
-      <w:r>
-        <w:rPr>
-          <w:rFonts w:ascii="Times" w:hAnsi="Times" w:cs="Times"/>
-        </w:rPr>
-        <w:t xml:space="preserve"> </w:t>
-      </w:r>
-      <w:r>
-        <w:t>being</w:t>
-      </w:r>
-      <w:r>
-        <w:rPr>
-          <w:rFonts w:ascii="Times" w:hAnsi="Times" w:cs="Times"/>
-        </w:rPr>
-        <w:t xml:space="preserve"> </w:t>
-      </w:r>
-      <w:r>
-        <w:t>processed</w:t>
-      </w:r>
-      <w:r>
-        <w:rPr>
-          <w:rFonts w:ascii="Times" w:hAnsi="Times" w:cs="Times"/>
-        </w:rPr>
-        <w:t xml:space="preserve"> </w:t>
-      </w:r>
-      <w:r>
-        <w:t>correctly</w:t>
-      </w:r>
-      <w:r>
-        <w:rPr>
-          <w:rFonts w:ascii="Times" w:hAnsi="Times" w:cs="Times"/>
-        </w:rPr>
-        <w:t xml:space="preserve"> </w:t>
-      </w:r>
-      <w:r>
-        <w:t>and</w:t>
-      </w:r>
-      <w:r>
-        <w:rPr>
-          <w:rFonts w:ascii="Times" w:hAnsi="Times" w:cs="Times"/>
-        </w:rPr>
-        <w:t xml:space="preserve"> </w:t>
-      </w:r>
-      <w:r>
-        <w:t>demonstrated</w:t>
-      </w:r>
-      <w:r>
-        <w:rPr>
-          <w:rFonts w:ascii="Times" w:hAnsi="Times" w:cs="Times"/>
-        </w:rPr>
-        <w:t xml:space="preserve"> </w:t>
-      </w:r>
-      <w:r>
-        <w:t>in</w:t>
-      </w:r>
-      <w:r>
-        <w:rPr>
-          <w:rFonts w:ascii="Times" w:hAnsi="Times" w:cs="Times"/>
-        </w:rPr>
-        <w:t xml:space="preserve"> </w:t>
-      </w:r>
-      <w:r>
-        <w:t>the</w:t>
-      </w:r>
-      <w:r>
-        <w:rPr>
-          <w:rFonts w:ascii="Times" w:hAnsi="Times" w:cs="Times"/>
-        </w:rPr>
-        <w:t xml:space="preserve"> </w:t>
-      </w:r>
-      <w:r>
-        <w:t xml:space="preserve">program </w:t>
-      </w:r>
-      <w:r>
-        <w:rPr>
-          <w:rFonts w:ascii="MS Mincho" w:eastAsia="MS Mincho" w:hAnsi="MS Mincho" w:cs="MS Mincho" w:hint="eastAsia"/>
-        </w:rPr>
-        <w:t> -</w:t>
-      </w:r>
-    </w:p>
-    <w:p/>
-    <w:p/>
-    <w:p>
-      <w:pPr>
-        <w:pStyle w:val="Heading2"/>
-      </w:pPr>
-      <w:r>
-        <w:t>P16 –</w:t>
-      </w:r>
-      <w:r>
-        <w:t xml:space="preserve"> API Usage Screenshots </w:t>
-      </w:r>
-      <w:r>
-        <w:t>*W</w:t>
-      </w:r>
-      <w:r>
-        <w:t>12</w:t>
-      </w:r>
-    </w:p>
-    <w:p>
-      <w:pPr>
-        <w:rPr>
-          <w:rFonts w:ascii="Times" w:hAnsi="Times" w:cs="Times"/>
-        </w:rPr>
-      </w:pPr>
-      <w:r>
-        <w:t>Show</w:t>
-      </w:r>
-      <w:r>
-        <w:rPr>
-          <w:rFonts w:ascii="Times" w:hAnsi="Times" w:cs="Times"/>
-        </w:rPr>
-        <w:t xml:space="preserve"> </w:t>
-      </w:r>
-      <w:r>
-        <w:t>an</w:t>
-      </w:r>
-      <w:r>
-        <w:rPr>
-          <w:rFonts w:ascii="Times" w:hAnsi="Times" w:cs="Times"/>
-        </w:rPr>
-        <w:t xml:space="preserve"> </w:t>
-      </w:r>
-      <w:r>
-        <w:t>API</w:t>
-      </w:r>
-      <w:r>
-        <w:rPr>
-          <w:rFonts w:ascii="Times" w:hAnsi="Times" w:cs="Times"/>
-        </w:rPr>
-        <w:t xml:space="preserve"> </w:t>
-      </w:r>
-      <w:r>
-        <w:t>being</w:t>
-      </w:r>
-      <w:r>
-        <w:rPr>
-          <w:rFonts w:ascii="Times" w:hAnsi="Times" w:cs="Times"/>
-        </w:rPr>
-        <w:t xml:space="preserve"> </w:t>
-      </w:r>
-      <w:r>
-        <w:t>used</w:t>
-      </w:r>
-      <w:r>
-        <w:rPr>
-          <w:rFonts w:ascii="Times" w:hAnsi="Times" w:cs="Times"/>
-        </w:rPr>
-        <w:t xml:space="preserve"> </w:t>
-      </w:r>
-      <w:r>
-        <w:t>within</w:t>
-      </w:r>
-      <w:r>
-        <w:rPr>
-          <w:rFonts w:ascii="Times" w:hAnsi="Times" w:cs="Times"/>
-        </w:rPr>
-        <w:t xml:space="preserve"> </w:t>
-      </w:r>
-      <w:r>
-        <w:t>your</w:t>
-      </w:r>
-      <w:r>
-        <w:rPr>
-          <w:rFonts w:ascii="Times" w:hAnsi="Times" w:cs="Times"/>
-        </w:rPr>
-        <w:t xml:space="preserve"> </w:t>
-      </w:r>
-      <w:r>
-        <w:t>program.</w:t>
-      </w:r>
-      <w:r>
-        <w:rPr>
-          <w:rFonts w:ascii="Times" w:hAnsi="Times" w:cs="Times"/>
-        </w:rPr>
-        <w:t xml:space="preserve"> </w:t>
-      </w:r>
-      <w:r>
-        <w:t>Take</w:t>
-      </w:r>
-      <w:r>
-        <w:rPr>
-          <w:rFonts w:ascii="Times" w:hAnsi="Times" w:cs="Times"/>
-        </w:rPr>
-        <w:t xml:space="preserve"> </w:t>
-      </w:r>
-      <w:r>
-        <w:t>a</w:t>
-      </w:r>
-      <w:r>
-        <w:rPr>
-          <w:rFonts w:ascii="Times" w:hAnsi="Times" w:cs="Times"/>
-        </w:rPr>
-        <w:t xml:space="preserve"> </w:t>
-      </w:r>
-      <w:r>
-        <w:t>screenshot</w:t>
-      </w:r>
-      <w:r>
-        <w:rPr>
-          <w:rFonts w:ascii="Times" w:hAnsi="Times" w:cs="Times"/>
-        </w:rPr>
-        <w:t xml:space="preserve"> </w:t>
-      </w:r>
-      <w:r>
-        <w:t xml:space="preserve">of: </w:t>
-      </w:r>
-    </w:p>
-    <w:p>
-      <w:pPr>
-        <w:rPr>
-          <w:rFonts w:ascii="Times" w:hAnsi="Times" w:cs="Times"/>
-        </w:rPr>
-      </w:pPr>
-      <w:r>
-        <w:rPr>
-          <w:kern w:val="1"/>
-        </w:rPr>
-        <w:tab/>
-      </w:r>
-      <w:r>
-        <w:rPr>
-          <w:kern w:val="1"/>
-        </w:rPr>
-        <w:tab/>
-      </w:r>
-      <w:r>
-        <w:t>●  The</w:t>
-      </w:r>
-      <w:r>
-        <w:rPr>
-          <w:rFonts w:ascii="Times" w:hAnsi="Times" w:cs="Times"/>
-        </w:rPr>
-        <w:t xml:space="preserve"> </w:t>
-      </w:r>
-      <w:r>
-        <w:t>code</w:t>
-      </w:r>
-      <w:r>
-        <w:rPr>
-          <w:rFonts w:ascii="Times" w:hAnsi="Times" w:cs="Times"/>
-        </w:rPr>
-        <w:t xml:space="preserve"> </w:t>
-      </w:r>
-      <w:r>
-        <w:t>that</w:t>
-      </w:r>
-      <w:r>
-        <w:rPr>
-          <w:rFonts w:ascii="Times" w:hAnsi="Times" w:cs="Times"/>
-        </w:rPr>
-        <w:t xml:space="preserve"> </w:t>
-      </w:r>
-      <w:r>
-        <w:t>uses</w:t>
-      </w:r>
-      <w:r>
-        <w:rPr>
-          <w:rFonts w:ascii="Times" w:hAnsi="Times" w:cs="Times"/>
-        </w:rPr>
-        <w:t xml:space="preserve"> </w:t>
-      </w:r>
-      <w:r>
-        <w:t>or</w:t>
-      </w:r>
-      <w:r>
-        <w:rPr>
-          <w:rFonts w:ascii="Times" w:hAnsi="Times" w:cs="Times"/>
-        </w:rPr>
-        <w:t xml:space="preserve"> </w:t>
-      </w:r>
-      <w:r>
-        <w:t>implements</w:t>
-      </w:r>
-      <w:r>
-        <w:rPr>
-          <w:rFonts w:ascii="Times" w:hAnsi="Times" w:cs="Times"/>
-        </w:rPr>
-        <w:t xml:space="preserve"> </w:t>
-      </w:r>
-      <w:r>
-        <w:t>the</w:t>
-      </w:r>
-      <w:r>
-        <w:rPr>
-          <w:rFonts w:ascii="Times" w:hAnsi="Times" w:cs="Times"/>
-        </w:rPr>
-        <w:t xml:space="preserve"> </w:t>
-      </w:r>
-      <w:r>
-        <w:t xml:space="preserve">API </w:t>
-      </w:r>
-      <w:r>
-        <w:rPr>
-          <w:rFonts w:ascii="MS Mincho" w:eastAsia="MS Mincho" w:hAnsi="MS Mincho" w:cs="MS Mincho" w:hint="eastAsia"/>
-        </w:rPr>
-        <w:t> -</w:t>
-      </w:r>
-    </w:p>
-    <w:p>
-      <w:pPr>
-        <w:rPr>
-          <w:rFonts w:ascii="Times" w:hAnsi="Times" w:cs="Times"/>
-        </w:rPr>
-      </w:pPr>
-      <w:r>
-        <w:rPr>
-          <w:kern w:val="1"/>
-        </w:rPr>
-        <w:lastRenderedPageBreak/>
         <w:tab/>
       </w:r>
       <w:r>
@@ -3906,6 +3889,27 @@
       <w:szCs w:val="26"/>
     </w:rPr>
   </w:style>
+  <w:style w:type="character" w:styleId="Hyperlink">
+    <w:name w:val="Hyperlink"/>
+    <w:basedOn w:val="DefaultParagraphFont"/>
+    <w:uiPriority w:val="99"/>
+    <w:unhideWhenUsed/>
+    <w:rsid w:val="001967F7"/>
+    <w:rPr>
+      <w:color w:val="0563C1" w:themeColor="hyperlink"/>
+      <w:u w:val="single"/>
+    </w:rPr>
+  </w:style>
+  <w:style w:type="character" w:styleId="UnresolvedMention">
+    <w:name w:val="Unresolved Mention"/>
+    <w:basedOn w:val="DefaultParagraphFont"/>
+    <w:uiPriority w:val="99"/>
+    <w:rsid w:val="001967F7"/>
+    <w:rPr>
+      <w:color w:val="808080"/>
+      <w:shd w:val="clear" w:color="auto" w:fill="E6E6E6"/>
+    </w:rPr>
+  </w:style>
 </w:styles>
 </file>
 

</xml_diff>

<commit_message>
Added screenshot for P13 to Project Unit evidence
</commit_message>
<xml_diff>
--- a/Project Unit - Evidence.docx
+++ b/Project Unit - Evidence.docx
@@ -1574,339 +1574,136 @@
       <w:r>
         <w:t xml:space="preserve">changes. </w:t>
       </w:r>
+    </w:p>
+    <w:p/>
+    <w:p/>
+    <w:p>
+      <w:pPr>
+        <w:pStyle w:val="Heading2"/>
+      </w:pPr>
+      <w:r>
+        <w:t xml:space="preserve">P13 – </w:t>
+      </w:r>
+      <w:r>
+        <w:t>User Input Processing Screenshots</w:t>
+      </w:r>
+    </w:p>
+    <w:p/>
+    <w:p>
+      <w:r>
+        <w:t>User i</w:t>
+      </w:r>
+      <w:r>
+        <w:t>nput:</w:t>
+      </w:r>
+    </w:p>
+    <w:p/>
+    <w:p>
+      <w:r>
+        <w:rPr>
+          <w:noProof/>
+        </w:rPr>
+        <w:drawing>
+          <wp:inline distT="0" distB="0" distL="0" distR="0" wp14:anchorId="4CAC54FD" wp14:editId="30674058">
+            <wp:extent cx="5727700" cy="3042920"/>
+            <wp:effectExtent l="0" t="0" r="0" b="5080"/>
+            <wp:docPr id="5" name="Picture 5"/>
+            <wp:cNvGraphicFramePr>
+              <a:graphicFrameLocks xmlns:a="http://schemas.openxmlformats.org/drawingml/2006/main" noChangeAspect="1"/>
+            </wp:cNvGraphicFramePr>
+            <a:graphic xmlns:a="http://schemas.openxmlformats.org/drawingml/2006/main">
+              <a:graphicData uri="http://schemas.openxmlformats.org/drawingml/2006/picture">
+                <pic:pic xmlns:pic="http://schemas.openxmlformats.org/drawingml/2006/picture">
+                  <pic:nvPicPr>
+                    <pic:cNvPr id="5" name="User Input.png"/>
+                    <pic:cNvPicPr/>
+                  </pic:nvPicPr>
+                  <pic:blipFill>
+                    <a:blip r:embed="rId9">
+                      <a:extLst>
+                        <a:ext uri="{28A0092B-C50C-407E-A947-70E740481C1C}">
+                          <a14:useLocalDpi xmlns:a14="http://schemas.microsoft.com/office/drawing/2010/main" val="0"/>
+                        </a:ext>
+                      </a:extLst>
+                    </a:blip>
+                    <a:stretch>
+                      <a:fillRect/>
+                    </a:stretch>
+                  </pic:blipFill>
+                  <pic:spPr>
+                    <a:xfrm>
+                      <a:off x="0" y="0"/>
+                      <a:ext cx="5727700" cy="3042920"/>
+                    </a:xfrm>
+                    <a:prstGeom prst="rect">
+                      <a:avLst/>
+                    </a:prstGeom>
+                  </pic:spPr>
+                </pic:pic>
+              </a:graphicData>
+            </a:graphic>
+          </wp:inline>
+        </w:drawing>
+      </w:r>
+    </w:p>
+    <w:p/>
+    <w:p>
+      <w:r>
+        <w:t>User input saved:</w:t>
+      </w:r>
+    </w:p>
+    <w:p/>
+    <w:p>
       <w:bookmarkStart w:id="0" w:name="_GoBack"/>
+      <w:r>
+        <w:rPr>
+          <w:noProof/>
+        </w:rPr>
+        <w:drawing>
+          <wp:inline distT="0" distB="0" distL="0" distR="0" wp14:anchorId="41C6FA7D" wp14:editId="25D7C8CB">
+            <wp:extent cx="5727700" cy="3047365"/>
+            <wp:effectExtent l="0" t="0" r="0" b="635"/>
+            <wp:docPr id="7" name="Picture 7"/>
+            <wp:cNvGraphicFramePr>
+              <a:graphicFrameLocks xmlns:a="http://schemas.openxmlformats.org/drawingml/2006/main" noChangeAspect="1"/>
+            </wp:cNvGraphicFramePr>
+            <a:graphic xmlns:a="http://schemas.openxmlformats.org/drawingml/2006/main">
+              <a:graphicData uri="http://schemas.openxmlformats.org/drawingml/2006/picture">
+                <pic:pic xmlns:pic="http://schemas.openxmlformats.org/drawingml/2006/picture">
+                  <pic:nvPicPr>
+                    <pic:cNvPr id="7" name="User Input Saved.png"/>
+                    <pic:cNvPicPr/>
+                  </pic:nvPicPr>
+                  <pic:blipFill>
+                    <a:blip r:embed="rId10">
+                      <a:extLst>
+                        <a:ext uri="{28A0092B-C50C-407E-A947-70E740481C1C}">
+                          <a14:useLocalDpi xmlns:a14="http://schemas.microsoft.com/office/drawing/2010/main" val="0"/>
+                        </a:ext>
+                      </a:extLst>
+                    </a:blip>
+                    <a:stretch>
+                      <a:fillRect/>
+                    </a:stretch>
+                  </pic:blipFill>
+                  <pic:spPr>
+                    <a:xfrm>
+                      <a:off x="0" y="0"/>
+                      <a:ext cx="5727700" cy="3047365"/>
+                    </a:xfrm>
+                    <a:prstGeom prst="rect">
+                      <a:avLst/>
+                    </a:prstGeom>
+                  </pic:spPr>
+                </pic:pic>
+              </a:graphicData>
+            </a:graphic>
+          </wp:inline>
+        </w:drawing>
+      </w:r>
       <w:bookmarkEnd w:id="0"/>
     </w:p>
     <w:p/>
-    <w:p/>
-    <w:p>
-      <w:pPr>
-        <w:pStyle w:val="Heading2"/>
-      </w:pPr>
-      <w:r>
-        <w:t xml:space="preserve">P13 – </w:t>
-      </w:r>
-      <w:r>
-        <w:t>User Input Processing Screenshots</w:t>
-      </w:r>
-      <w:r>
-        <w:t xml:space="preserve"> *W</w:t>
-      </w:r>
-      <w:r>
-        <w:t>5</w:t>
-      </w:r>
-    </w:p>
-    <w:p>
-      <w:pPr>
-        <w:rPr>
-          <w:rFonts w:ascii="Times" w:hAnsi="Times" w:cs="Times"/>
-        </w:rPr>
-      </w:pPr>
-      <w:r>
-        <w:t>Show</w:t>
-      </w:r>
-      <w:r>
-        <w:rPr>
-          <w:rFonts w:ascii="Times" w:hAnsi="Times" w:cs="Times"/>
-        </w:rPr>
-        <w:t xml:space="preserve"> </w:t>
-      </w:r>
-      <w:r>
-        <w:t>user</w:t>
-      </w:r>
-      <w:r>
-        <w:rPr>
-          <w:rFonts w:ascii="Times" w:hAnsi="Times" w:cs="Times"/>
-        </w:rPr>
-        <w:t xml:space="preserve"> </w:t>
-      </w:r>
-      <w:r>
-        <w:t>input</w:t>
-      </w:r>
-      <w:r>
-        <w:rPr>
-          <w:rFonts w:ascii="Times" w:hAnsi="Times" w:cs="Times"/>
-        </w:rPr>
-        <w:t xml:space="preserve"> </w:t>
-      </w:r>
-      <w:r>
-        <w:t>being</w:t>
-      </w:r>
-      <w:r>
-        <w:rPr>
-          <w:rFonts w:ascii="Times" w:hAnsi="Times" w:cs="Times"/>
-        </w:rPr>
-        <w:t xml:space="preserve"> </w:t>
-      </w:r>
-      <w:r>
-        <w:t>processed</w:t>
-      </w:r>
-      <w:r>
-        <w:rPr>
-          <w:rFonts w:ascii="Times" w:hAnsi="Times" w:cs="Times"/>
-        </w:rPr>
-        <w:t xml:space="preserve"> </w:t>
-      </w:r>
-      <w:r>
-        <w:t>according</w:t>
-      </w:r>
-      <w:r>
-        <w:rPr>
-          <w:rFonts w:ascii="Times" w:hAnsi="Times" w:cs="Times"/>
-        </w:rPr>
-        <w:t xml:space="preserve"> </w:t>
-      </w:r>
-      <w:r>
-        <w:t>to</w:t>
-      </w:r>
-      <w:r>
-        <w:rPr>
-          <w:rFonts w:ascii="Times" w:hAnsi="Times" w:cs="Times"/>
-        </w:rPr>
-        <w:t xml:space="preserve"> </w:t>
-      </w:r>
-      <w:r>
-        <w:t>design</w:t>
-      </w:r>
-      <w:r>
-        <w:rPr>
-          <w:rFonts w:ascii="Times" w:hAnsi="Times" w:cs="Times"/>
-        </w:rPr>
-        <w:t xml:space="preserve"> </w:t>
-      </w:r>
-      <w:r>
-        <w:t>requirements.</w:t>
-      </w:r>
-      <w:r>
-        <w:rPr>
-          <w:rFonts w:ascii="Times" w:hAnsi="Times" w:cs="Times"/>
-        </w:rPr>
-        <w:t xml:space="preserve"> </w:t>
-      </w:r>
-      <w:r>
-        <w:t>Take</w:t>
-      </w:r>
-      <w:r>
-        <w:rPr>
-          <w:rFonts w:ascii="Times" w:hAnsi="Times" w:cs="Times"/>
-        </w:rPr>
-        <w:t xml:space="preserve"> </w:t>
-      </w:r>
-      <w:r>
-        <w:t>a</w:t>
-      </w:r>
-      <w:r>
-        <w:rPr>
-          <w:rFonts w:ascii="Times" w:hAnsi="Times" w:cs="Times"/>
-        </w:rPr>
-        <w:t xml:space="preserve"> </w:t>
-      </w:r>
-      <w:r>
-        <w:t>screenshot</w:t>
-      </w:r>
-      <w:r>
-        <w:rPr>
-          <w:rFonts w:ascii="Times" w:hAnsi="Times" w:cs="Times"/>
-        </w:rPr>
-        <w:t xml:space="preserve"> </w:t>
-      </w:r>
-      <w:r>
-        <w:t xml:space="preserve">of: </w:t>
-      </w:r>
-    </w:p>
-    <w:p>
-      <w:pPr>
-        <w:rPr>
-          <w:rFonts w:ascii="Times" w:hAnsi="Times" w:cs="Times"/>
-        </w:rPr>
-      </w:pPr>
-      <w:r>
-        <w:rPr>
-          <w:kern w:val="1"/>
-        </w:rPr>
-        <w:tab/>
-      </w:r>
-      <w:r>
-        <w:rPr>
-          <w:kern w:val="1"/>
-        </w:rPr>
-        <w:tab/>
-      </w:r>
-      <w:r>
-        <w:t>●  The</w:t>
-      </w:r>
-      <w:r>
-        <w:rPr>
-          <w:rFonts w:ascii="Times" w:hAnsi="Times" w:cs="Times"/>
-        </w:rPr>
-        <w:t xml:space="preserve"> </w:t>
-      </w:r>
-      <w:r>
-        <w:t>user</w:t>
-      </w:r>
-      <w:r>
-        <w:rPr>
-          <w:rFonts w:ascii="Times" w:hAnsi="Times" w:cs="Times"/>
-        </w:rPr>
-        <w:t xml:space="preserve"> </w:t>
-      </w:r>
-      <w:r>
-        <w:t>inputting</w:t>
-      </w:r>
-      <w:r>
-        <w:rPr>
-          <w:rFonts w:ascii="Times" w:hAnsi="Times" w:cs="Times"/>
-        </w:rPr>
-        <w:t xml:space="preserve"> </w:t>
-      </w:r>
-      <w:r>
-        <w:t>something</w:t>
-      </w:r>
-      <w:r>
-        <w:rPr>
-          <w:rFonts w:ascii="Times" w:hAnsi="Times" w:cs="Times"/>
-        </w:rPr>
-        <w:t xml:space="preserve"> </w:t>
-      </w:r>
-      <w:r>
-        <w:t>into</w:t>
-      </w:r>
-      <w:r>
-        <w:rPr>
-          <w:rFonts w:ascii="Times" w:hAnsi="Times" w:cs="Times"/>
-        </w:rPr>
-        <w:t xml:space="preserve"> </w:t>
-      </w:r>
-      <w:r>
-        <w:t>your</w:t>
-      </w:r>
-      <w:r>
-        <w:rPr>
-          <w:rFonts w:ascii="Times" w:hAnsi="Times" w:cs="Times"/>
-        </w:rPr>
-        <w:t xml:space="preserve"> </w:t>
-      </w:r>
-      <w:r>
-        <w:t xml:space="preserve">program </w:t>
-      </w:r>
-      <w:r>
-        <w:rPr>
-          <w:rFonts w:ascii="MS Mincho" w:eastAsia="MS Mincho" w:hAnsi="MS Mincho" w:cs="MS Mincho" w:hint="eastAsia"/>
-        </w:rPr>
-        <w:t> -</w:t>
-      </w:r>
-    </w:p>
-    <w:p>
-      <w:pPr>
-        <w:rPr>
-          <w:rFonts w:ascii="Times" w:hAnsi="Times" w:cs="Times"/>
-        </w:rPr>
-      </w:pPr>
-      <w:r>
-        <w:rPr>
-          <w:kern w:val="1"/>
-        </w:rPr>
-        <w:tab/>
-      </w:r>
-      <w:r>
-        <w:rPr>
-          <w:kern w:val="1"/>
-        </w:rPr>
-        <w:tab/>
-      </w:r>
-      <w:r>
-        <w:t>●  The</w:t>
-      </w:r>
-      <w:r>
-        <w:rPr>
-          <w:rFonts w:ascii="Times" w:hAnsi="Times" w:cs="Times"/>
-        </w:rPr>
-        <w:t xml:space="preserve"> </w:t>
-      </w:r>
-      <w:r>
-        <w:t>user</w:t>
-      </w:r>
-      <w:r>
-        <w:rPr>
-          <w:rFonts w:ascii="Times" w:hAnsi="Times" w:cs="Times"/>
-        </w:rPr>
-        <w:t xml:space="preserve"> </w:t>
-      </w:r>
-      <w:r>
-        <w:t>input</w:t>
-      </w:r>
-      <w:r>
-        <w:rPr>
-          <w:rFonts w:ascii="Times" w:hAnsi="Times" w:cs="Times"/>
-        </w:rPr>
-        <w:t xml:space="preserve"> </w:t>
-      </w:r>
-      <w:r>
-        <w:t>being</w:t>
-      </w:r>
-      <w:r>
-        <w:rPr>
-          <w:rFonts w:ascii="Times" w:hAnsi="Times" w:cs="Times"/>
-        </w:rPr>
-        <w:t xml:space="preserve"> </w:t>
-      </w:r>
-      <w:r>
-        <w:t>saved</w:t>
-      </w:r>
-      <w:r>
-        <w:rPr>
-          <w:rFonts w:ascii="Times" w:hAnsi="Times" w:cs="Times"/>
-        </w:rPr>
-        <w:t xml:space="preserve"> </w:t>
-      </w:r>
-      <w:r>
-        <w:t>or</w:t>
-      </w:r>
-      <w:r>
-        <w:rPr>
-          <w:rFonts w:ascii="Times" w:hAnsi="Times" w:cs="Times"/>
-        </w:rPr>
-        <w:t xml:space="preserve"> </w:t>
-      </w:r>
-      <w:r>
-        <w:t>used</w:t>
-      </w:r>
-      <w:r>
-        <w:rPr>
-          <w:rFonts w:ascii="Times" w:hAnsi="Times" w:cs="Times"/>
-        </w:rPr>
-        <w:t xml:space="preserve"> </w:t>
-      </w:r>
-      <w:r>
-        <w:t>in</w:t>
-      </w:r>
-      <w:r>
-        <w:rPr>
-          <w:rFonts w:ascii="Times" w:hAnsi="Times" w:cs="Times"/>
-        </w:rPr>
-        <w:t xml:space="preserve"> </w:t>
-      </w:r>
-      <w:r>
-        <w:t>some</w:t>
-      </w:r>
-      <w:r>
-        <w:rPr>
-          <w:rFonts w:ascii="Times" w:hAnsi="Times" w:cs="Times"/>
-        </w:rPr>
-        <w:t xml:space="preserve"> </w:t>
-      </w:r>
-      <w:r>
-        <w:t xml:space="preserve">way </w:t>
-      </w:r>
-      <w:r>
-        <w:rPr>
-          <w:rFonts w:ascii="MS Mincho" w:eastAsia="MS Mincho" w:hAnsi="MS Mincho" w:cs="MS Mincho" w:hint="eastAsia"/>
-        </w:rPr>
-        <w:t> -</w:t>
-      </w:r>
-    </w:p>
     <w:p/>
     <w:p/>
     <w:p>

</xml_diff>

<commit_message>
Added screenshot for P14 to Project Unit evidence
</commit_message>
<xml_diff>
--- a/Project Unit - Evidence.docx
+++ b/Project Unit - Evidence.docx
@@ -1654,7 +1654,6 @@
     </w:p>
     <w:p/>
     <w:p>
-      <w:bookmarkStart w:id="0" w:name="_GoBack"/>
       <w:r>
         <w:rPr>
           <w:noProof/>
@@ -1701,20 +1700,143 @@
           </wp:inline>
         </w:drawing>
       </w:r>
+    </w:p>
+    <w:p/>
+    <w:p/>
+    <w:p/>
+    <w:p>
+      <w:pPr>
+        <w:pStyle w:val="Heading2"/>
+      </w:pPr>
+      <w:r>
+        <w:t xml:space="preserve">P14 – </w:t>
+      </w:r>
+      <w:r>
+        <w:t>Data Interaction and Persistence Screenshots</w:t>
+      </w:r>
+    </w:p>
+    <w:p/>
+    <w:p>
+      <w:r>
+        <w:t>User Input:</w:t>
+      </w:r>
+    </w:p>
+    <w:p/>
+    <w:p>
+      <w:r>
+        <w:rPr>
+          <w:noProof/>
+        </w:rPr>
+        <w:drawing>
+          <wp:inline distT="0" distB="0" distL="0" distR="0" wp14:anchorId="64BE6E36" wp14:editId="7ECAB2A7">
+            <wp:extent cx="5727700" cy="3042920"/>
+            <wp:effectExtent l="0" t="0" r="0" b="5080"/>
+            <wp:docPr id="9" name="Picture 9"/>
+            <wp:cNvGraphicFramePr>
+              <a:graphicFrameLocks xmlns:a="http://schemas.openxmlformats.org/drawingml/2006/main" noChangeAspect="1"/>
+            </wp:cNvGraphicFramePr>
+            <a:graphic xmlns:a="http://schemas.openxmlformats.org/drawingml/2006/main">
+              <a:graphicData uri="http://schemas.openxmlformats.org/drawingml/2006/picture">
+                <pic:pic xmlns:pic="http://schemas.openxmlformats.org/drawingml/2006/picture">
+                  <pic:nvPicPr>
+                    <pic:cNvPr id="9" name="User Input.png"/>
+                    <pic:cNvPicPr/>
+                  </pic:nvPicPr>
+                  <pic:blipFill>
+                    <a:blip r:embed="rId11">
+                      <a:extLst>
+                        <a:ext uri="{28A0092B-C50C-407E-A947-70E740481C1C}">
+                          <a14:useLocalDpi xmlns:a14="http://schemas.microsoft.com/office/drawing/2010/main" val="0"/>
+                        </a:ext>
+                      </a:extLst>
+                    </a:blip>
+                    <a:stretch>
+                      <a:fillRect/>
+                    </a:stretch>
+                  </pic:blipFill>
+                  <pic:spPr>
+                    <a:xfrm>
+                      <a:off x="0" y="0"/>
+                      <a:ext cx="5727700" cy="3042920"/>
+                    </a:xfrm>
+                    <a:prstGeom prst="rect">
+                      <a:avLst/>
+                    </a:prstGeom>
+                  </pic:spPr>
+                </pic:pic>
+              </a:graphicData>
+            </a:graphic>
+          </wp:inline>
+        </w:drawing>
+      </w:r>
+    </w:p>
+    <w:p/>
+    <w:p>
+      <w:r>
+        <w:t>Data saved in database:</w:t>
+      </w:r>
+    </w:p>
+    <w:p/>
+    <w:p>
+      <w:r>
+        <w:rPr>
+          <w:noProof/>
+        </w:rPr>
+        <w:drawing>
+          <wp:inline distT="0" distB="0" distL="0" distR="0" wp14:anchorId="534D0A1D" wp14:editId="46178394">
+            <wp:extent cx="5727700" cy="1226820"/>
+            <wp:effectExtent l="0" t="0" r="0" b="5080"/>
+            <wp:docPr id="8" name="Picture 8"/>
+            <wp:cNvGraphicFramePr>
+              <a:graphicFrameLocks xmlns:a="http://schemas.openxmlformats.org/drawingml/2006/main" noChangeAspect="1"/>
+            </wp:cNvGraphicFramePr>
+            <a:graphic xmlns:a="http://schemas.openxmlformats.org/drawingml/2006/main">
+              <a:graphicData uri="http://schemas.openxmlformats.org/drawingml/2006/picture">
+                <pic:pic xmlns:pic="http://schemas.openxmlformats.org/drawingml/2006/picture">
+                  <pic:nvPicPr>
+                    <pic:cNvPr id="8" name="Data in database.png"/>
+                    <pic:cNvPicPr/>
+                  </pic:nvPicPr>
+                  <pic:blipFill>
+                    <a:blip r:embed="rId12">
+                      <a:extLst>
+                        <a:ext uri="{28A0092B-C50C-407E-A947-70E740481C1C}">
+                          <a14:useLocalDpi xmlns:a14="http://schemas.microsoft.com/office/drawing/2010/main" val="0"/>
+                        </a:ext>
+                      </a:extLst>
+                    </a:blip>
+                    <a:stretch>
+                      <a:fillRect/>
+                    </a:stretch>
+                  </pic:blipFill>
+                  <pic:spPr>
+                    <a:xfrm>
+                      <a:off x="0" y="0"/>
+                      <a:ext cx="5727700" cy="1226820"/>
+                    </a:xfrm>
+                    <a:prstGeom prst="rect">
+                      <a:avLst/>
+                    </a:prstGeom>
+                  </pic:spPr>
+                </pic:pic>
+              </a:graphicData>
+            </a:graphic>
+          </wp:inline>
+        </w:drawing>
+      </w:r>
+      <w:bookmarkStart w:id="0" w:name="_GoBack"/>
       <w:bookmarkEnd w:id="0"/>
     </w:p>
     <w:p/>
-    <w:p/>
-    <w:p/>
     <w:p>
       <w:pPr>
         <w:pStyle w:val="Heading2"/>
       </w:pPr>
       <w:r>
-        <w:t xml:space="preserve">P14 – </w:t>
-      </w:r>
-      <w:r>
-        <w:t>Data Interaction and Persistence Screenshots</w:t>
+        <w:t xml:space="preserve">P15 – </w:t>
+      </w:r>
+      <w:r>
+        <w:t>User Feedback/Output Screenshots</w:t>
       </w:r>
       <w:r>
         <w:t xml:space="preserve"> *W</w:t>
@@ -1739,6 +1861,181 @@
         <w:t xml:space="preserve"> </w:t>
       </w:r>
       <w:r>
+        <w:t>the</w:t>
+      </w:r>
+      <w:r>
+        <w:rPr>
+          <w:rFonts w:ascii="Times" w:hAnsi="Times" w:cs="Times"/>
+        </w:rPr>
+        <w:t xml:space="preserve"> </w:t>
+      </w:r>
+      <w:r>
+        <w:t>correct</w:t>
+      </w:r>
+      <w:r>
+        <w:rPr>
+          <w:rFonts w:ascii="Times" w:hAnsi="Times" w:cs="Times"/>
+        </w:rPr>
+        <w:t xml:space="preserve"> </w:t>
+      </w:r>
+      <w:r>
+        <w:t>output</w:t>
+      </w:r>
+      <w:r>
+        <w:rPr>
+          <w:rFonts w:ascii="Times" w:hAnsi="Times" w:cs="Times"/>
+        </w:rPr>
+        <w:t xml:space="preserve"> </w:t>
+      </w:r>
+      <w:r>
+        <w:t>of</w:t>
+      </w:r>
+      <w:r>
+        <w:rPr>
+          <w:rFonts w:ascii="Times" w:hAnsi="Times" w:cs="Times"/>
+        </w:rPr>
+        <w:t xml:space="preserve"> </w:t>
+      </w:r>
+      <w:r>
+        <w:t>results</w:t>
+      </w:r>
+      <w:r>
+        <w:rPr>
+          <w:rFonts w:ascii="Times" w:hAnsi="Times" w:cs="Times"/>
+        </w:rPr>
+        <w:t xml:space="preserve"> </w:t>
+      </w:r>
+      <w:r>
+        <w:t>and</w:t>
+      </w:r>
+      <w:r>
+        <w:rPr>
+          <w:rFonts w:ascii="Times" w:hAnsi="Times" w:cs="Times"/>
+        </w:rPr>
+        <w:t xml:space="preserve"> </w:t>
+      </w:r>
+      <w:r>
+        <w:t>feedback</w:t>
+      </w:r>
+      <w:r>
+        <w:rPr>
+          <w:rFonts w:ascii="Times" w:hAnsi="Times" w:cs="Times"/>
+        </w:rPr>
+        <w:t xml:space="preserve"> </w:t>
+      </w:r>
+      <w:r>
+        <w:t>to</w:t>
+      </w:r>
+      <w:r>
+        <w:rPr>
+          <w:rFonts w:ascii="Times" w:hAnsi="Times" w:cs="Times"/>
+        </w:rPr>
+        <w:t xml:space="preserve"> </w:t>
+      </w:r>
+      <w:r>
+        <w:t>user.</w:t>
+      </w:r>
+      <w:r>
+        <w:rPr>
+          <w:rFonts w:ascii="Times" w:hAnsi="Times" w:cs="Times"/>
+        </w:rPr>
+        <w:t xml:space="preserve"> </w:t>
+      </w:r>
+      <w:r>
+        <w:t>Take</w:t>
+      </w:r>
+      <w:r>
+        <w:rPr>
+          <w:rFonts w:ascii="Times" w:hAnsi="Times" w:cs="Times"/>
+        </w:rPr>
+        <w:t xml:space="preserve"> </w:t>
+      </w:r>
+      <w:r>
+        <w:t>a</w:t>
+      </w:r>
+      <w:r>
+        <w:rPr>
+          <w:rFonts w:ascii="Times" w:hAnsi="Times" w:cs="Times"/>
+        </w:rPr>
+        <w:t xml:space="preserve"> </w:t>
+      </w:r>
+      <w:r>
+        <w:t>screenshot</w:t>
+      </w:r>
+      <w:r>
+        <w:rPr>
+          <w:rFonts w:ascii="Times" w:hAnsi="Times" w:cs="Times"/>
+        </w:rPr>
+        <w:t xml:space="preserve"> </w:t>
+      </w:r>
+      <w:r>
+        <w:t xml:space="preserve">of: </w:t>
+      </w:r>
+    </w:p>
+    <w:p>
+      <w:pPr>
+        <w:rPr>
+          <w:rFonts w:ascii="Times" w:hAnsi="Times" w:cs="Times"/>
+        </w:rPr>
+      </w:pPr>
+      <w:r>
+        <w:rPr>
+          <w:kern w:val="1"/>
+        </w:rPr>
+        <w:tab/>
+      </w:r>
+      <w:r>
+        <w:rPr>
+          <w:kern w:val="1"/>
+        </w:rPr>
+        <w:tab/>
+      </w:r>
+      <w:r>
+        <w:t>●  The</w:t>
+      </w:r>
+      <w:r>
+        <w:rPr>
+          <w:rFonts w:ascii="Times" w:hAnsi="Times" w:cs="Times"/>
+        </w:rPr>
+        <w:t xml:space="preserve"> </w:t>
+      </w:r>
+      <w:r>
+        <w:t>user</w:t>
+      </w:r>
+      <w:r>
+        <w:rPr>
+          <w:rFonts w:ascii="Times" w:hAnsi="Times" w:cs="Times"/>
+        </w:rPr>
+        <w:t xml:space="preserve"> </w:t>
+      </w:r>
+      <w:r>
+        <w:t>requesting</w:t>
+      </w:r>
+      <w:r>
+        <w:rPr>
+          <w:rFonts w:ascii="Times" w:hAnsi="Times" w:cs="Times"/>
+        </w:rPr>
+        <w:t xml:space="preserve"> </w:t>
+      </w:r>
+      <w:r>
+        <w:t>information</w:t>
+      </w:r>
+      <w:r>
+        <w:rPr>
+          <w:rFonts w:ascii="Times" w:hAnsi="Times" w:cs="Times"/>
+        </w:rPr>
+        <w:t xml:space="preserve"> </w:t>
+      </w:r>
+      <w:r>
+        <w:t>or</w:t>
+      </w:r>
+      <w:r>
+        <w:rPr>
+          <w:rFonts w:ascii="Times" w:hAnsi="Times" w:cs="Times"/>
+        </w:rPr>
+        <w:t xml:space="preserve"> </w:t>
+      </w:r>
+      <w:r>
         <w:t>an</w:t>
       </w:r>
       <w:r>
@@ -1748,137 +2045,34 @@
         <w:t xml:space="preserve"> </w:t>
       </w:r>
       <w:r>
-        <w:t>interaction</w:t>
-      </w:r>
-      <w:r>
-        <w:rPr>
-          <w:rFonts w:ascii="Times" w:hAnsi="Times" w:cs="Times"/>
-        </w:rPr>
-        <w:t xml:space="preserve"> </w:t>
-      </w:r>
-      <w:r>
-        <w:t>with</w:t>
-      </w:r>
-      <w:r>
-        <w:rPr>
-          <w:rFonts w:ascii="Times" w:hAnsi="Times" w:cs="Times"/>
-        </w:rPr>
-        <w:t xml:space="preserve"> </w:t>
-      </w:r>
-      <w:r>
-        <w:t>data</w:t>
-      </w:r>
-      <w:r>
-        <w:rPr>
-          <w:rFonts w:ascii="Times" w:hAnsi="Times" w:cs="Times"/>
-        </w:rPr>
-        <w:t xml:space="preserve"> </w:t>
-      </w:r>
-      <w:r>
-        <w:t>persistence.</w:t>
-      </w:r>
-      <w:r>
-        <w:rPr>
-          <w:rFonts w:ascii="Times" w:hAnsi="Times" w:cs="Times"/>
-        </w:rPr>
-        <w:t xml:space="preserve"> </w:t>
-      </w:r>
-      <w:r>
-        <w:t>Take</w:t>
-      </w:r>
-      <w:r>
-        <w:rPr>
-          <w:rFonts w:ascii="Times" w:hAnsi="Times" w:cs="Times"/>
-        </w:rPr>
-        <w:t xml:space="preserve"> </w:t>
-      </w:r>
-      <w:r>
-        <w:t>a</w:t>
-      </w:r>
-      <w:r>
-        <w:rPr>
-          <w:rFonts w:ascii="Times" w:hAnsi="Times" w:cs="Times"/>
-        </w:rPr>
-        <w:t xml:space="preserve"> </w:t>
-      </w:r>
-      <w:r>
-        <w:t>screenshot</w:t>
-      </w:r>
-      <w:r>
-        <w:rPr>
-          <w:rFonts w:ascii="Times" w:hAnsi="Times" w:cs="Times"/>
-        </w:rPr>
-        <w:t xml:space="preserve"> </w:t>
-      </w:r>
-      <w:r>
-        <w:t xml:space="preserve">of: </w:t>
-      </w:r>
-    </w:p>
-    <w:p>
-      <w:pPr>
-        <w:rPr>
-          <w:rFonts w:ascii="Times" w:hAnsi="Times" w:cs="Times"/>
-        </w:rPr>
-      </w:pPr>
-      <w:r>
-        <w:rPr>
-          <w:kern w:val="1"/>
-        </w:rPr>
-        <w:tab/>
-      </w:r>
-      <w:r>
-        <w:rPr>
-          <w:kern w:val="1"/>
-        </w:rPr>
-        <w:tab/>
-      </w:r>
-      <w:r>
-        <w:t>●  Data</w:t>
-      </w:r>
-      <w:r>
-        <w:rPr>
-          <w:rFonts w:ascii="Times" w:hAnsi="Times" w:cs="Times"/>
-        </w:rPr>
-        <w:t xml:space="preserve"> </w:t>
-      </w:r>
-      <w:r>
-        <w:t>being</w:t>
-      </w:r>
-      <w:r>
-        <w:rPr>
-          <w:rFonts w:ascii="Times" w:hAnsi="Times" w:cs="Times"/>
-        </w:rPr>
-        <w:t xml:space="preserve"> </w:t>
-      </w:r>
-      <w:r>
-        <w:t>inputted</w:t>
-      </w:r>
-      <w:r>
-        <w:rPr>
-          <w:rFonts w:ascii="Times" w:hAnsi="Times" w:cs="Times"/>
-        </w:rPr>
-        <w:t xml:space="preserve"> </w:t>
-      </w:r>
-      <w:r>
-        <w:t>into</w:t>
-      </w:r>
-      <w:r>
-        <w:rPr>
-          <w:rFonts w:ascii="Times" w:hAnsi="Times" w:cs="Times"/>
-        </w:rPr>
-        <w:t xml:space="preserve"> </w:t>
-      </w:r>
-      <w:r>
-        <w:t>your</w:t>
-      </w:r>
-      <w:r>
-        <w:rPr>
-          <w:rFonts w:ascii="Times" w:hAnsi="Times" w:cs="Times"/>
-        </w:rPr>
-        <w:t xml:space="preserve"> </w:t>
-      </w:r>
-      <w:r>
-        <w:t xml:space="preserve">program </w:t>
+        <w:t>action</w:t>
+      </w:r>
+      <w:r>
+        <w:rPr>
+          <w:rFonts w:ascii="Times" w:hAnsi="Times" w:cs="Times"/>
+        </w:rPr>
+        <w:t xml:space="preserve"> </w:t>
+      </w:r>
+      <w:r>
+        <w:t>to</w:t>
+      </w:r>
+      <w:r>
+        <w:rPr>
+          <w:rFonts w:ascii="Times" w:hAnsi="Times" w:cs="Times"/>
+        </w:rPr>
+        <w:t xml:space="preserve"> </w:t>
+      </w:r>
+      <w:r>
+        <w:t>be</w:t>
+      </w:r>
+      <w:r>
+        <w:rPr>
+          <w:rFonts w:ascii="Times" w:hAnsi="Times" w:cs="Times"/>
+        </w:rPr>
+        <w:t xml:space="preserve"> </w:t>
+      </w:r>
+      <w:r>
+        <w:t xml:space="preserve">performed </w:t>
       </w:r>
       <w:r>
         <w:rPr>
@@ -1907,16 +2101,79 @@
         <w:tab/>
       </w:r>
       <w:r>
-        <w:t>●  Confirmation</w:t>
-      </w:r>
-      <w:r>
-        <w:rPr>
-          <w:rFonts w:ascii="Times" w:hAnsi="Times" w:cs="Times"/>
-        </w:rPr>
-        <w:t xml:space="preserve"> </w:t>
-      </w:r>
-      <w:r>
-        <w:t>of</w:t>
+        <w:t>●  The</w:t>
+      </w:r>
+      <w:r>
+        <w:rPr>
+          <w:rFonts w:ascii="Times" w:hAnsi="Times" w:cs="Times"/>
+        </w:rPr>
+        <w:t xml:space="preserve"> </w:t>
+      </w:r>
+      <w:r>
+        <w:t>user</w:t>
+      </w:r>
+      <w:r>
+        <w:rPr>
+          <w:rFonts w:ascii="Times" w:hAnsi="Times" w:cs="Times"/>
+        </w:rPr>
+        <w:t xml:space="preserve"> </w:t>
+      </w:r>
+      <w:r>
+        <w:t>request</w:t>
+      </w:r>
+      <w:r>
+        <w:rPr>
+          <w:rFonts w:ascii="Times" w:hAnsi="Times" w:cs="Times"/>
+        </w:rPr>
+        <w:t xml:space="preserve"> </w:t>
+      </w:r>
+      <w:r>
+        <w:t>being</w:t>
+      </w:r>
+      <w:r>
+        <w:rPr>
+          <w:rFonts w:ascii="Times" w:hAnsi="Times" w:cs="Times"/>
+        </w:rPr>
+        <w:t xml:space="preserve"> </w:t>
+      </w:r>
+      <w:r>
+        <w:t>processed</w:t>
+      </w:r>
+      <w:r>
+        <w:rPr>
+          <w:rFonts w:ascii="Times" w:hAnsi="Times" w:cs="Times"/>
+        </w:rPr>
+        <w:t xml:space="preserve"> </w:t>
+      </w:r>
+      <w:r>
+        <w:t>correctly</w:t>
+      </w:r>
+      <w:r>
+        <w:rPr>
+          <w:rFonts w:ascii="Times" w:hAnsi="Times" w:cs="Times"/>
+        </w:rPr>
+        <w:t xml:space="preserve"> </w:t>
+      </w:r>
+      <w:r>
+        <w:t>and</w:t>
+      </w:r>
+      <w:r>
+        <w:rPr>
+          <w:rFonts w:ascii="Times" w:hAnsi="Times" w:cs="Times"/>
+        </w:rPr>
+        <w:t xml:space="preserve"> </w:t>
+      </w:r>
+      <w:r>
+        <w:t>demonstrated</w:t>
+      </w:r>
+      <w:r>
+        <w:rPr>
+          <w:rFonts w:ascii="Times" w:hAnsi="Times" w:cs="Times"/>
+        </w:rPr>
+        <w:t xml:space="preserve"> </w:t>
+      </w:r>
+      <w:r>
+        <w:t>in</w:t>
       </w:r>
       <w:r>
         <w:rPr>
@@ -1934,25 +2191,7 @@
         <w:t xml:space="preserve"> </w:t>
       </w:r>
       <w:r>
-        <w:t>data</w:t>
-      </w:r>
-      <w:r>
-        <w:rPr>
-          <w:rFonts w:ascii="Times" w:hAnsi="Times" w:cs="Times"/>
-        </w:rPr>
-        <w:t xml:space="preserve"> </w:t>
-      </w:r>
-      <w:r>
-        <w:t>being</w:t>
-      </w:r>
-      <w:r>
-        <w:rPr>
-          <w:rFonts w:ascii="Times" w:hAnsi="Times" w:cs="Times"/>
-        </w:rPr>
-        <w:t xml:space="preserve"> </w:t>
-      </w:r>
-      <w:r>
-        <w:t xml:space="preserve">saved </w:t>
+        <w:t xml:space="preserve">program </w:t>
       </w:r>
       <w:r>
         <w:rPr>
@@ -1969,16 +2208,16 @@
         <w:pStyle w:val="Heading2"/>
       </w:pPr>
       <w:r>
-        <w:t xml:space="preserve">P15 – </w:t>
-      </w:r>
-      <w:r>
-        <w:t>User Feedback/Output Screenshots</w:t>
-      </w:r>
-      <w:r>
-        <w:t xml:space="preserve"> *W</w:t>
-      </w:r>
-      <w:r>
-        <w:t>5</w:t>
+        <w:t>P16 –</w:t>
+      </w:r>
+      <w:r>
+        <w:t xml:space="preserve"> API Usage Screenshots </w:t>
+      </w:r>
+      <w:r>
+        <w:t>*W</w:t>
+      </w:r>
+      <w:r>
+        <w:t>12</w:t>
       </w:r>
     </w:p>
     <w:p>
@@ -1997,6 +2236,172 @@
         <w:t xml:space="preserve"> </w:t>
       </w:r>
       <w:r>
+        <w:t>an</w:t>
+      </w:r>
+      <w:r>
+        <w:rPr>
+          <w:rFonts w:ascii="Times" w:hAnsi="Times" w:cs="Times"/>
+        </w:rPr>
+        <w:t xml:space="preserve"> </w:t>
+      </w:r>
+      <w:r>
+        <w:t>API</w:t>
+      </w:r>
+      <w:r>
+        <w:rPr>
+          <w:rFonts w:ascii="Times" w:hAnsi="Times" w:cs="Times"/>
+        </w:rPr>
+        <w:t xml:space="preserve"> </w:t>
+      </w:r>
+      <w:r>
+        <w:t>being</w:t>
+      </w:r>
+      <w:r>
+        <w:rPr>
+          <w:rFonts w:ascii="Times" w:hAnsi="Times" w:cs="Times"/>
+        </w:rPr>
+        <w:t xml:space="preserve"> </w:t>
+      </w:r>
+      <w:r>
+        <w:t>used</w:t>
+      </w:r>
+      <w:r>
+        <w:rPr>
+          <w:rFonts w:ascii="Times" w:hAnsi="Times" w:cs="Times"/>
+        </w:rPr>
+        <w:t xml:space="preserve"> </w:t>
+      </w:r>
+      <w:r>
+        <w:t>within</w:t>
+      </w:r>
+      <w:r>
+        <w:rPr>
+          <w:rFonts w:ascii="Times" w:hAnsi="Times" w:cs="Times"/>
+        </w:rPr>
+        <w:t xml:space="preserve"> </w:t>
+      </w:r>
+      <w:r>
+        <w:t>your</w:t>
+      </w:r>
+      <w:r>
+        <w:rPr>
+          <w:rFonts w:ascii="Times" w:hAnsi="Times" w:cs="Times"/>
+        </w:rPr>
+        <w:t xml:space="preserve"> </w:t>
+      </w:r>
+      <w:r>
+        <w:t>program.</w:t>
+      </w:r>
+      <w:r>
+        <w:rPr>
+          <w:rFonts w:ascii="Times" w:hAnsi="Times" w:cs="Times"/>
+        </w:rPr>
+        <w:t xml:space="preserve"> </w:t>
+      </w:r>
+      <w:r>
+        <w:t>Take</w:t>
+      </w:r>
+      <w:r>
+        <w:rPr>
+          <w:rFonts w:ascii="Times" w:hAnsi="Times" w:cs="Times"/>
+        </w:rPr>
+        <w:t xml:space="preserve"> </w:t>
+      </w:r>
+      <w:r>
+        <w:t>a</w:t>
+      </w:r>
+      <w:r>
+        <w:rPr>
+          <w:rFonts w:ascii="Times" w:hAnsi="Times" w:cs="Times"/>
+        </w:rPr>
+        <w:t xml:space="preserve"> </w:t>
+      </w:r>
+      <w:r>
+        <w:t>screenshot</w:t>
+      </w:r>
+      <w:r>
+        <w:rPr>
+          <w:rFonts w:ascii="Times" w:hAnsi="Times" w:cs="Times"/>
+        </w:rPr>
+        <w:t xml:space="preserve"> </w:t>
+      </w:r>
+      <w:r>
+        <w:t xml:space="preserve">of: </w:t>
+      </w:r>
+    </w:p>
+    <w:p>
+      <w:pPr>
+        <w:rPr>
+          <w:rFonts w:ascii="Times" w:hAnsi="Times" w:cs="Times"/>
+        </w:rPr>
+      </w:pPr>
+      <w:r>
+        <w:rPr>
+          <w:kern w:val="1"/>
+        </w:rPr>
+        <w:tab/>
+      </w:r>
+      <w:r>
+        <w:rPr>
+          <w:kern w:val="1"/>
+        </w:rPr>
+        <w:tab/>
+      </w:r>
+      <w:r>
+        <w:t>●  The</w:t>
+      </w:r>
+      <w:r>
+        <w:rPr>
+          <w:rFonts w:ascii="Times" w:hAnsi="Times" w:cs="Times"/>
+        </w:rPr>
+        <w:t xml:space="preserve"> </w:t>
+      </w:r>
+      <w:r>
+        <w:t>code</w:t>
+      </w:r>
+      <w:r>
+        <w:rPr>
+          <w:rFonts w:ascii="Times" w:hAnsi="Times" w:cs="Times"/>
+        </w:rPr>
+        <w:t xml:space="preserve"> </w:t>
+      </w:r>
+      <w:r>
+        <w:t>that</w:t>
+      </w:r>
+      <w:r>
+        <w:rPr>
+          <w:rFonts w:ascii="Times" w:hAnsi="Times" w:cs="Times"/>
+        </w:rPr>
+        <w:t xml:space="preserve"> </w:t>
+      </w:r>
+      <w:r>
+        <w:t>uses</w:t>
+      </w:r>
+      <w:r>
+        <w:rPr>
+          <w:rFonts w:ascii="Times" w:hAnsi="Times" w:cs="Times"/>
+        </w:rPr>
+        <w:t xml:space="preserve"> </w:t>
+      </w:r>
+      <w:r>
+        <w:t>or</w:t>
+      </w:r>
+      <w:r>
+        <w:rPr>
+          <w:rFonts w:ascii="Times" w:hAnsi="Times" w:cs="Times"/>
+        </w:rPr>
+        <w:t xml:space="preserve"> </w:t>
+      </w:r>
+      <w:r>
+        <w:t>implements</w:t>
+      </w:r>
+      <w:r>
+        <w:rPr>
+          <w:rFonts w:ascii="Times" w:hAnsi="Times" w:cs="Times"/>
+        </w:rPr>
+        <w:t xml:space="preserve"> </w:t>
+      </w:r>
+      <w:r>
         <w:t>the</w:t>
       </w:r>
       <w:r>
@@ -2006,209 +2411,7 @@
         <w:t xml:space="preserve"> </w:t>
       </w:r>
       <w:r>
-        <w:t>correct</w:t>
-      </w:r>
-      <w:r>
-        <w:rPr>
-          <w:rFonts w:ascii="Times" w:hAnsi="Times" w:cs="Times"/>
-        </w:rPr>
-        <w:t xml:space="preserve"> </w:t>
-      </w:r>
-      <w:r>
-        <w:t>output</w:t>
-      </w:r>
-      <w:r>
-        <w:rPr>
-          <w:rFonts w:ascii="Times" w:hAnsi="Times" w:cs="Times"/>
-        </w:rPr>
-        <w:t xml:space="preserve"> </w:t>
-      </w:r>
-      <w:r>
-        <w:t>of</w:t>
-      </w:r>
-      <w:r>
-        <w:rPr>
-          <w:rFonts w:ascii="Times" w:hAnsi="Times" w:cs="Times"/>
-        </w:rPr>
-        <w:t xml:space="preserve"> </w:t>
-      </w:r>
-      <w:r>
-        <w:t>results</w:t>
-      </w:r>
-      <w:r>
-        <w:rPr>
-          <w:rFonts w:ascii="Times" w:hAnsi="Times" w:cs="Times"/>
-        </w:rPr>
-        <w:t xml:space="preserve"> </w:t>
-      </w:r>
-      <w:r>
-        <w:t>and</w:t>
-      </w:r>
-      <w:r>
-        <w:rPr>
-          <w:rFonts w:ascii="Times" w:hAnsi="Times" w:cs="Times"/>
-        </w:rPr>
-        <w:t xml:space="preserve"> </w:t>
-      </w:r>
-      <w:r>
-        <w:t>feedback</w:t>
-      </w:r>
-      <w:r>
-        <w:rPr>
-          <w:rFonts w:ascii="Times" w:hAnsi="Times" w:cs="Times"/>
-        </w:rPr>
-        <w:t xml:space="preserve"> </w:t>
-      </w:r>
-      <w:r>
-        <w:t>to</w:t>
-      </w:r>
-      <w:r>
-        <w:rPr>
-          <w:rFonts w:ascii="Times" w:hAnsi="Times" w:cs="Times"/>
-        </w:rPr>
-        <w:t xml:space="preserve"> </w:t>
-      </w:r>
-      <w:r>
-        <w:t>user.</w:t>
-      </w:r>
-      <w:r>
-        <w:rPr>
-          <w:rFonts w:ascii="Times" w:hAnsi="Times" w:cs="Times"/>
-        </w:rPr>
-        <w:t xml:space="preserve"> </w:t>
-      </w:r>
-      <w:r>
-        <w:t>Take</w:t>
-      </w:r>
-      <w:r>
-        <w:rPr>
-          <w:rFonts w:ascii="Times" w:hAnsi="Times" w:cs="Times"/>
-        </w:rPr>
-        <w:t xml:space="preserve"> </w:t>
-      </w:r>
-      <w:r>
-        <w:t>a</w:t>
-      </w:r>
-      <w:r>
-        <w:rPr>
-          <w:rFonts w:ascii="Times" w:hAnsi="Times" w:cs="Times"/>
-        </w:rPr>
-        <w:t xml:space="preserve"> </w:t>
-      </w:r>
-      <w:r>
-        <w:t>screenshot</w:t>
-      </w:r>
-      <w:r>
-        <w:rPr>
-          <w:rFonts w:ascii="Times" w:hAnsi="Times" w:cs="Times"/>
-        </w:rPr>
-        <w:t xml:space="preserve"> </w:t>
-      </w:r>
-      <w:r>
-        <w:t xml:space="preserve">of: </w:t>
-      </w:r>
-    </w:p>
-    <w:p>
-      <w:pPr>
-        <w:rPr>
-          <w:rFonts w:ascii="Times" w:hAnsi="Times" w:cs="Times"/>
-        </w:rPr>
-      </w:pPr>
-      <w:r>
-        <w:rPr>
-          <w:kern w:val="1"/>
-        </w:rPr>
-        <w:tab/>
-      </w:r>
-      <w:r>
-        <w:rPr>
-          <w:kern w:val="1"/>
-        </w:rPr>
-        <w:tab/>
-      </w:r>
-      <w:r>
-        <w:t>●  The</w:t>
-      </w:r>
-      <w:r>
-        <w:rPr>
-          <w:rFonts w:ascii="Times" w:hAnsi="Times" w:cs="Times"/>
-        </w:rPr>
-        <w:t xml:space="preserve"> </w:t>
-      </w:r>
-      <w:r>
-        <w:t>user</w:t>
-      </w:r>
-      <w:r>
-        <w:rPr>
-          <w:rFonts w:ascii="Times" w:hAnsi="Times" w:cs="Times"/>
-        </w:rPr>
-        <w:t xml:space="preserve"> </w:t>
-      </w:r>
-      <w:r>
-        <w:t>requesting</w:t>
-      </w:r>
-      <w:r>
-        <w:rPr>
-          <w:rFonts w:ascii="Times" w:hAnsi="Times" w:cs="Times"/>
-        </w:rPr>
-        <w:t xml:space="preserve"> </w:t>
-      </w:r>
-      <w:r>
-        <w:t>information</w:t>
-      </w:r>
-      <w:r>
-        <w:rPr>
-          <w:rFonts w:ascii="Times" w:hAnsi="Times" w:cs="Times"/>
-        </w:rPr>
-        <w:t xml:space="preserve"> </w:t>
-      </w:r>
-      <w:r>
-        <w:t>or</w:t>
-      </w:r>
-      <w:r>
-        <w:rPr>
-          <w:rFonts w:ascii="Times" w:hAnsi="Times" w:cs="Times"/>
-        </w:rPr>
-        <w:t xml:space="preserve"> </w:t>
-      </w:r>
-      <w:r>
-        <w:t>an</w:t>
-      </w:r>
-      <w:r>
-        <w:rPr>
-          <w:rFonts w:ascii="Times" w:hAnsi="Times" w:cs="Times"/>
-        </w:rPr>
-        <w:t xml:space="preserve"> </w:t>
-      </w:r>
-      <w:r>
-        <w:t>action</w:t>
-      </w:r>
-      <w:r>
-        <w:rPr>
-          <w:rFonts w:ascii="Times" w:hAnsi="Times" w:cs="Times"/>
-        </w:rPr>
-        <w:t xml:space="preserve"> </w:t>
-      </w:r>
-      <w:r>
-        <w:t>to</w:t>
-      </w:r>
-      <w:r>
-        <w:rPr>
-          <w:rFonts w:ascii="Times" w:hAnsi="Times" w:cs="Times"/>
-        </w:rPr>
-        <w:t xml:space="preserve"> </w:t>
-      </w:r>
-      <w:r>
-        <w:t>be</w:t>
-      </w:r>
-      <w:r>
-        <w:rPr>
-          <w:rFonts w:ascii="Times" w:hAnsi="Times" w:cs="Times"/>
-        </w:rPr>
-        <w:t xml:space="preserve"> </w:t>
-      </w:r>
-      <w:r>
-        <w:t xml:space="preserve">performed </w:t>
+        <w:t xml:space="preserve">API </w:t>
       </w:r>
       <w:r>
         <w:rPr>
@@ -2246,16 +2449,7 @@
         <w:t xml:space="preserve"> </w:t>
       </w:r>
       <w:r>
-        <w:t>user</w:t>
-      </w:r>
-      <w:r>
-        <w:rPr>
-          <w:rFonts w:ascii="Times" w:hAnsi="Times" w:cs="Times"/>
-        </w:rPr>
-        <w:t xml:space="preserve"> </w:t>
-      </w:r>
-      <w:r>
-        <w:t>request</w:t>
+        <w:t>API</w:t>
       </w:r>
       <w:r>
         <w:rPr>
@@ -2273,43 +2467,16 @@
         <w:t xml:space="preserve"> </w:t>
       </w:r>
       <w:r>
-        <w:t>processed</w:t>
-      </w:r>
-      <w:r>
-        <w:rPr>
-          <w:rFonts w:ascii="Times" w:hAnsi="Times" w:cs="Times"/>
-        </w:rPr>
-        <w:t xml:space="preserve"> </w:t>
-      </w:r>
-      <w:r>
-        <w:t>correctly</w:t>
-      </w:r>
-      <w:r>
-        <w:rPr>
-          <w:rFonts w:ascii="Times" w:hAnsi="Times" w:cs="Times"/>
-        </w:rPr>
-        <w:t xml:space="preserve"> </w:t>
-      </w:r>
-      <w:r>
-        <w:t>and</w:t>
-      </w:r>
-      <w:r>
-        <w:rPr>
-          <w:rFonts w:ascii="Times" w:hAnsi="Times" w:cs="Times"/>
-        </w:rPr>
-        <w:t xml:space="preserve"> </w:t>
-      </w:r>
-      <w:r>
-        <w:t>demonstrated</w:t>
-      </w:r>
-      <w:r>
-        <w:rPr>
-          <w:rFonts w:ascii="Times" w:hAnsi="Times" w:cs="Times"/>
-        </w:rPr>
-        <w:t xml:space="preserve"> </w:t>
-      </w:r>
-      <w:r>
-        <w:t>in</w:t>
+        <w:t>used</w:t>
+      </w:r>
+      <w:r>
+        <w:rPr>
+          <w:rFonts w:ascii="Times" w:hAnsi="Times" w:cs="Times"/>
+        </w:rPr>
+        <w:t xml:space="preserve"> </w:t>
+      </w:r>
+      <w:r>
+        <w:t>by</w:t>
       </w:r>
       <w:r>
         <w:rPr>
@@ -2327,7 +2494,25 @@
         <w:t xml:space="preserve"> </w:t>
       </w:r>
       <w:r>
-        <w:t xml:space="preserve">program </w:t>
+        <w:t>program</w:t>
+      </w:r>
+      <w:r>
+        <w:rPr>
+          <w:rFonts w:ascii="Times" w:hAnsi="Times" w:cs="Times"/>
+        </w:rPr>
+        <w:t xml:space="preserve"> </w:t>
+      </w:r>
+      <w:r>
+        <w:t>whilst</w:t>
+      </w:r>
+      <w:r>
+        <w:rPr>
+          <w:rFonts w:ascii="Times" w:hAnsi="Times" w:cs="Times"/>
+        </w:rPr>
+        <w:t xml:space="preserve"> </w:t>
+      </w:r>
+      <w:r>
+        <w:t xml:space="preserve">running </w:t>
       </w:r>
       <w:r>
         <w:rPr>
@@ -2344,327 +2529,7 @@
         <w:pStyle w:val="Heading2"/>
       </w:pPr>
       <w:r>
-        <w:t>P16 –</w:t>
-      </w:r>
-      <w:r>
-        <w:t xml:space="preserve"> API Usage Screenshots </w:t>
-      </w:r>
-      <w:r>
-        <w:t>*W</w:t>
-      </w:r>
-      <w:r>
-        <w:t>12</w:t>
-      </w:r>
-    </w:p>
-    <w:p>
-      <w:pPr>
-        <w:rPr>
-          <w:rFonts w:ascii="Times" w:hAnsi="Times" w:cs="Times"/>
-        </w:rPr>
-      </w:pPr>
-      <w:r>
-        <w:t>Show</w:t>
-      </w:r>
-      <w:r>
-        <w:rPr>
-          <w:rFonts w:ascii="Times" w:hAnsi="Times" w:cs="Times"/>
-        </w:rPr>
-        <w:t xml:space="preserve"> </w:t>
-      </w:r>
-      <w:r>
-        <w:t>an</w:t>
-      </w:r>
-      <w:r>
-        <w:rPr>
-          <w:rFonts w:ascii="Times" w:hAnsi="Times" w:cs="Times"/>
-        </w:rPr>
-        <w:t xml:space="preserve"> </w:t>
-      </w:r>
-      <w:r>
-        <w:t>API</w:t>
-      </w:r>
-      <w:r>
-        <w:rPr>
-          <w:rFonts w:ascii="Times" w:hAnsi="Times" w:cs="Times"/>
-        </w:rPr>
-        <w:t xml:space="preserve"> </w:t>
-      </w:r>
-      <w:r>
-        <w:t>being</w:t>
-      </w:r>
-      <w:r>
-        <w:rPr>
-          <w:rFonts w:ascii="Times" w:hAnsi="Times" w:cs="Times"/>
-        </w:rPr>
-        <w:t xml:space="preserve"> </w:t>
-      </w:r>
-      <w:r>
-        <w:t>used</w:t>
-      </w:r>
-      <w:r>
-        <w:rPr>
-          <w:rFonts w:ascii="Times" w:hAnsi="Times" w:cs="Times"/>
-        </w:rPr>
-        <w:t xml:space="preserve"> </w:t>
-      </w:r>
-      <w:r>
-        <w:t>within</w:t>
-      </w:r>
-      <w:r>
-        <w:rPr>
-          <w:rFonts w:ascii="Times" w:hAnsi="Times" w:cs="Times"/>
-        </w:rPr>
-        <w:t xml:space="preserve"> </w:t>
-      </w:r>
-      <w:r>
-        <w:t>your</w:t>
-      </w:r>
-      <w:r>
-        <w:rPr>
-          <w:rFonts w:ascii="Times" w:hAnsi="Times" w:cs="Times"/>
-        </w:rPr>
-        <w:t xml:space="preserve"> </w:t>
-      </w:r>
-      <w:r>
-        <w:t>program.</w:t>
-      </w:r>
-      <w:r>
-        <w:rPr>
-          <w:rFonts w:ascii="Times" w:hAnsi="Times" w:cs="Times"/>
-        </w:rPr>
-        <w:t xml:space="preserve"> </w:t>
-      </w:r>
-      <w:r>
-        <w:t>Take</w:t>
-      </w:r>
-      <w:r>
-        <w:rPr>
-          <w:rFonts w:ascii="Times" w:hAnsi="Times" w:cs="Times"/>
-        </w:rPr>
-        <w:t xml:space="preserve"> </w:t>
-      </w:r>
-      <w:r>
-        <w:t>a</w:t>
-      </w:r>
-      <w:r>
-        <w:rPr>
-          <w:rFonts w:ascii="Times" w:hAnsi="Times" w:cs="Times"/>
-        </w:rPr>
-        <w:t xml:space="preserve"> </w:t>
-      </w:r>
-      <w:r>
-        <w:t>screenshot</w:t>
-      </w:r>
-      <w:r>
-        <w:rPr>
-          <w:rFonts w:ascii="Times" w:hAnsi="Times" w:cs="Times"/>
-        </w:rPr>
-        <w:t xml:space="preserve"> </w:t>
-      </w:r>
-      <w:r>
-        <w:t xml:space="preserve">of: </w:t>
-      </w:r>
-    </w:p>
-    <w:p>
-      <w:pPr>
-        <w:rPr>
-          <w:rFonts w:ascii="Times" w:hAnsi="Times" w:cs="Times"/>
-        </w:rPr>
-      </w:pPr>
-      <w:r>
-        <w:rPr>
-          <w:kern w:val="1"/>
-        </w:rPr>
-        <w:tab/>
-      </w:r>
-      <w:r>
-        <w:rPr>
-          <w:kern w:val="1"/>
-        </w:rPr>
-        <w:tab/>
-      </w:r>
-      <w:r>
-        <w:t>●  The</w:t>
-      </w:r>
-      <w:r>
-        <w:rPr>
-          <w:rFonts w:ascii="Times" w:hAnsi="Times" w:cs="Times"/>
-        </w:rPr>
-        <w:t xml:space="preserve"> </w:t>
-      </w:r>
-      <w:r>
-        <w:t>code</w:t>
-      </w:r>
-      <w:r>
-        <w:rPr>
-          <w:rFonts w:ascii="Times" w:hAnsi="Times" w:cs="Times"/>
-        </w:rPr>
-        <w:t xml:space="preserve"> </w:t>
-      </w:r>
-      <w:r>
-        <w:t>that</w:t>
-      </w:r>
-      <w:r>
-        <w:rPr>
-          <w:rFonts w:ascii="Times" w:hAnsi="Times" w:cs="Times"/>
-        </w:rPr>
-        <w:t xml:space="preserve"> </w:t>
-      </w:r>
-      <w:r>
-        <w:t>uses</w:t>
-      </w:r>
-      <w:r>
-        <w:rPr>
-          <w:rFonts w:ascii="Times" w:hAnsi="Times" w:cs="Times"/>
-        </w:rPr>
-        <w:t xml:space="preserve"> </w:t>
-      </w:r>
-      <w:r>
-        <w:t>or</w:t>
-      </w:r>
-      <w:r>
-        <w:rPr>
-          <w:rFonts w:ascii="Times" w:hAnsi="Times" w:cs="Times"/>
-        </w:rPr>
-        <w:t xml:space="preserve"> </w:t>
-      </w:r>
-      <w:r>
-        <w:t>implements</w:t>
-      </w:r>
-      <w:r>
-        <w:rPr>
-          <w:rFonts w:ascii="Times" w:hAnsi="Times" w:cs="Times"/>
-        </w:rPr>
-        <w:t xml:space="preserve"> </w:t>
-      </w:r>
-      <w:r>
-        <w:t>the</w:t>
-      </w:r>
-      <w:r>
-        <w:rPr>
-          <w:rFonts w:ascii="Times" w:hAnsi="Times" w:cs="Times"/>
-        </w:rPr>
-        <w:t xml:space="preserve"> </w:t>
-      </w:r>
-      <w:r>
-        <w:t xml:space="preserve">API </w:t>
-      </w:r>
-      <w:r>
-        <w:rPr>
-          <w:rFonts w:ascii="MS Mincho" w:eastAsia="MS Mincho" w:hAnsi="MS Mincho" w:cs="MS Mincho" w:hint="eastAsia"/>
-        </w:rPr>
-        <w:t> -</w:t>
-      </w:r>
-    </w:p>
-    <w:p>
-      <w:pPr>
-        <w:rPr>
-          <w:rFonts w:ascii="Times" w:hAnsi="Times" w:cs="Times"/>
-        </w:rPr>
-      </w:pPr>
-      <w:r>
-        <w:rPr>
-          <w:kern w:val="1"/>
-        </w:rPr>
-        <w:tab/>
-      </w:r>
-      <w:r>
-        <w:rPr>
-          <w:kern w:val="1"/>
-        </w:rPr>
-        <w:tab/>
-      </w:r>
-      <w:r>
-        <w:t>●  The</w:t>
-      </w:r>
-      <w:r>
-        <w:rPr>
-          <w:rFonts w:ascii="Times" w:hAnsi="Times" w:cs="Times"/>
-        </w:rPr>
-        <w:t xml:space="preserve"> </w:t>
-      </w:r>
-      <w:r>
-        <w:t>API</w:t>
-      </w:r>
-      <w:r>
-        <w:rPr>
-          <w:rFonts w:ascii="Times" w:hAnsi="Times" w:cs="Times"/>
-        </w:rPr>
-        <w:t xml:space="preserve"> </w:t>
-      </w:r>
-      <w:r>
-        <w:t>being</w:t>
-      </w:r>
-      <w:r>
-        <w:rPr>
-          <w:rFonts w:ascii="Times" w:hAnsi="Times" w:cs="Times"/>
-        </w:rPr>
-        <w:t xml:space="preserve"> </w:t>
-      </w:r>
-      <w:r>
-        <w:t>used</w:t>
-      </w:r>
-      <w:r>
-        <w:rPr>
-          <w:rFonts w:ascii="Times" w:hAnsi="Times" w:cs="Times"/>
-        </w:rPr>
-        <w:t xml:space="preserve"> </w:t>
-      </w:r>
-      <w:r>
-        <w:t>by</w:t>
-      </w:r>
-      <w:r>
-        <w:rPr>
-          <w:rFonts w:ascii="Times" w:hAnsi="Times" w:cs="Times"/>
-        </w:rPr>
-        <w:t xml:space="preserve"> </w:t>
-      </w:r>
-      <w:r>
-        <w:t>the</w:t>
-      </w:r>
-      <w:r>
-        <w:rPr>
-          <w:rFonts w:ascii="Times" w:hAnsi="Times" w:cs="Times"/>
-        </w:rPr>
-        <w:t xml:space="preserve"> </w:t>
-      </w:r>
-      <w:r>
-        <w:t>program</w:t>
-      </w:r>
-      <w:r>
-        <w:rPr>
-          <w:rFonts w:ascii="Times" w:hAnsi="Times" w:cs="Times"/>
-        </w:rPr>
-        <w:t xml:space="preserve"> </w:t>
-      </w:r>
-      <w:r>
-        <w:t>whilst</w:t>
-      </w:r>
-      <w:r>
-        <w:rPr>
-          <w:rFonts w:ascii="Times" w:hAnsi="Times" w:cs="Times"/>
-        </w:rPr>
-        <w:t xml:space="preserve"> </w:t>
-      </w:r>
-      <w:r>
-        <w:t xml:space="preserve">running </w:t>
-      </w:r>
-      <w:r>
-        <w:rPr>
-          <w:rFonts w:ascii="MS Mincho" w:eastAsia="MS Mincho" w:hAnsi="MS Mincho" w:cs="MS Mincho" w:hint="eastAsia"/>
-        </w:rPr>
-        <w:t> -</w:t>
-      </w:r>
-    </w:p>
-    <w:p/>
-    <w:p/>
-    <w:p>
-      <w:pPr>
-        <w:pStyle w:val="Heading2"/>
-      </w:pPr>
-      <w:r>
+        <w:lastRenderedPageBreak/>
         <w:t>P17 –</w:t>
       </w:r>
       <w:r>

</xml_diff>

<commit_message>
Added screenshot for P15 to Project Unit evidence
</commit_message>
<xml_diff>
--- a/Project Unit - Evidence.docx
+++ b/Project Unit - Evidence.docx
@@ -1703,12 +1703,14 @@
     </w:p>
     <w:p/>
     <w:p/>
-    <w:p/>
     <w:p>
       <w:pPr>
         <w:pStyle w:val="Heading2"/>
       </w:pPr>
-      <w:r>
+      <w:bookmarkStart w:id="0" w:name="_GoBack"/>
+      <w:bookmarkEnd w:id="0"/>
+      <w:r>
+        <w:lastRenderedPageBreak/>
         <w:t xml:space="preserve">P14 – </w:t>
       </w:r>
       <w:r>
@@ -1824,256 +1826,149 @@
           </wp:inline>
         </w:drawing>
       </w:r>
-      <w:bookmarkStart w:id="0" w:name="_GoBack"/>
-      <w:bookmarkEnd w:id="0"/>
-    </w:p>
-    <w:p/>
+    </w:p>
+    <w:p/>
+    <w:p>
+      <w:pPr>
+        <w:rPr>
+          <w:rFonts w:asciiTheme="majorHAnsi" w:eastAsiaTheme="majorEastAsia" w:hAnsiTheme="majorHAnsi" w:cstheme="majorBidi"/>
+          <w:color w:val="2F5496" w:themeColor="accent1" w:themeShade="BF"/>
+          <w:sz w:val="26"/>
+          <w:szCs w:val="26"/>
+        </w:rPr>
+      </w:pPr>
+      <w:r>
+        <w:br w:type="page"/>
+      </w:r>
+    </w:p>
     <w:p>
       <w:pPr>
         <w:pStyle w:val="Heading2"/>
       </w:pPr>
       <w:r>
+        <w:lastRenderedPageBreak/>
         <w:t xml:space="preserve">P15 – </w:t>
       </w:r>
       <w:r>
         <w:t>User Feedback/Output Screenshots</w:t>
       </w:r>
-      <w:r>
-        <w:t xml:space="preserve"> *W</w:t>
-      </w:r>
-      <w:r>
-        <w:t>5</w:t>
-      </w:r>
-    </w:p>
-    <w:p>
-      <w:pPr>
-        <w:rPr>
-          <w:rFonts w:ascii="Times" w:hAnsi="Times" w:cs="Times"/>
-        </w:rPr>
-      </w:pPr>
-      <w:r>
-        <w:t>Show</w:t>
-      </w:r>
-      <w:r>
-        <w:rPr>
-          <w:rFonts w:ascii="Times" w:hAnsi="Times" w:cs="Times"/>
-        </w:rPr>
-        <w:t xml:space="preserve"> </w:t>
-      </w:r>
-      <w:r>
-        <w:t>the</w:t>
-      </w:r>
-      <w:r>
-        <w:rPr>
-          <w:rFonts w:ascii="Times" w:hAnsi="Times" w:cs="Times"/>
-        </w:rPr>
-        <w:t xml:space="preserve"> </w:t>
-      </w:r>
-      <w:r>
-        <w:t>correct</w:t>
-      </w:r>
-      <w:r>
-        <w:rPr>
-          <w:rFonts w:ascii="Times" w:hAnsi="Times" w:cs="Times"/>
-        </w:rPr>
-        <w:t xml:space="preserve"> </w:t>
-      </w:r>
-      <w:r>
-        <w:t>output</w:t>
-      </w:r>
-      <w:r>
-        <w:rPr>
-          <w:rFonts w:ascii="Times" w:hAnsi="Times" w:cs="Times"/>
-        </w:rPr>
-        <w:t xml:space="preserve"> </w:t>
-      </w:r>
-      <w:r>
-        <w:t>of</w:t>
-      </w:r>
-      <w:r>
-        <w:rPr>
-          <w:rFonts w:ascii="Times" w:hAnsi="Times" w:cs="Times"/>
-        </w:rPr>
-        <w:t xml:space="preserve"> </w:t>
-      </w:r>
-      <w:r>
-        <w:t>results</w:t>
-      </w:r>
-      <w:r>
-        <w:rPr>
-          <w:rFonts w:ascii="Times" w:hAnsi="Times" w:cs="Times"/>
-        </w:rPr>
-        <w:t xml:space="preserve"> </w:t>
-      </w:r>
-      <w:r>
-        <w:t>and</w:t>
-      </w:r>
-      <w:r>
-        <w:rPr>
-          <w:rFonts w:ascii="Times" w:hAnsi="Times" w:cs="Times"/>
-        </w:rPr>
-        <w:t xml:space="preserve"> </w:t>
-      </w:r>
-      <w:r>
-        <w:t>feedback</w:t>
-      </w:r>
-      <w:r>
-        <w:rPr>
-          <w:rFonts w:ascii="Times" w:hAnsi="Times" w:cs="Times"/>
-        </w:rPr>
-        <w:t xml:space="preserve"> </w:t>
-      </w:r>
-      <w:r>
-        <w:t>to</w:t>
-      </w:r>
-      <w:r>
-        <w:rPr>
-          <w:rFonts w:ascii="Times" w:hAnsi="Times" w:cs="Times"/>
-        </w:rPr>
-        <w:t xml:space="preserve"> </w:t>
-      </w:r>
-      <w:r>
-        <w:t>user.</w:t>
-      </w:r>
-      <w:r>
-        <w:rPr>
-          <w:rFonts w:ascii="Times" w:hAnsi="Times" w:cs="Times"/>
-        </w:rPr>
-        <w:t xml:space="preserve"> </w:t>
-      </w:r>
-      <w:r>
-        <w:t>Take</w:t>
-      </w:r>
-      <w:r>
-        <w:rPr>
-          <w:rFonts w:ascii="Times" w:hAnsi="Times" w:cs="Times"/>
-        </w:rPr>
-        <w:t xml:space="preserve"> </w:t>
-      </w:r>
-      <w:r>
-        <w:t>a</w:t>
-      </w:r>
-      <w:r>
-        <w:rPr>
-          <w:rFonts w:ascii="Times" w:hAnsi="Times" w:cs="Times"/>
-        </w:rPr>
-        <w:t xml:space="preserve"> </w:t>
-      </w:r>
-      <w:r>
-        <w:t>screenshot</w:t>
-      </w:r>
-      <w:r>
-        <w:rPr>
-          <w:rFonts w:ascii="Times" w:hAnsi="Times" w:cs="Times"/>
-        </w:rPr>
-        <w:t xml:space="preserve"> </w:t>
-      </w:r>
-      <w:r>
-        <w:t xml:space="preserve">of: </w:t>
-      </w:r>
-    </w:p>
-    <w:p>
-      <w:pPr>
-        <w:rPr>
-          <w:rFonts w:ascii="Times" w:hAnsi="Times" w:cs="Times"/>
-        </w:rPr>
-      </w:pPr>
-      <w:r>
-        <w:rPr>
-          <w:kern w:val="1"/>
-        </w:rPr>
-        <w:tab/>
-      </w:r>
-      <w:r>
-        <w:rPr>
-          <w:kern w:val="1"/>
-        </w:rPr>
-        <w:tab/>
-      </w:r>
-      <w:r>
-        <w:t>●  The</w:t>
-      </w:r>
-      <w:r>
-        <w:rPr>
-          <w:rFonts w:ascii="Times" w:hAnsi="Times" w:cs="Times"/>
-        </w:rPr>
-        <w:t xml:space="preserve"> </w:t>
-      </w:r>
-      <w:r>
-        <w:t>user</w:t>
-      </w:r>
-      <w:r>
-        <w:rPr>
-          <w:rFonts w:ascii="Times" w:hAnsi="Times" w:cs="Times"/>
-        </w:rPr>
-        <w:t xml:space="preserve"> </w:t>
-      </w:r>
-      <w:r>
-        <w:t>requesting</w:t>
-      </w:r>
-      <w:r>
-        <w:rPr>
-          <w:rFonts w:ascii="Times" w:hAnsi="Times" w:cs="Times"/>
-        </w:rPr>
-        <w:t xml:space="preserve"> </w:t>
-      </w:r>
-      <w:r>
-        <w:t>information</w:t>
-      </w:r>
-      <w:r>
-        <w:rPr>
-          <w:rFonts w:ascii="Times" w:hAnsi="Times" w:cs="Times"/>
-        </w:rPr>
-        <w:t xml:space="preserve"> </w:t>
-      </w:r>
-      <w:r>
-        <w:t>or</w:t>
-      </w:r>
-      <w:r>
-        <w:rPr>
-          <w:rFonts w:ascii="Times" w:hAnsi="Times" w:cs="Times"/>
-        </w:rPr>
-        <w:t xml:space="preserve"> </w:t>
-      </w:r>
-      <w:r>
-        <w:t>an</w:t>
-      </w:r>
-      <w:r>
-        <w:rPr>
-          <w:rFonts w:ascii="Times" w:hAnsi="Times" w:cs="Times"/>
-        </w:rPr>
-        <w:t xml:space="preserve"> </w:t>
-      </w:r>
-      <w:r>
-        <w:t>action</w:t>
-      </w:r>
-      <w:r>
-        <w:rPr>
-          <w:rFonts w:ascii="Times" w:hAnsi="Times" w:cs="Times"/>
-        </w:rPr>
-        <w:t xml:space="preserve"> </w:t>
-      </w:r>
-      <w:r>
-        <w:t>to</w:t>
-      </w:r>
-      <w:r>
-        <w:rPr>
-          <w:rFonts w:ascii="Times" w:hAnsi="Times" w:cs="Times"/>
-        </w:rPr>
-        <w:t xml:space="preserve"> </w:t>
-      </w:r>
-      <w:r>
-        <w:t>be</w:t>
-      </w:r>
-      <w:r>
-        <w:rPr>
-          <w:rFonts w:ascii="Times" w:hAnsi="Times" w:cs="Times"/>
-        </w:rPr>
-        <w:t xml:space="preserve"> </w:t>
-      </w:r>
-      <w:r>
-        <w:t xml:space="preserve">performed </w:t>
-      </w:r>
+    </w:p>
+    <w:p/>
+    <w:p>
+      <w:r>
+        <w:t>The user wants to see only the transaction with the “Bills” tag, so they click on the Bills button under Transactions by Tag:</w:t>
+      </w:r>
+    </w:p>
+    <w:p/>
+    <w:p>
+      <w:r>
+        <w:rPr>
+          <w:noProof/>
+        </w:rPr>
+        <w:drawing>
+          <wp:inline distT="0" distB="0" distL="0" distR="0" wp14:anchorId="04CE7516" wp14:editId="747091F6">
+            <wp:extent cx="5727700" cy="3042920"/>
+            <wp:effectExtent l="0" t="0" r="0" b="5080"/>
+            <wp:docPr id="4" name="Picture 4"/>
+            <wp:cNvGraphicFramePr>
+              <a:graphicFrameLocks xmlns:a="http://schemas.openxmlformats.org/drawingml/2006/main" noChangeAspect="1"/>
+            </wp:cNvGraphicFramePr>
+            <a:graphic xmlns:a="http://schemas.openxmlformats.org/drawingml/2006/main">
+              <a:graphicData uri="http://schemas.openxmlformats.org/drawingml/2006/picture">
+                <pic:pic xmlns:pic="http://schemas.openxmlformats.org/drawingml/2006/picture">
+                  <pic:nvPicPr>
+                    <pic:cNvPr id="4" name="UserRequest.png"/>
+                    <pic:cNvPicPr/>
+                  </pic:nvPicPr>
+                  <pic:blipFill>
+                    <a:blip r:embed="rId13">
+                      <a:extLst>
+                        <a:ext uri="{28A0092B-C50C-407E-A947-70E740481C1C}">
+                          <a14:useLocalDpi xmlns:a14="http://schemas.microsoft.com/office/drawing/2010/main" val="0"/>
+                        </a:ext>
+                      </a:extLst>
+                    </a:blip>
+                    <a:stretch>
+                      <a:fillRect/>
+                    </a:stretch>
+                  </pic:blipFill>
+                  <pic:spPr>
+                    <a:xfrm>
+                      <a:off x="0" y="0"/>
+                      <a:ext cx="5727700" cy="3042920"/>
+                    </a:xfrm>
+                    <a:prstGeom prst="rect">
+                      <a:avLst/>
+                    </a:prstGeom>
+                  </pic:spPr>
+                </pic:pic>
+              </a:graphicData>
+            </a:graphic>
+          </wp:inline>
+        </w:drawing>
+      </w:r>
+    </w:p>
+    <w:p/>
+    <w:p>
+      <w:r>
+        <w:t>The program responds by showing only the transactions with the Bills tag in the table:</w:t>
+      </w:r>
+    </w:p>
+    <w:p/>
+    <w:p>
+      <w:r>
+        <w:rPr>
+          <w:noProof/>
+        </w:rPr>
+        <w:drawing>
+          <wp:inline distT="0" distB="0" distL="0" distR="0" wp14:anchorId="242EE1DE" wp14:editId="19A7A9B0">
+            <wp:extent cx="5727700" cy="3042920"/>
+            <wp:effectExtent l="0" t="0" r="0" b="5080"/>
+            <wp:docPr id="6" name="Picture 6"/>
+            <wp:cNvGraphicFramePr>
+              <a:graphicFrameLocks xmlns:a="http://schemas.openxmlformats.org/drawingml/2006/main" noChangeAspect="1"/>
+            </wp:cNvGraphicFramePr>
+            <a:graphic xmlns:a="http://schemas.openxmlformats.org/drawingml/2006/main">
+              <a:graphicData uri="http://schemas.openxmlformats.org/drawingml/2006/picture">
+                <pic:pic xmlns:pic="http://schemas.openxmlformats.org/drawingml/2006/picture">
+                  <pic:nvPicPr>
+                    <pic:cNvPr id="6" name="ProgramResponse.png"/>
+                    <pic:cNvPicPr/>
+                  </pic:nvPicPr>
+                  <pic:blipFill>
+                    <a:blip r:embed="rId14">
+                      <a:extLst>
+                        <a:ext uri="{28A0092B-C50C-407E-A947-70E740481C1C}">
+                          <a14:useLocalDpi xmlns:a14="http://schemas.microsoft.com/office/drawing/2010/main" val="0"/>
+                        </a:ext>
+                      </a:extLst>
+                    </a:blip>
+                    <a:stretch>
+                      <a:fillRect/>
+                    </a:stretch>
+                  </pic:blipFill>
+                  <pic:spPr>
+                    <a:xfrm>
+                      <a:off x="0" y="0"/>
+                      <a:ext cx="5727700" cy="3042920"/>
+                    </a:xfrm>
+                    <a:prstGeom prst="rect">
+                      <a:avLst/>
+                    </a:prstGeom>
+                  </pic:spPr>
+                </pic:pic>
+              </a:graphicData>
+            </a:graphic>
+          </wp:inline>
+        </w:drawing>
+      </w:r>
+    </w:p>
+    <w:p>
+      <w:pPr>
+        <w:rPr>
+          <w:rFonts w:ascii="Times" w:hAnsi="Times" w:cs="Times"/>
+        </w:rPr>
+      </w:pPr>
       <w:r>
         <w:rPr>
           <w:rFonts w:ascii="MS Mincho" w:eastAsia="MS Mincho" w:hAnsi="MS Mincho" w:cs="MS Mincho" w:hint="eastAsia"/>
@@ -2085,6 +1980,146 @@
     <w:p>
       <w:pPr>
         <w:rPr>
+          <w:rFonts w:asciiTheme="majorHAnsi" w:eastAsiaTheme="majorEastAsia" w:hAnsiTheme="majorHAnsi" w:cstheme="majorBidi"/>
+          <w:color w:val="2F5496" w:themeColor="accent1" w:themeShade="BF"/>
+          <w:sz w:val="26"/>
+          <w:szCs w:val="26"/>
+        </w:rPr>
+      </w:pPr>
+      <w:r>
+        <w:br w:type="page"/>
+      </w:r>
+    </w:p>
+    <w:p>
+      <w:pPr>
+        <w:pStyle w:val="Heading2"/>
+      </w:pPr>
+      <w:r>
+        <w:lastRenderedPageBreak/>
+        <w:t>P16 –</w:t>
+      </w:r>
+      <w:r>
+        <w:t xml:space="preserve"> API Usage Screenshots </w:t>
+      </w:r>
+      <w:r>
+        <w:t>*W</w:t>
+      </w:r>
+      <w:r>
+        <w:t>12</w:t>
+      </w:r>
+    </w:p>
+    <w:p>
+      <w:pPr>
+        <w:rPr>
+          <w:rFonts w:ascii="Times" w:hAnsi="Times" w:cs="Times"/>
+        </w:rPr>
+      </w:pPr>
+      <w:r>
+        <w:t>Show</w:t>
+      </w:r>
+      <w:r>
+        <w:rPr>
+          <w:rFonts w:ascii="Times" w:hAnsi="Times" w:cs="Times"/>
+        </w:rPr>
+        <w:t xml:space="preserve"> </w:t>
+      </w:r>
+      <w:r>
+        <w:t>an</w:t>
+      </w:r>
+      <w:r>
+        <w:rPr>
+          <w:rFonts w:ascii="Times" w:hAnsi="Times" w:cs="Times"/>
+        </w:rPr>
+        <w:t xml:space="preserve"> </w:t>
+      </w:r>
+      <w:r>
+        <w:t>API</w:t>
+      </w:r>
+      <w:r>
+        <w:rPr>
+          <w:rFonts w:ascii="Times" w:hAnsi="Times" w:cs="Times"/>
+        </w:rPr>
+        <w:t xml:space="preserve"> </w:t>
+      </w:r>
+      <w:r>
+        <w:t>being</w:t>
+      </w:r>
+      <w:r>
+        <w:rPr>
+          <w:rFonts w:ascii="Times" w:hAnsi="Times" w:cs="Times"/>
+        </w:rPr>
+        <w:t xml:space="preserve"> </w:t>
+      </w:r>
+      <w:r>
+        <w:t>used</w:t>
+      </w:r>
+      <w:r>
+        <w:rPr>
+          <w:rFonts w:ascii="Times" w:hAnsi="Times" w:cs="Times"/>
+        </w:rPr>
+        <w:t xml:space="preserve"> </w:t>
+      </w:r>
+      <w:r>
+        <w:t>within</w:t>
+      </w:r>
+      <w:r>
+        <w:rPr>
+          <w:rFonts w:ascii="Times" w:hAnsi="Times" w:cs="Times"/>
+        </w:rPr>
+        <w:t xml:space="preserve"> </w:t>
+      </w:r>
+      <w:r>
+        <w:t>your</w:t>
+      </w:r>
+      <w:r>
+        <w:rPr>
+          <w:rFonts w:ascii="Times" w:hAnsi="Times" w:cs="Times"/>
+        </w:rPr>
+        <w:t xml:space="preserve"> </w:t>
+      </w:r>
+      <w:r>
+        <w:t>program.</w:t>
+      </w:r>
+      <w:r>
+        <w:rPr>
+          <w:rFonts w:ascii="Times" w:hAnsi="Times" w:cs="Times"/>
+        </w:rPr>
+        <w:t xml:space="preserve"> </w:t>
+      </w:r>
+      <w:r>
+        <w:t>Take</w:t>
+      </w:r>
+      <w:r>
+        <w:rPr>
+          <w:rFonts w:ascii="Times" w:hAnsi="Times" w:cs="Times"/>
+        </w:rPr>
+        <w:t xml:space="preserve"> </w:t>
+      </w:r>
+      <w:r>
+        <w:t>a</w:t>
+      </w:r>
+      <w:r>
+        <w:rPr>
+          <w:rFonts w:ascii="Times" w:hAnsi="Times" w:cs="Times"/>
+        </w:rPr>
+        <w:t xml:space="preserve"> </w:t>
+      </w:r>
+      <w:r>
+        <w:t>screenshot</w:t>
+      </w:r>
+      <w:r>
+        <w:rPr>
+          <w:rFonts w:ascii="Times" w:hAnsi="Times" w:cs="Times"/>
+        </w:rPr>
+        <w:t xml:space="preserve"> </w:t>
+      </w:r>
+      <w:r>
+        <w:t xml:space="preserve">of: </w:t>
+      </w:r>
+    </w:p>
+    <w:p>
+      <w:pPr>
+        <w:rPr>
           <w:rFonts w:ascii="Times" w:hAnsi="Times" w:cs="Times"/>
         </w:rPr>
       </w:pPr>
@@ -2110,70 +2145,43 @@
         <w:t xml:space="preserve"> </w:t>
       </w:r>
       <w:r>
-        <w:t>user</w:t>
-      </w:r>
-      <w:r>
-        <w:rPr>
-          <w:rFonts w:ascii="Times" w:hAnsi="Times" w:cs="Times"/>
-        </w:rPr>
-        <w:t xml:space="preserve"> </w:t>
-      </w:r>
-      <w:r>
-        <w:t>request</w:t>
-      </w:r>
-      <w:r>
-        <w:rPr>
-          <w:rFonts w:ascii="Times" w:hAnsi="Times" w:cs="Times"/>
-        </w:rPr>
-        <w:t xml:space="preserve"> </w:t>
-      </w:r>
-      <w:r>
-        <w:t>being</w:t>
-      </w:r>
-      <w:r>
-        <w:rPr>
-          <w:rFonts w:ascii="Times" w:hAnsi="Times" w:cs="Times"/>
-        </w:rPr>
-        <w:t xml:space="preserve"> </w:t>
-      </w:r>
-      <w:r>
-        <w:t>processed</w:t>
-      </w:r>
-      <w:r>
-        <w:rPr>
-          <w:rFonts w:ascii="Times" w:hAnsi="Times" w:cs="Times"/>
-        </w:rPr>
-        <w:t xml:space="preserve"> </w:t>
-      </w:r>
-      <w:r>
-        <w:t>correctly</w:t>
-      </w:r>
-      <w:r>
-        <w:rPr>
-          <w:rFonts w:ascii="Times" w:hAnsi="Times" w:cs="Times"/>
-        </w:rPr>
-        <w:t xml:space="preserve"> </w:t>
-      </w:r>
-      <w:r>
-        <w:t>and</w:t>
-      </w:r>
-      <w:r>
-        <w:rPr>
-          <w:rFonts w:ascii="Times" w:hAnsi="Times" w:cs="Times"/>
-        </w:rPr>
-        <w:t xml:space="preserve"> </w:t>
-      </w:r>
-      <w:r>
-        <w:t>demonstrated</w:t>
-      </w:r>
-      <w:r>
-        <w:rPr>
-          <w:rFonts w:ascii="Times" w:hAnsi="Times" w:cs="Times"/>
-        </w:rPr>
-        <w:t xml:space="preserve"> </w:t>
-      </w:r>
-      <w:r>
-        <w:t>in</w:t>
+        <w:t>code</w:t>
+      </w:r>
+      <w:r>
+        <w:rPr>
+          <w:rFonts w:ascii="Times" w:hAnsi="Times" w:cs="Times"/>
+        </w:rPr>
+        <w:t xml:space="preserve"> </w:t>
+      </w:r>
+      <w:r>
+        <w:t>that</w:t>
+      </w:r>
+      <w:r>
+        <w:rPr>
+          <w:rFonts w:ascii="Times" w:hAnsi="Times" w:cs="Times"/>
+        </w:rPr>
+        <w:t xml:space="preserve"> </w:t>
+      </w:r>
+      <w:r>
+        <w:t>uses</w:t>
+      </w:r>
+      <w:r>
+        <w:rPr>
+          <w:rFonts w:ascii="Times" w:hAnsi="Times" w:cs="Times"/>
+        </w:rPr>
+        <w:t xml:space="preserve"> </w:t>
+      </w:r>
+      <w:r>
+        <w:t>or</w:t>
+      </w:r>
+      <w:r>
+        <w:rPr>
+          <w:rFonts w:ascii="Times" w:hAnsi="Times" w:cs="Times"/>
+        </w:rPr>
+        <w:t xml:space="preserve"> </w:t>
+      </w:r>
+      <w:r>
+        <w:t>implements</w:t>
       </w:r>
       <w:r>
         <w:rPr>
@@ -2191,7 +2199,7 @@
         <w:t xml:space="preserve"> </w:t>
       </w:r>
       <w:r>
-        <w:t xml:space="preserve">program </w:t>
+        <w:t xml:space="preserve">API </w:t>
       </w:r>
       <w:r>
         <w:rPr>
@@ -2201,42 +2209,26 @@
 </w:t>
       </w:r>
     </w:p>
-    <w:p/>
-    <w:p/>
-    <w:p>
-      <w:pPr>
-        <w:pStyle w:val="Heading2"/>
-      </w:pPr>
-      <w:r>
-        <w:t>P16 –</w:t>
-      </w:r>
-      <w:r>
-        <w:t xml:space="preserve"> API Usage Screenshots </w:t>
-      </w:r>
-      <w:r>
-        <w:t>*W</w:t>
-      </w:r>
-      <w:r>
-        <w:t>12</w:t>
-      </w:r>
-    </w:p>
-    <w:p>
-      <w:pPr>
-        <w:rPr>
-          <w:rFonts w:ascii="Times" w:hAnsi="Times" w:cs="Times"/>
-        </w:rPr>
-      </w:pPr>
-      <w:r>
-        <w:t>Show</w:t>
-      </w:r>
-      <w:r>
-        <w:rPr>
-          <w:rFonts w:ascii="Times" w:hAnsi="Times" w:cs="Times"/>
-        </w:rPr>
-        <w:t xml:space="preserve"> </w:t>
-      </w:r>
-      <w:r>
-        <w:t>an</w:t>
+    <w:p>
+      <w:pPr>
+        <w:rPr>
+          <w:rFonts w:ascii="Times" w:hAnsi="Times" w:cs="Times"/>
+        </w:rPr>
+      </w:pPr>
+      <w:r>
+        <w:rPr>
+          <w:kern w:val="1"/>
+        </w:rPr>
+        <w:tab/>
+      </w:r>
+      <w:r>
+        <w:rPr>
+          <w:kern w:val="1"/>
+        </w:rPr>
+        <w:tab/>
+      </w:r>
+      <w:r>
+        <w:t>●  The</w:t>
       </w:r>
       <w:r>
         <w:rPr>
@@ -2272,128 +2264,7 @@
         <w:t xml:space="preserve"> </w:t>
       </w:r>
       <w:r>
-        <w:t>within</w:t>
-      </w:r>
-      <w:r>
-        <w:rPr>
-          <w:rFonts w:ascii="Times" w:hAnsi="Times" w:cs="Times"/>
-        </w:rPr>
-        <w:t xml:space="preserve"> </w:t>
-      </w:r>
-      <w:r>
-        <w:t>your</w:t>
-      </w:r>
-      <w:r>
-        <w:rPr>
-          <w:rFonts w:ascii="Times" w:hAnsi="Times" w:cs="Times"/>
-        </w:rPr>
-        <w:t xml:space="preserve"> </w:t>
-      </w:r>
-      <w:r>
-        <w:t>program.</w:t>
-      </w:r>
-      <w:r>
-        <w:rPr>
-          <w:rFonts w:ascii="Times" w:hAnsi="Times" w:cs="Times"/>
-        </w:rPr>
-        <w:t xml:space="preserve"> </w:t>
-      </w:r>
-      <w:r>
-        <w:t>Take</w:t>
-      </w:r>
-      <w:r>
-        <w:rPr>
-          <w:rFonts w:ascii="Times" w:hAnsi="Times" w:cs="Times"/>
-        </w:rPr>
-        <w:t xml:space="preserve"> </w:t>
-      </w:r>
-      <w:r>
-        <w:t>a</w:t>
-      </w:r>
-      <w:r>
-        <w:rPr>
-          <w:rFonts w:ascii="Times" w:hAnsi="Times" w:cs="Times"/>
-        </w:rPr>
-        <w:t xml:space="preserve"> </w:t>
-      </w:r>
-      <w:r>
-        <w:t>screenshot</w:t>
-      </w:r>
-      <w:r>
-        <w:rPr>
-          <w:rFonts w:ascii="Times" w:hAnsi="Times" w:cs="Times"/>
-        </w:rPr>
-        <w:t xml:space="preserve"> </w:t>
-      </w:r>
-      <w:r>
-        <w:t xml:space="preserve">of: </w:t>
-      </w:r>
-    </w:p>
-    <w:p>
-      <w:pPr>
-        <w:rPr>
-          <w:rFonts w:ascii="Times" w:hAnsi="Times" w:cs="Times"/>
-        </w:rPr>
-      </w:pPr>
-      <w:r>
-        <w:rPr>
-          <w:kern w:val="1"/>
-        </w:rPr>
-        <w:tab/>
-      </w:r>
-      <w:r>
-        <w:rPr>
-          <w:kern w:val="1"/>
-        </w:rPr>
-        <w:tab/>
-      </w:r>
-      <w:r>
-        <w:t>●  The</w:t>
-      </w:r>
-      <w:r>
-        <w:rPr>
-          <w:rFonts w:ascii="Times" w:hAnsi="Times" w:cs="Times"/>
-        </w:rPr>
-        <w:t xml:space="preserve"> </w:t>
-      </w:r>
-      <w:r>
-        <w:t>code</w:t>
-      </w:r>
-      <w:r>
-        <w:rPr>
-          <w:rFonts w:ascii="Times" w:hAnsi="Times" w:cs="Times"/>
-        </w:rPr>
-        <w:t xml:space="preserve"> </w:t>
-      </w:r>
-      <w:r>
-        <w:t>that</w:t>
-      </w:r>
-      <w:r>
-        <w:rPr>
-          <w:rFonts w:ascii="Times" w:hAnsi="Times" w:cs="Times"/>
-        </w:rPr>
-        <w:t xml:space="preserve"> </w:t>
-      </w:r>
-      <w:r>
-        <w:t>uses</w:t>
-      </w:r>
-      <w:r>
-        <w:rPr>
-          <w:rFonts w:ascii="Times" w:hAnsi="Times" w:cs="Times"/>
-        </w:rPr>
-        <w:t xml:space="preserve"> </w:t>
-      </w:r>
-      <w:r>
-        <w:t>or</w:t>
-      </w:r>
-      <w:r>
-        <w:rPr>
-          <w:rFonts w:ascii="Times" w:hAnsi="Times" w:cs="Times"/>
-        </w:rPr>
-        <w:t xml:space="preserve"> </w:t>
-      </w:r>
-      <w:r>
-        <w:t>implements</w:t>
+        <w:t>by</w:t>
       </w:r>
       <w:r>
         <w:rPr>
@@ -2411,7 +2282,25 @@
         <w:t xml:space="preserve"> </w:t>
       </w:r>
       <w:r>
-        <w:t xml:space="preserve">API </w:t>
+        <w:t>program</w:t>
+      </w:r>
+      <w:r>
+        <w:rPr>
+          <w:rFonts w:ascii="Times" w:hAnsi="Times" w:cs="Times"/>
+        </w:rPr>
+        <w:t xml:space="preserve"> </w:t>
+      </w:r>
+      <w:r>
+        <w:t>whilst</w:t>
+      </w:r>
+      <w:r>
+        <w:rPr>
+          <w:rFonts w:ascii="Times" w:hAnsi="Times" w:cs="Times"/>
+        </w:rPr>
+        <w:t xml:space="preserve"> </w:t>
+      </w:r>
+      <w:r>
+        <w:t xml:space="preserve">running </w:t>
       </w:r>
       <w:r>
         <w:rPr>
@@ -2421,107 +2310,6 @@
 </w:t>
       </w:r>
     </w:p>
-    <w:p>
-      <w:pPr>
-        <w:rPr>
-          <w:rFonts w:ascii="Times" w:hAnsi="Times" w:cs="Times"/>
-        </w:rPr>
-      </w:pPr>
-      <w:r>
-        <w:rPr>
-          <w:kern w:val="1"/>
-        </w:rPr>
-        <w:tab/>
-      </w:r>
-      <w:r>
-        <w:rPr>
-          <w:kern w:val="1"/>
-        </w:rPr>
-        <w:tab/>
-      </w:r>
-      <w:r>
-        <w:t>●  The</w:t>
-      </w:r>
-      <w:r>
-        <w:rPr>
-          <w:rFonts w:ascii="Times" w:hAnsi="Times" w:cs="Times"/>
-        </w:rPr>
-        <w:t xml:space="preserve"> </w:t>
-      </w:r>
-      <w:r>
-        <w:t>API</w:t>
-      </w:r>
-      <w:r>
-        <w:rPr>
-          <w:rFonts w:ascii="Times" w:hAnsi="Times" w:cs="Times"/>
-        </w:rPr>
-        <w:t xml:space="preserve"> </w:t>
-      </w:r>
-      <w:r>
-        <w:t>being</w:t>
-      </w:r>
-      <w:r>
-        <w:rPr>
-          <w:rFonts w:ascii="Times" w:hAnsi="Times" w:cs="Times"/>
-        </w:rPr>
-        <w:t xml:space="preserve"> </w:t>
-      </w:r>
-      <w:r>
-        <w:t>used</w:t>
-      </w:r>
-      <w:r>
-        <w:rPr>
-          <w:rFonts w:ascii="Times" w:hAnsi="Times" w:cs="Times"/>
-        </w:rPr>
-        <w:t xml:space="preserve"> </w:t>
-      </w:r>
-      <w:r>
-        <w:t>by</w:t>
-      </w:r>
-      <w:r>
-        <w:rPr>
-          <w:rFonts w:ascii="Times" w:hAnsi="Times" w:cs="Times"/>
-        </w:rPr>
-        <w:t xml:space="preserve"> </w:t>
-      </w:r>
-      <w:r>
-        <w:t>the</w:t>
-      </w:r>
-      <w:r>
-        <w:rPr>
-          <w:rFonts w:ascii="Times" w:hAnsi="Times" w:cs="Times"/>
-        </w:rPr>
-        <w:t xml:space="preserve"> </w:t>
-      </w:r>
-      <w:r>
-        <w:t>program</w:t>
-      </w:r>
-      <w:r>
-        <w:rPr>
-          <w:rFonts w:ascii="Times" w:hAnsi="Times" w:cs="Times"/>
-        </w:rPr>
-        <w:t xml:space="preserve"> </w:t>
-      </w:r>
-      <w:r>
-        <w:t>whilst</w:t>
-      </w:r>
-      <w:r>
-        <w:rPr>
-          <w:rFonts w:ascii="Times" w:hAnsi="Times" w:cs="Times"/>
-        </w:rPr>
-        <w:t xml:space="preserve"> </w:t>
-      </w:r>
-      <w:r>
-        <w:t xml:space="preserve">running </w:t>
-      </w:r>
-      <w:r>
-        <w:rPr>
-          <w:rFonts w:ascii="MS Mincho" w:eastAsia="MS Mincho" w:hAnsi="MS Mincho" w:cs="MS Mincho" w:hint="eastAsia"/>
-        </w:rPr>
-        <w:t> -</w:t>
-      </w:r>
-    </w:p>
     <w:p/>
     <w:p/>
     <w:p>
@@ -2529,7 +2317,6 @@
         <w:pStyle w:val="Heading2"/>
       </w:pPr>
       <w:r>
-        <w:lastRenderedPageBreak/>
         <w:t>P17 –</w:t>
       </w:r>
       <w:r>

</xml_diff>

<commit_message>
Added screenshots for P18 to Project Unit evidence
</commit_message>
<xml_diff>
--- a/Project Unit - Evidence.docx
+++ b/Project Unit - Evidence.docx
@@ -1707,8 +1707,6 @@
       <w:pPr>
         <w:pStyle w:val="Heading2"/>
       </w:pPr>
-      <w:bookmarkStart w:id="0" w:name="_GoBack"/>
-      <w:bookmarkEnd w:id="0"/>
       <w:r>
         <w:lastRenderedPageBreak/>
         <w:t xml:space="preserve">P14 – </w:t>
@@ -2382,400 +2380,258 @@
     <w:p/>
     <w:p>
       <w:pPr>
+        <w:rPr>
+          <w:rFonts w:asciiTheme="majorHAnsi" w:eastAsiaTheme="majorEastAsia" w:hAnsiTheme="majorHAnsi" w:cstheme="majorBidi"/>
+          <w:color w:val="2F5496" w:themeColor="accent1" w:themeShade="BF"/>
+          <w:sz w:val="26"/>
+          <w:szCs w:val="26"/>
+        </w:rPr>
+      </w:pPr>
+      <w:r>
+        <w:br w:type="page"/>
+      </w:r>
+    </w:p>
+    <w:p>
+      <w:pPr>
         <w:pStyle w:val="Heading2"/>
       </w:pPr>
       <w:r>
+        <w:lastRenderedPageBreak/>
         <w:t>P18 –</w:t>
       </w:r>
       <w:r>
-        <w:t xml:space="preserve"> Testing Example Screenshots </w:t>
-      </w:r>
-      <w:r>
-        <w:t>*W</w:t>
-      </w:r>
-      <w:r>
-        <w:t>11</w:t>
-      </w:r>
-    </w:p>
-    <w:p>
-      <w:pPr>
-        <w:rPr>
-          <w:rFonts w:ascii="Times" w:hAnsi="Times" w:cs="Times"/>
-        </w:rPr>
-      </w:pPr>
-      <w:r>
-        <w:t>Demonstrate</w:t>
-      </w:r>
-      <w:r>
-        <w:rPr>
-          <w:rFonts w:ascii="Times" w:hAnsi="Times" w:cs="Times"/>
-        </w:rPr>
-        <w:t xml:space="preserve"> </w:t>
-      </w:r>
-      <w:r>
-        <w:t>testing</w:t>
-      </w:r>
-      <w:r>
-        <w:rPr>
-          <w:rFonts w:ascii="Times" w:hAnsi="Times" w:cs="Times"/>
-        </w:rPr>
-        <w:t xml:space="preserve"> </w:t>
-      </w:r>
-      <w:r>
-        <w:t>in</w:t>
-      </w:r>
-      <w:r>
-        <w:rPr>
-          <w:rFonts w:ascii="Times" w:hAnsi="Times" w:cs="Times"/>
-        </w:rPr>
-        <w:t xml:space="preserve"> </w:t>
-      </w:r>
-      <w:r>
-        <w:t>your</w:t>
-      </w:r>
-      <w:r>
-        <w:rPr>
-          <w:rFonts w:ascii="Times" w:hAnsi="Times" w:cs="Times"/>
-        </w:rPr>
-        <w:t xml:space="preserve"> </w:t>
-      </w:r>
-      <w:r>
-        <w:t>program</w:t>
-      </w:r>
-      <w:r>
-        <w:rPr>
-          <w:rFonts w:ascii="Times" w:hAnsi="Times" w:cs="Times"/>
-        </w:rPr>
-        <w:t xml:space="preserve"> </w:t>
-      </w:r>
-      <w:r>
-        <w:t>.</w:t>
-      </w:r>
-      <w:r>
-        <w:rPr>
-          <w:rFonts w:ascii="Times" w:hAnsi="Times" w:cs="Times"/>
-        </w:rPr>
-        <w:t xml:space="preserve"> </w:t>
-      </w:r>
-      <w:r>
-        <w:t>Take</w:t>
-      </w:r>
-      <w:r>
-        <w:rPr>
-          <w:rFonts w:ascii="Times" w:hAnsi="Times" w:cs="Times"/>
-        </w:rPr>
-        <w:t xml:space="preserve"> </w:t>
-      </w:r>
-      <w:r>
-        <w:t>screenshots</w:t>
-      </w:r>
-      <w:r>
-        <w:rPr>
-          <w:rFonts w:ascii="Times" w:hAnsi="Times" w:cs="Times"/>
-        </w:rPr>
-        <w:t xml:space="preserve"> </w:t>
-      </w:r>
-      <w:r>
-        <w:t xml:space="preserve">of: </w:t>
-      </w:r>
-    </w:p>
-    <w:p>
-      <w:pPr>
-        <w:rPr>
-          <w:rFonts w:ascii="Times" w:hAnsi="Times" w:cs="Times"/>
-        </w:rPr>
-      </w:pPr>
-      <w:r>
-        <w:rPr>
-          <w:kern w:val="1"/>
-        </w:rPr>
-        <w:tab/>
-      </w:r>
-      <w:r>
-        <w:rPr>
-          <w:kern w:val="1"/>
-        </w:rPr>
-        <w:tab/>
-      </w:r>
-      <w:r>
-        <w:t>●  Example</w:t>
-      </w:r>
-      <w:r>
-        <w:rPr>
-          <w:rFonts w:ascii="Times" w:hAnsi="Times" w:cs="Times"/>
-        </w:rPr>
-        <w:t xml:space="preserve"> </w:t>
-      </w:r>
-      <w:r>
-        <w:t>of</w:t>
-      </w:r>
-      <w:r>
-        <w:rPr>
-          <w:rFonts w:ascii="Times" w:hAnsi="Times" w:cs="Times"/>
-        </w:rPr>
-        <w:t xml:space="preserve"> </w:t>
-      </w:r>
-      <w:r>
-        <w:t>test</w:t>
-      </w:r>
-      <w:r>
-        <w:rPr>
-          <w:rFonts w:ascii="Times" w:hAnsi="Times" w:cs="Times"/>
-        </w:rPr>
-        <w:t xml:space="preserve"> </w:t>
-      </w:r>
-      <w:r>
-        <w:t xml:space="preserve">code </w:t>
-      </w:r>
-      <w:r>
-        <w:rPr>
-          <w:rFonts w:ascii="MS Mincho" w:eastAsia="MS Mincho" w:hAnsi="MS Mincho" w:cs="MS Mincho" w:hint="eastAsia"/>
-        </w:rPr>
-        <w:t> -</w:t>
-      </w:r>
-    </w:p>
-    <w:p>
-      <w:pPr>
-        <w:rPr>
-          <w:rFonts w:ascii="Times" w:hAnsi="Times" w:cs="Times"/>
-        </w:rPr>
-      </w:pPr>
-      <w:r>
-        <w:rPr>
-          <w:kern w:val="1"/>
-        </w:rPr>
-        <w:tab/>
-      </w:r>
-      <w:r>
-        <w:rPr>
-          <w:kern w:val="1"/>
-        </w:rPr>
-        <w:tab/>
-      </w:r>
-      <w:r>
-        <w:t>●  The</w:t>
-      </w:r>
-      <w:r>
-        <w:rPr>
-          <w:rFonts w:ascii="Times" w:hAnsi="Times" w:cs="Times"/>
-        </w:rPr>
-        <w:t xml:space="preserve"> </w:t>
-      </w:r>
-      <w:r>
-        <w:t>test</w:t>
-      </w:r>
-      <w:r>
-        <w:rPr>
-          <w:rFonts w:ascii="Times" w:hAnsi="Times" w:cs="Times"/>
-        </w:rPr>
-        <w:t xml:space="preserve"> </w:t>
-      </w:r>
-      <w:r>
-        <w:t>code</w:t>
-      </w:r>
-      <w:r>
-        <w:rPr>
-          <w:rFonts w:ascii="Times" w:hAnsi="Times" w:cs="Times"/>
-        </w:rPr>
-        <w:t xml:space="preserve"> </w:t>
-      </w:r>
-      <w:r>
-        <w:t>failing</w:t>
-      </w:r>
-      <w:r>
-        <w:rPr>
-          <w:rFonts w:ascii="Times" w:hAnsi="Times" w:cs="Times"/>
-        </w:rPr>
-        <w:t xml:space="preserve"> </w:t>
-      </w:r>
-      <w:r>
-        <w:t>to</w:t>
-      </w:r>
-      <w:r>
-        <w:rPr>
-          <w:rFonts w:ascii="Times" w:hAnsi="Times" w:cs="Times"/>
-        </w:rPr>
-        <w:t xml:space="preserve"> </w:t>
-      </w:r>
-      <w:r>
-        <w:t xml:space="preserve">pass </w:t>
-      </w:r>
-      <w:r>
-        <w:rPr>
-          <w:rFonts w:ascii="MS Mincho" w:eastAsia="MS Mincho" w:hAnsi="MS Mincho" w:cs="MS Mincho" w:hint="eastAsia"/>
-        </w:rPr>
-        <w:t> -</w:t>
-      </w:r>
-    </w:p>
-    <w:p>
-      <w:pPr>
-        <w:rPr>
-          <w:rFonts w:ascii="Times" w:hAnsi="Times" w:cs="Times"/>
-        </w:rPr>
-      </w:pPr>
-      <w:r>
-        <w:rPr>
-          <w:kern w:val="1"/>
-        </w:rPr>
-        <w:tab/>
-      </w:r>
-      <w:r>
-        <w:rPr>
-          <w:kern w:val="1"/>
-        </w:rPr>
-        <w:tab/>
-      </w:r>
-      <w:r>
-        <w:t>●  Example</w:t>
-      </w:r>
-      <w:r>
-        <w:rPr>
-          <w:rFonts w:ascii="Times" w:hAnsi="Times" w:cs="Times"/>
-        </w:rPr>
-        <w:t xml:space="preserve"> </w:t>
-      </w:r>
-      <w:r>
-        <w:t>of</w:t>
-      </w:r>
-      <w:r>
-        <w:rPr>
-          <w:rFonts w:ascii="Times" w:hAnsi="Times" w:cs="Times"/>
-        </w:rPr>
-        <w:t xml:space="preserve"> </w:t>
-      </w:r>
-      <w:r>
-        <w:t>the</w:t>
-      </w:r>
-      <w:r>
-        <w:rPr>
-          <w:rFonts w:ascii="Times" w:hAnsi="Times" w:cs="Times"/>
-        </w:rPr>
-        <w:t xml:space="preserve"> </w:t>
-      </w:r>
-      <w:r>
-        <w:t>test</w:t>
-      </w:r>
-      <w:r>
-        <w:rPr>
-          <w:rFonts w:ascii="Times" w:hAnsi="Times" w:cs="Times"/>
-        </w:rPr>
-        <w:t xml:space="preserve"> </w:t>
-      </w:r>
-      <w:r>
-        <w:t>code</w:t>
-      </w:r>
-      <w:r>
-        <w:rPr>
-          <w:rFonts w:ascii="Times" w:hAnsi="Times" w:cs="Times"/>
-        </w:rPr>
-        <w:t xml:space="preserve"> </w:t>
-      </w:r>
-      <w:r>
-        <w:t>once</w:t>
-      </w:r>
-      <w:r>
-        <w:rPr>
-          <w:rFonts w:ascii="Times" w:hAnsi="Times" w:cs="Times"/>
-        </w:rPr>
-        <w:t xml:space="preserve"> </w:t>
-      </w:r>
-      <w:r>
-        <w:t>errors</w:t>
-      </w:r>
-      <w:r>
-        <w:rPr>
-          <w:rFonts w:ascii="Times" w:hAnsi="Times" w:cs="Times"/>
-        </w:rPr>
-        <w:t xml:space="preserve"> </w:t>
-      </w:r>
-      <w:r>
-        <w:t>have</w:t>
-      </w:r>
-      <w:r>
-        <w:rPr>
-          <w:rFonts w:ascii="Times" w:hAnsi="Times" w:cs="Times"/>
-        </w:rPr>
-        <w:t xml:space="preserve"> </w:t>
-      </w:r>
-      <w:r>
-        <w:t>been</w:t>
-      </w:r>
-      <w:r>
-        <w:rPr>
-          <w:rFonts w:ascii="Times" w:hAnsi="Times" w:cs="Times"/>
-        </w:rPr>
-        <w:t xml:space="preserve"> </w:t>
-      </w:r>
-      <w:r>
-        <w:t xml:space="preserve">corrected </w:t>
-      </w:r>
-      <w:r>
-        <w:rPr>
-          <w:rFonts w:ascii="MS Mincho" w:eastAsia="MS Mincho" w:hAnsi="MS Mincho" w:cs="MS Mincho" w:hint="eastAsia"/>
-        </w:rPr>
-        <w:t> -</w:t>
-      </w:r>
-    </w:p>
-    <w:p>
-      <w:pPr>
-        <w:rPr>
-          <w:rFonts w:ascii="Times" w:hAnsi="Times" w:cs="Times"/>
-        </w:rPr>
-      </w:pPr>
-      <w:r>
-        <w:rPr>
-          <w:kern w:val="1"/>
-        </w:rPr>
-        <w:tab/>
-      </w:r>
-      <w:r>
-        <w:rPr>
-          <w:kern w:val="1"/>
-        </w:rPr>
-        <w:tab/>
-      </w:r>
-      <w:r>
-        <w:t>●  The</w:t>
-      </w:r>
-      <w:r>
-        <w:rPr>
-          <w:rFonts w:ascii="Times" w:hAnsi="Times" w:cs="Times"/>
-        </w:rPr>
-        <w:t xml:space="preserve"> </w:t>
-      </w:r>
-      <w:r>
-        <w:t>test</w:t>
-      </w:r>
-      <w:r>
-        <w:rPr>
-          <w:rFonts w:ascii="Times" w:hAnsi="Times" w:cs="Times"/>
-        </w:rPr>
-        <w:t xml:space="preserve"> </w:t>
-      </w:r>
-      <w:r>
-        <w:t>code</w:t>
-      </w:r>
-      <w:r>
-        <w:rPr>
-          <w:rFonts w:ascii="Times" w:hAnsi="Times" w:cs="Times"/>
-        </w:rPr>
-        <w:t xml:space="preserve"> </w:t>
-      </w:r>
-      <w:r>
-        <w:t xml:space="preserve">passing </w:t>
-      </w:r>
-      <w:r>
-        <w:rPr>
-          <w:rFonts w:ascii="MS Mincho" w:eastAsia="MS Mincho" w:hAnsi="MS Mincho" w:cs="MS Mincho" w:hint="eastAsia"/>
-        </w:rPr>
-        <w:t> -</w:t>
-      </w:r>
-    </w:p>
-    <w:p/>
+        <w:t xml:space="preserve"> Testing Example Screenshots</w:t>
+      </w:r>
+    </w:p>
+    <w:p/>
+    <w:p>
+      <w:r>
+        <w:t>Example of test code:</w:t>
+      </w:r>
+    </w:p>
+    <w:p/>
+    <w:p>
+      <w:r>
+        <w:rPr>
+          <w:noProof/>
+        </w:rPr>
+        <w:drawing>
+          <wp:inline distT="0" distB="0" distL="0" distR="0" wp14:anchorId="3A21542A" wp14:editId="348F4BCC">
+            <wp:extent cx="5473700" cy="990600"/>
+            <wp:effectExtent l="0" t="0" r="0" b="0"/>
+            <wp:docPr id="10" name="Picture 10"/>
+            <wp:cNvGraphicFramePr>
+              <a:graphicFrameLocks xmlns:a="http://schemas.openxmlformats.org/drawingml/2006/main" noChangeAspect="1"/>
+            </wp:cNvGraphicFramePr>
+            <a:graphic xmlns:a="http://schemas.openxmlformats.org/drawingml/2006/main">
+              <a:graphicData uri="http://schemas.openxmlformats.org/drawingml/2006/picture">
+                <pic:pic xmlns:pic="http://schemas.openxmlformats.org/drawingml/2006/picture">
+                  <pic:nvPicPr>
+                    <pic:cNvPr id="10" name="1_InitialTest.png"/>
+                    <pic:cNvPicPr/>
+                  </pic:nvPicPr>
+                  <pic:blipFill>
+                    <a:blip r:embed="rId15">
+                      <a:extLst>
+                        <a:ext uri="{28A0092B-C50C-407E-A947-70E740481C1C}">
+                          <a14:useLocalDpi xmlns:a14="http://schemas.microsoft.com/office/drawing/2010/main" val="0"/>
+                        </a:ext>
+                      </a:extLst>
+                    </a:blip>
+                    <a:stretch>
+                      <a:fillRect/>
+                    </a:stretch>
+                  </pic:blipFill>
+                  <pic:spPr>
+                    <a:xfrm>
+                      <a:off x="0" y="0"/>
+                      <a:ext cx="5473700" cy="990600"/>
+                    </a:xfrm>
+                    <a:prstGeom prst="rect">
+                      <a:avLst/>
+                    </a:prstGeom>
+                  </pic:spPr>
+                </pic:pic>
+              </a:graphicData>
+            </a:graphic>
+          </wp:inline>
+        </w:drawing>
+      </w:r>
+    </w:p>
+    <w:p/>
+    <w:p>
+      <w:r>
+        <w:t>Test failing to pass:</w:t>
+      </w:r>
+    </w:p>
+    <w:p/>
+    <w:p>
+      <w:r>
+        <w:rPr>
+          <w:noProof/>
+        </w:rPr>
+        <w:drawing>
+          <wp:inline distT="0" distB="0" distL="0" distR="0" wp14:anchorId="32DC58EA" wp14:editId="28B8DABE">
+            <wp:extent cx="5727700" cy="1549400"/>
+            <wp:effectExtent l="0" t="0" r="0" b="0"/>
+            <wp:docPr id="11" name="Picture 11"/>
+            <wp:cNvGraphicFramePr>
+              <a:graphicFrameLocks xmlns:a="http://schemas.openxmlformats.org/drawingml/2006/main" noChangeAspect="1"/>
+            </wp:cNvGraphicFramePr>
+            <a:graphic xmlns:a="http://schemas.openxmlformats.org/drawingml/2006/main">
+              <a:graphicData uri="http://schemas.openxmlformats.org/drawingml/2006/picture">
+                <pic:pic xmlns:pic="http://schemas.openxmlformats.org/drawingml/2006/picture">
+                  <pic:nvPicPr>
+                    <pic:cNvPr id="11" name="2_TestFailing.png"/>
+                    <pic:cNvPicPr/>
+                  </pic:nvPicPr>
+                  <pic:blipFill>
+                    <a:blip r:embed="rId16">
+                      <a:extLst>
+                        <a:ext uri="{28A0092B-C50C-407E-A947-70E740481C1C}">
+                          <a14:useLocalDpi xmlns:a14="http://schemas.microsoft.com/office/drawing/2010/main" val="0"/>
+                        </a:ext>
+                      </a:extLst>
+                    </a:blip>
+                    <a:stretch>
+                      <a:fillRect/>
+                    </a:stretch>
+                  </pic:blipFill>
+                  <pic:spPr>
+                    <a:xfrm>
+                      <a:off x="0" y="0"/>
+                      <a:ext cx="5727700" cy="1549400"/>
+                    </a:xfrm>
+                    <a:prstGeom prst="rect">
+                      <a:avLst/>
+                    </a:prstGeom>
+                  </pic:spPr>
+                </pic:pic>
+              </a:graphicData>
+            </a:graphic>
+          </wp:inline>
+        </w:drawing>
+      </w:r>
+    </w:p>
+    <w:p/>
+    <w:p>
+      <w:r>
+        <w:t>Test code with errors corrected:</w:t>
+      </w:r>
+    </w:p>
+    <w:p/>
+    <w:p>
+      <w:r>
+        <w:rPr>
+          <w:noProof/>
+        </w:rPr>
+        <w:drawing>
+          <wp:inline distT="0" distB="0" distL="0" distR="0" wp14:anchorId="0CFE8485" wp14:editId="66A26DFE">
+            <wp:extent cx="5448300" cy="990600"/>
+            <wp:effectExtent l="0" t="0" r="0" b="0"/>
+            <wp:docPr id="12" name="Picture 12"/>
+            <wp:cNvGraphicFramePr>
+              <a:graphicFrameLocks xmlns:a="http://schemas.openxmlformats.org/drawingml/2006/main" noChangeAspect="1"/>
+            </wp:cNvGraphicFramePr>
+            <a:graphic xmlns:a="http://schemas.openxmlformats.org/drawingml/2006/main">
+              <a:graphicData uri="http://schemas.openxmlformats.org/drawingml/2006/picture">
+                <pic:pic xmlns:pic="http://schemas.openxmlformats.org/drawingml/2006/picture">
+                  <pic:nvPicPr>
+                    <pic:cNvPr id="12" name="3_FixedTest.png"/>
+                    <pic:cNvPicPr/>
+                  </pic:nvPicPr>
+                  <pic:blipFill>
+                    <a:blip r:embed="rId17">
+                      <a:extLst>
+                        <a:ext uri="{28A0092B-C50C-407E-A947-70E740481C1C}">
+                          <a14:useLocalDpi xmlns:a14="http://schemas.microsoft.com/office/drawing/2010/main" val="0"/>
+                        </a:ext>
+                      </a:extLst>
+                    </a:blip>
+                    <a:stretch>
+                      <a:fillRect/>
+                    </a:stretch>
+                  </pic:blipFill>
+                  <pic:spPr>
+                    <a:xfrm>
+                      <a:off x="0" y="0"/>
+                      <a:ext cx="5448300" cy="990600"/>
+                    </a:xfrm>
+                    <a:prstGeom prst="rect">
+                      <a:avLst/>
+                    </a:prstGeom>
+                  </pic:spPr>
+                </pic:pic>
+              </a:graphicData>
+            </a:graphic>
+          </wp:inline>
+        </w:drawing>
+      </w:r>
+    </w:p>
+    <w:p/>
+    <w:p>
+      <w:r>
+        <w:t>Test passing:</w:t>
+      </w:r>
+    </w:p>
+    <w:p/>
+    <w:p>
+      <w:r>
+        <w:rPr>
+          <w:noProof/>
+        </w:rPr>
+        <w:drawing>
+          <wp:inline distT="0" distB="0" distL="0" distR="0" wp14:anchorId="7E06098A" wp14:editId="08F44A0C">
+            <wp:extent cx="5727700" cy="659765"/>
+            <wp:effectExtent l="0" t="0" r="0" b="635"/>
+            <wp:docPr id="13" name="Picture 13"/>
+            <wp:cNvGraphicFramePr>
+              <a:graphicFrameLocks xmlns:a="http://schemas.openxmlformats.org/drawingml/2006/main" noChangeAspect="1"/>
+            </wp:cNvGraphicFramePr>
+            <a:graphic xmlns:a="http://schemas.openxmlformats.org/drawingml/2006/main">
+              <a:graphicData uri="http://schemas.openxmlformats.org/drawingml/2006/picture">
+                <pic:pic xmlns:pic="http://schemas.openxmlformats.org/drawingml/2006/picture">
+                  <pic:nvPicPr>
+                    <pic:cNvPr id="13" name="4_TestPassing.png"/>
+                    <pic:cNvPicPr/>
+                  </pic:nvPicPr>
+                  <pic:blipFill>
+                    <a:blip r:embed="rId18">
+                      <a:extLst>
+                        <a:ext uri="{28A0092B-C50C-407E-A947-70E740481C1C}">
+                          <a14:useLocalDpi xmlns:a14="http://schemas.microsoft.com/office/drawing/2010/main" val="0"/>
+                        </a:ext>
+                      </a:extLst>
+                    </a:blip>
+                    <a:stretch>
+                      <a:fillRect/>
+                    </a:stretch>
+                  </pic:blipFill>
+                  <pic:spPr>
+                    <a:xfrm>
+                      <a:off x="0" y="0"/>
+                      <a:ext cx="5727700" cy="659765"/>
+                    </a:xfrm>
+                    <a:prstGeom prst="rect">
+                      <a:avLst/>
+                    </a:prstGeom>
+                  </pic:spPr>
+                </pic:pic>
+              </a:graphicData>
+            </a:graphic>
+          </wp:inline>
+        </w:drawing>
+      </w:r>
+    </w:p>
+    <w:p>
+      <w:pPr>
+        <w:rPr>
+          <w:rFonts w:ascii="Times" w:hAnsi="Times" w:cs="Times"/>
+        </w:rPr>
+      </w:pPr>
+      <w:bookmarkStart w:id="0" w:name="_GoBack"/>
+      <w:bookmarkEnd w:id="0"/>
+    </w:p>
     <w:sectPr>
       <w:pgSz w:w="11900" w:h="16840"/>
       <w:pgMar w:top="1440" w:right="1440" w:bottom="1440" w:left="1440" w:header="720" w:footer="720" w:gutter="0"/>

</xml_diff>